<commit_message>
update createJade page.controller.js partCreateTimeline.html
</commit_message>
<xml_diff>
--- a/doc/bugs.docx
+++ b/doc/bugs.docx
@@ -10,21 +10,11 @@
         <w:rPr>
           <w:rFonts w:hint="eastAsia"/>
         </w:rPr>
-        <w:t>2016-04-28</w:t>
-      </w:r>
-      <w:r>
-        <w:t xml:space="preserve"> 09:26</w:t>
-      </w:r>
-    </w:p>
-    <w:p>
-      <w:pPr>
-        <w:pStyle w:val="a6"/>
-        <w:numPr>
-          <w:ilvl w:val="0"/>
-          <w:numId w:val="1"/>
-        </w:numPr>
-        <w:ind w:firstLineChars="0"/>
-      </w:pPr>
+        <w:t xml:space="preserve">2016-05-01 </w:t>
+      </w:r>
+      <w:r>
+        <w:t>16:53</w:t>
+      </w:r>
     </w:p>
     <w:p>
       <w:pPr>
@@ -35,74 +25,38 @@
           <w:rFonts w:hint="eastAsia"/>
           <w:highlight w:val="yellow"/>
         </w:rPr>
-        <w:t>现象</w:t>
-      </w:r>
-      <w:r>
-        <w:rPr>
+        <w:t>问题</w:t>
+      </w:r>
+      <w:r>
+        <w:rPr>
+          <w:rFonts w:hint="eastAsia"/>
           <w:highlight w:val="yellow"/>
         </w:rPr>
+        <w:t>1</w:t>
+      </w:r>
+      <w:r>
+        <w:rPr>
+          <w:highlight w:val="yellow"/>
+        </w:rPr>
         <w:t>：</w:t>
       </w:r>
     </w:p>
     <w:p>
       <w:pPr>
         <w:ind w:firstLine="420"/>
-      </w:pPr>
-      <w:r>
-        <w:rPr>
-          <w:rFonts w:hint="eastAsia"/>
-        </w:rPr>
-        <w:t>访问</w:t>
-      </w:r>
-      <w:proofErr w:type="spellStart"/>
-      <w:r>
-        <w:t>api.studio.delcraft</w:t>
-      </w:r>
-      <w:proofErr w:type="spellEnd"/>
-      <w:r>
-        <w:t>(data).</w:t>
-      </w:r>
-      <w:r>
-        <w:rPr>
-          <w:rFonts w:hint="eastAsia"/>
-        </w:rPr>
-        <w:t>即</w:t>
-      </w:r>
-      <w:r>
-        <w:t>接口</w:t>
-      </w:r>
-      <w:proofErr w:type="spellStart"/>
-      <w:r>
-        <w:t>studio.delcraft</w:t>
-      </w:r>
-      <w:proofErr w:type="spellEnd"/>
-      <w:r>
-        <w:t>(data)</w:t>
-      </w:r>
-      <w:r>
-        <w:rPr>
-          <w:rFonts w:hint="eastAsia"/>
-        </w:rPr>
-        <w:t>出现</w:t>
-      </w:r>
-      <w:r>
-        <w:t>问题：</w:t>
-      </w:r>
-    </w:p>
-    <w:p>
-      <w:pPr>
-        <w:spacing w:line="240" w:lineRule="auto"/>
-        <w:ind w:firstLine="420"/>
+        <w:rPr>
+          <w:rFonts w:hint="eastAsia"/>
+        </w:rPr>
       </w:pPr>
       <w:r>
         <w:rPr>
           <w:noProof/>
         </w:rPr>
         <w:drawing>
-          <wp:inline distT="0" distB="0" distL="0" distR="0" wp14:anchorId="2AA33C55" wp14:editId="2BAFB95C">
-            <wp:extent cx="5274310" cy="1295400"/>
+          <wp:inline distT="0" distB="0" distL="0" distR="0" wp14:anchorId="7F17D790" wp14:editId="678D8F6B">
+            <wp:extent cx="5274310" cy="275590"/>
             <wp:effectExtent l="0" t="0" r="2540" b="0"/>
-            <wp:docPr id="1" name="图片 1"/>
+            <wp:docPr id="3" name="图片 3"/>
             <wp:cNvGraphicFramePr>
               <a:graphicFrameLocks xmlns:a="http://schemas.openxmlformats.org/drawingml/2006/main" noChangeAspect="1"/>
             </wp:cNvGraphicFramePr>
@@ -122,7 +76,7 @@
                   <pic:spPr>
                     <a:xfrm>
                       <a:off x="0" y="0"/>
-                      <a:ext cx="5274310" cy="1295400"/>
+                      <a:ext cx="5274310" cy="275590"/>
                     </a:xfrm>
                     <a:prstGeom prst="rect">
                       <a:avLst/>
@@ -141,53 +95,14 @@
         <w:ind w:firstLine="420"/>
       </w:pPr>
       <w:r>
-        <w:t>数据库中数据确实删除了，但是没有向前端返回数据</w:t>
-      </w:r>
-      <w:r>
-        <w:rPr>
-          <w:rFonts w:hint="eastAsia"/>
-        </w:rPr>
-        <w:t>.</w:t>
-      </w:r>
-    </w:p>
-    <w:p>
-      <w:pPr>
-        <w:pStyle w:val="a6"/>
-        <w:numPr>
-          <w:ilvl w:val="0"/>
-          <w:numId w:val="1"/>
-        </w:numPr>
-        <w:spacing w:line="240" w:lineRule="auto"/>
-        <w:ind w:firstLineChars="0"/>
-      </w:pPr>
-    </w:p>
-    <w:p>
-      <w:pPr>
-        <w:spacing w:line="240" w:lineRule="auto"/>
-        <w:ind w:firstLine="420"/>
-      </w:pPr>
-      <w:r>
-        <w:rPr>
-          <w:rFonts w:hint="eastAsia"/>
-          <w:highlight w:val="yellow"/>
-        </w:rPr>
-        <w:t>现象</w:t>
-      </w:r>
-    </w:p>
-    <w:p>
-      <w:pPr>
-        <w:spacing w:line="240" w:lineRule="auto"/>
-        <w:ind w:firstLine="420"/>
-      </w:pPr>
-      <w:r>
         <w:rPr>
           <w:noProof/>
         </w:rPr>
         <w:drawing>
-          <wp:inline distT="0" distB="0" distL="0" distR="0" wp14:anchorId="141AD08B" wp14:editId="234E5CBD">
-            <wp:extent cx="5274310" cy="1014730"/>
-            <wp:effectExtent l="0" t="0" r="2540" b="0"/>
-            <wp:docPr id="2" name="图片 2"/>
+          <wp:inline distT="0" distB="0" distL="0" distR="0" wp14:anchorId="23FBE6C6" wp14:editId="0C32DEBA">
+            <wp:extent cx="5274310" cy="1770380"/>
+            <wp:effectExtent l="0" t="0" r="2540" b="1270"/>
+            <wp:docPr id="5" name="图片 5"/>
             <wp:cNvGraphicFramePr>
               <a:graphicFrameLocks xmlns:a="http://schemas.openxmlformats.org/drawingml/2006/main" noChangeAspect="1"/>
             </wp:cNvGraphicFramePr>
@@ -207,6 +122,422 @@
                   <pic:spPr>
                     <a:xfrm>
                       <a:off x="0" y="0"/>
+                      <a:ext cx="5274310" cy="1770380"/>
+                    </a:xfrm>
+                    <a:prstGeom prst="rect">
+                      <a:avLst/>
+                    </a:prstGeom>
+                  </pic:spPr>
+                </pic:pic>
+              </a:graphicData>
+            </a:graphic>
+          </wp:inline>
+        </w:drawing>
+      </w:r>
+    </w:p>
+    <w:p>
+      <w:pPr>
+        <w:spacing w:line="240" w:lineRule="auto"/>
+        <w:ind w:firstLine="420"/>
+      </w:pPr>
+      <w:r>
+        <w:rPr>
+          <w:rFonts w:hint="eastAsia"/>
+        </w:rPr>
+        <w:t>函数</w:t>
+      </w:r>
+      <w:r>
+        <w:t>名字文档中需要修改。</w:t>
+      </w:r>
+    </w:p>
+    <w:p>
+      <w:pPr>
+        <w:spacing w:line="240" w:lineRule="auto"/>
+        <w:ind w:firstLine="420"/>
+      </w:pPr>
+    </w:p>
+    <w:p>
+      <w:pPr>
+        <w:spacing w:line="240" w:lineRule="auto"/>
+        <w:ind w:firstLine="420"/>
+      </w:pPr>
+    </w:p>
+    <w:p>
+      <w:pPr>
+        <w:spacing w:line="240" w:lineRule="auto"/>
+        <w:ind w:firstLine="420"/>
+      </w:pPr>
+    </w:p>
+    <w:p>
+      <w:pPr>
+        <w:spacing w:line="240" w:lineRule="auto"/>
+        <w:ind w:firstLine="420"/>
+        <w:rPr>
+          <w:rFonts w:hint="eastAsia"/>
+        </w:rPr>
+      </w:pPr>
+      <w:r>
+        <w:rPr>
+          <w:rFonts w:hint="eastAsia"/>
+          <w:highlight w:val="yellow"/>
+        </w:rPr>
+        <w:t>问题</w:t>
+      </w:r>
+      <w:r>
+        <w:rPr>
+          <w:highlight w:val="yellow"/>
+        </w:rPr>
+        <w:t>2</w:t>
+      </w:r>
+      <w:r>
+        <w:rPr>
+          <w:highlight w:val="yellow"/>
+        </w:rPr>
+        <w:t>：</w:t>
+      </w:r>
+      <w:r>
+        <w:rPr>
+          <w:rFonts w:hint="eastAsia"/>
+          <w:highlight w:val="yellow"/>
+        </w:rPr>
+        <w:t>名字</w:t>
+      </w:r>
+      <w:r>
+        <w:rPr>
+          <w:highlight w:val="yellow"/>
+        </w:rPr>
+        <w:t>很不合理</w:t>
+      </w:r>
+    </w:p>
+    <w:p>
+      <w:pPr>
+        <w:spacing w:line="240" w:lineRule="auto"/>
+        <w:ind w:firstLine="420"/>
+        <w:rPr>
+          <w:rFonts w:hint="eastAsia"/>
+        </w:rPr>
+      </w:pPr>
+      <w:r>
+        <w:rPr>
+          <w:noProof/>
+        </w:rPr>
+        <w:drawing>
+          <wp:inline distT="0" distB="0" distL="0" distR="0" wp14:anchorId="63FEC3AC" wp14:editId="4EC54A57">
+            <wp:extent cx="5274310" cy="2410460"/>
+            <wp:effectExtent l="0" t="0" r="2540" b="8890"/>
+            <wp:docPr id="6" name="图片 6"/>
+            <wp:cNvGraphicFramePr>
+              <a:graphicFrameLocks xmlns:a="http://schemas.openxmlformats.org/drawingml/2006/main" noChangeAspect="1"/>
+            </wp:cNvGraphicFramePr>
+            <a:graphic xmlns:a="http://schemas.openxmlformats.org/drawingml/2006/main">
+              <a:graphicData uri="http://schemas.openxmlformats.org/drawingml/2006/picture">
+                <pic:pic xmlns:pic="http://schemas.openxmlformats.org/drawingml/2006/picture">
+                  <pic:nvPicPr>
+                    <pic:cNvPr id="1" name=""/>
+                    <pic:cNvPicPr/>
+                  </pic:nvPicPr>
+                  <pic:blipFill>
+                    <a:blip r:embed="rId9"/>
+                    <a:stretch>
+                      <a:fillRect/>
+                    </a:stretch>
+                  </pic:blipFill>
+                  <pic:spPr>
+                    <a:xfrm>
+                      <a:off x="0" y="0"/>
+                      <a:ext cx="5274310" cy="2410460"/>
+                    </a:xfrm>
+                    <a:prstGeom prst="rect">
+                      <a:avLst/>
+                    </a:prstGeom>
+                  </pic:spPr>
+                </pic:pic>
+              </a:graphicData>
+            </a:graphic>
+          </wp:inline>
+        </w:drawing>
+      </w:r>
+    </w:p>
+    <w:p>
+      <w:pPr>
+        <w:spacing w:line="240" w:lineRule="auto"/>
+        <w:ind w:firstLine="420"/>
+      </w:pPr>
+    </w:p>
+    <w:p>
+      <w:pPr>
+        <w:spacing w:line="240" w:lineRule="auto"/>
+        <w:ind w:firstLine="420"/>
+        <w:rPr>
+          <w:rFonts w:hint="eastAsia"/>
+        </w:rPr>
+      </w:pPr>
+      <w:r>
+        <w:rPr>
+          <w:rFonts w:hint="eastAsia"/>
+        </w:rPr>
+        <w:t>问题</w:t>
+      </w:r>
+      <w:r>
+        <w:t>3</w:t>
+      </w:r>
+      <w:r>
+        <w:t>：大小写问题</w:t>
+      </w:r>
+      <w:bookmarkStart w:id="0" w:name="_GoBack"/>
+      <w:bookmarkEnd w:id="0"/>
+    </w:p>
+    <w:p>
+      <w:pPr>
+        <w:spacing w:line="240" w:lineRule="auto"/>
+        <w:ind w:firstLine="420"/>
+      </w:pPr>
+      <w:r>
+        <w:rPr>
+          <w:noProof/>
+        </w:rPr>
+        <w:drawing>
+          <wp:inline distT="0" distB="0" distL="0" distR="0" wp14:anchorId="1DAC7BEF" wp14:editId="6C4623D8">
+            <wp:extent cx="5274310" cy="1084580"/>
+            <wp:effectExtent l="0" t="0" r="2540" b="1270"/>
+            <wp:docPr id="7" name="图片 7"/>
+            <wp:cNvGraphicFramePr>
+              <a:graphicFrameLocks xmlns:a="http://schemas.openxmlformats.org/drawingml/2006/main" noChangeAspect="1"/>
+            </wp:cNvGraphicFramePr>
+            <a:graphic xmlns:a="http://schemas.openxmlformats.org/drawingml/2006/main">
+              <a:graphicData uri="http://schemas.openxmlformats.org/drawingml/2006/picture">
+                <pic:pic xmlns:pic="http://schemas.openxmlformats.org/drawingml/2006/picture">
+                  <pic:nvPicPr>
+                    <pic:cNvPr id="1" name=""/>
+                    <pic:cNvPicPr/>
+                  </pic:nvPicPr>
+                  <pic:blipFill>
+                    <a:blip r:embed="rId10"/>
+                    <a:stretch>
+                      <a:fillRect/>
+                    </a:stretch>
+                  </pic:blipFill>
+                  <pic:spPr>
+                    <a:xfrm>
+                      <a:off x="0" y="0"/>
+                      <a:ext cx="5274310" cy="1084580"/>
+                    </a:xfrm>
+                    <a:prstGeom prst="rect">
+                      <a:avLst/>
+                    </a:prstGeom>
+                  </pic:spPr>
+                </pic:pic>
+              </a:graphicData>
+            </a:graphic>
+          </wp:inline>
+        </w:drawing>
+      </w:r>
+    </w:p>
+    <w:p>
+      <w:pPr>
+        <w:spacing w:line="240" w:lineRule="auto"/>
+        <w:ind w:firstLine="420"/>
+        <w:rPr>
+          <w:rFonts w:hint="eastAsia"/>
+        </w:rPr>
+      </w:pPr>
+    </w:p>
+    <w:p>
+      <w:pPr>
+        <w:ind w:firstLine="420"/>
+      </w:pPr>
+      <w:r>
+        <w:rPr>
+          <w:rFonts w:hint="eastAsia"/>
+        </w:rPr>
+        <w:t>2016-04-28</w:t>
+      </w:r>
+      <w:r>
+        <w:t xml:space="preserve"> 09:26</w:t>
+      </w:r>
+    </w:p>
+    <w:p>
+      <w:pPr>
+        <w:pStyle w:val="a6"/>
+        <w:numPr>
+          <w:ilvl w:val="0"/>
+          <w:numId w:val="1"/>
+        </w:numPr>
+        <w:ind w:firstLineChars="0"/>
+      </w:pPr>
+    </w:p>
+    <w:p>
+      <w:pPr>
+        <w:ind w:firstLine="420"/>
+      </w:pPr>
+      <w:r>
+        <w:rPr>
+          <w:rFonts w:hint="eastAsia"/>
+          <w:highlight w:val="yellow"/>
+        </w:rPr>
+        <w:t>现象</w:t>
+      </w:r>
+      <w:r>
+        <w:rPr>
+          <w:highlight w:val="yellow"/>
+        </w:rPr>
+        <w:t>：</w:t>
+      </w:r>
+    </w:p>
+    <w:p>
+      <w:pPr>
+        <w:ind w:firstLine="420"/>
+      </w:pPr>
+      <w:r>
+        <w:rPr>
+          <w:rFonts w:hint="eastAsia"/>
+        </w:rPr>
+        <w:lastRenderedPageBreak/>
+        <w:t>访问</w:t>
+      </w:r>
+      <w:r>
+        <w:t>api.studio.delcraft(data).</w:t>
+      </w:r>
+      <w:r>
+        <w:rPr>
+          <w:rFonts w:hint="eastAsia"/>
+        </w:rPr>
+        <w:t>即</w:t>
+      </w:r>
+      <w:r>
+        <w:t>接口</w:t>
+      </w:r>
+      <w:r>
+        <w:t>studio.delcraft(data)</w:t>
+      </w:r>
+      <w:r>
+        <w:rPr>
+          <w:rFonts w:hint="eastAsia"/>
+        </w:rPr>
+        <w:t>出现</w:t>
+      </w:r>
+      <w:r>
+        <w:t>问题：</w:t>
+      </w:r>
+    </w:p>
+    <w:p>
+      <w:pPr>
+        <w:spacing w:line="240" w:lineRule="auto"/>
+        <w:ind w:firstLine="420"/>
+      </w:pPr>
+      <w:r>
+        <w:rPr>
+          <w:noProof/>
+        </w:rPr>
+        <w:drawing>
+          <wp:inline distT="0" distB="0" distL="0" distR="0" wp14:anchorId="2AA33C55" wp14:editId="2BAFB95C">
+            <wp:extent cx="5274310" cy="1295400"/>
+            <wp:effectExtent l="0" t="0" r="2540" b="0"/>
+            <wp:docPr id="1" name="图片 1"/>
+            <wp:cNvGraphicFramePr>
+              <a:graphicFrameLocks xmlns:a="http://schemas.openxmlformats.org/drawingml/2006/main" noChangeAspect="1"/>
+            </wp:cNvGraphicFramePr>
+            <a:graphic xmlns:a="http://schemas.openxmlformats.org/drawingml/2006/main">
+              <a:graphicData uri="http://schemas.openxmlformats.org/drawingml/2006/picture">
+                <pic:pic xmlns:pic="http://schemas.openxmlformats.org/drawingml/2006/picture">
+                  <pic:nvPicPr>
+                    <pic:cNvPr id="1" name=""/>
+                    <pic:cNvPicPr/>
+                  </pic:nvPicPr>
+                  <pic:blipFill>
+                    <a:blip r:embed="rId11"/>
+                    <a:stretch>
+                      <a:fillRect/>
+                    </a:stretch>
+                  </pic:blipFill>
+                  <pic:spPr>
+                    <a:xfrm>
+                      <a:off x="0" y="0"/>
+                      <a:ext cx="5274310" cy="1295400"/>
+                    </a:xfrm>
+                    <a:prstGeom prst="rect">
+                      <a:avLst/>
+                    </a:prstGeom>
+                  </pic:spPr>
+                </pic:pic>
+              </a:graphicData>
+            </a:graphic>
+          </wp:inline>
+        </w:drawing>
+      </w:r>
+    </w:p>
+    <w:p>
+      <w:pPr>
+        <w:spacing w:line="240" w:lineRule="auto"/>
+        <w:ind w:firstLine="420"/>
+      </w:pPr>
+      <w:r>
+        <w:t>数据库中数据确实删除了，但是没有向前端返回数据</w:t>
+      </w:r>
+      <w:r>
+        <w:rPr>
+          <w:rFonts w:hint="eastAsia"/>
+        </w:rPr>
+        <w:t>.</w:t>
+      </w:r>
+    </w:p>
+    <w:p>
+      <w:pPr>
+        <w:pStyle w:val="a6"/>
+        <w:numPr>
+          <w:ilvl w:val="0"/>
+          <w:numId w:val="1"/>
+        </w:numPr>
+        <w:spacing w:line="240" w:lineRule="auto"/>
+        <w:ind w:firstLineChars="0"/>
+      </w:pPr>
+    </w:p>
+    <w:p>
+      <w:pPr>
+        <w:spacing w:line="240" w:lineRule="auto"/>
+        <w:ind w:firstLine="420"/>
+      </w:pPr>
+      <w:r>
+        <w:rPr>
+          <w:rFonts w:hint="eastAsia"/>
+          <w:highlight w:val="yellow"/>
+        </w:rPr>
+        <w:t>现象</w:t>
+      </w:r>
+    </w:p>
+    <w:p>
+      <w:pPr>
+        <w:spacing w:line="240" w:lineRule="auto"/>
+        <w:ind w:firstLine="420"/>
+      </w:pPr>
+      <w:r>
+        <w:rPr>
+          <w:noProof/>
+        </w:rPr>
+        <w:drawing>
+          <wp:inline distT="0" distB="0" distL="0" distR="0" wp14:anchorId="141AD08B" wp14:editId="234E5CBD">
+            <wp:extent cx="5274310" cy="1014730"/>
+            <wp:effectExtent l="0" t="0" r="2540" b="0"/>
+            <wp:docPr id="2" name="图片 2"/>
+            <wp:cNvGraphicFramePr>
+              <a:graphicFrameLocks xmlns:a="http://schemas.openxmlformats.org/drawingml/2006/main" noChangeAspect="1"/>
+            </wp:cNvGraphicFramePr>
+            <a:graphic xmlns:a="http://schemas.openxmlformats.org/drawingml/2006/main">
+              <a:graphicData uri="http://schemas.openxmlformats.org/drawingml/2006/picture">
+                <pic:pic xmlns:pic="http://schemas.openxmlformats.org/drawingml/2006/picture">
+                  <pic:nvPicPr>
+                    <pic:cNvPr id="1" name=""/>
+                    <pic:cNvPicPr/>
+                  </pic:nvPicPr>
+                  <pic:blipFill>
+                    <a:blip r:embed="rId12"/>
+                    <a:stretch>
+                      <a:fillRect/>
+                    </a:stretch>
+                  </pic:blipFill>
+                  <pic:spPr>
+                    <a:xfrm>
+                      <a:off x="0" y="0"/>
                       <a:ext cx="5274310" cy="1014730"/>
                     </a:xfrm>
                     <a:prstGeom prst="rect">
@@ -303,7 +634,7 @@
                     </pic:cNvPicPr>
                   </pic:nvPicPr>
                   <pic:blipFill>
-                    <a:blip r:embed="rId9">
+                    <a:blip r:embed="rId13">
                       <a:extLst>
                         <a:ext uri="{28A0092B-C50C-407E-A947-70E740481C1C}">
                           <a14:useLocalDpi xmlns:a14="http://schemas.microsoft.com/office/drawing/2010/main" val="0"/>
@@ -354,87 +685,7 @@
           <w:kern w:val="0"/>
           <w:sz w:val="24"/>
         </w:rPr>
-        <w:t>/studio/</w:t>
-      </w:r>
-      <w:proofErr w:type="spellStart"/>
-      <w:r>
-        <w:rPr>
-          <w:rFonts w:ascii="宋体" w:hAnsi="宋体" w:cs="Calibri" w:hint="eastAsia"/>
-          <w:color w:val="000000"/>
-          <w:kern w:val="0"/>
-          <w:sz w:val="24"/>
-        </w:rPr>
-        <w:t>upData</w:t>
-      </w:r>
-      <w:proofErr w:type="spellEnd"/>
-      <w:r>
-        <w:rPr>
-          <w:rFonts w:ascii="宋体" w:hAnsi="宋体" w:cs="Calibri" w:hint="eastAsia"/>
-          <w:color w:val="000000"/>
-          <w:kern w:val="0"/>
-          <w:sz w:val="24"/>
-        </w:rPr>
-        <w:t>.这个接口有问题，它的功能是新建或者更新.文档中要求</w:t>
-      </w:r>
-      <w:proofErr w:type="spellStart"/>
-      <w:r>
-        <w:rPr>
-          <w:rFonts w:ascii="宋体" w:hAnsi="宋体" w:cs="Calibri" w:hint="eastAsia"/>
-          <w:color w:val="000000"/>
-          <w:kern w:val="0"/>
-          <w:sz w:val="24"/>
-        </w:rPr>
-        <w:t>craft_id</w:t>
-      </w:r>
-      <w:proofErr w:type="spellEnd"/>
-      <w:r>
-        <w:rPr>
-          <w:rFonts w:ascii="宋体" w:hAnsi="宋体" w:cs="Calibri" w:hint="eastAsia"/>
-          <w:color w:val="000000"/>
-          <w:kern w:val="0"/>
-          <w:sz w:val="24"/>
-        </w:rPr>
-        <w:t>必须是要有的，但新建雕件的时候你返回的是false.而不是可以使用的</w:t>
-      </w:r>
-      <w:proofErr w:type="spellStart"/>
-      <w:r>
-        <w:rPr>
-          <w:rFonts w:ascii="宋体" w:hAnsi="宋体" w:cs="Calibri" w:hint="eastAsia"/>
-          <w:color w:val="000000"/>
-          <w:kern w:val="0"/>
-          <w:sz w:val="24"/>
-        </w:rPr>
-        <w:t>craft_id</w:t>
-      </w:r>
-      <w:proofErr w:type="spellEnd"/>
-      <w:r>
-        <w:rPr>
-          <w:rFonts w:ascii="宋体" w:hAnsi="宋体" w:cs="Calibri" w:hint="eastAsia"/>
-          <w:color w:val="000000"/>
-          <w:kern w:val="0"/>
-          <w:sz w:val="24"/>
-        </w:rPr>
-        <w:t>(应该返回下一个新建雕件的id)  解决办法 新写一个获取新建时候的</w:t>
-      </w:r>
-      <w:proofErr w:type="spellStart"/>
-      <w:r>
-        <w:rPr>
-          <w:rFonts w:ascii="宋体" w:hAnsi="宋体" w:cs="Calibri" w:hint="eastAsia"/>
-          <w:color w:val="000000"/>
-          <w:kern w:val="0"/>
-          <w:sz w:val="24"/>
-        </w:rPr>
-        <w:t>craft_id</w:t>
-      </w:r>
-      <w:proofErr w:type="spellEnd"/>
-      <w:r>
-        <w:rPr>
-          <w:rFonts w:ascii="宋体" w:hAnsi="宋体" w:cs="Calibri" w:hint="eastAsia"/>
-          <w:color w:val="000000"/>
-          <w:kern w:val="0"/>
-          <w:sz w:val="24"/>
-        </w:rPr>
-        <w:t xml:space="preserve">  要么就新写一个插入接口 </w:t>
+        <w:t xml:space="preserve">/studio/upData.这个接口有问题，它的功能是新建或者更新.文档中要求craft_id必须是要有的，但新建雕件的时候你返回的是false.而不是可以使用的craft_id(应该返回下一个新建雕件的id)  解决办法 新写一个获取新建时候的craft_id  要么就新写一个插入接口 </w:t>
       </w:r>
     </w:p>
     <w:p>
@@ -477,7 +728,7 @@
                     </pic:cNvPicPr>
                   </pic:nvPicPr>
                   <pic:blipFill>
-                    <a:blip r:embed="rId10">
+                    <a:blip r:embed="rId14">
                       <a:extLst>
                         <a:ext uri="{28A0092B-C50C-407E-A947-70E740481C1C}">
                           <a14:useLocalDpi xmlns:a14="http://schemas.microsoft.com/office/drawing/2010/main" val="0"/>
@@ -515,7 +766,7 @@
         <w:ind w:firstLineChars="0" w:firstLine="0"/>
         <w:jc w:val="left"/>
         <w:rPr>
-          <w:rFonts w:ascii="Calibri" w:hAnsi="Calibri" w:cs="Calibri" w:hint="eastAsia"/>
+          <w:rFonts w:ascii="Calibri" w:hAnsi="Calibri" w:cs="Calibri"/>
           <w:color w:val="000000"/>
           <w:kern w:val="0"/>
           <w:sz w:val="28"/>
@@ -543,7 +794,7 @@
                     <pic:cNvPicPr/>
                   </pic:nvPicPr>
                   <pic:blipFill>
-                    <a:blip r:embed="rId11"/>
+                    <a:blip r:embed="rId15"/>
                     <a:stretch>
                       <a:fillRect/>
                     </a:stretch>
@@ -563,8 +814,6 @@
           </wp:inline>
         </w:drawing>
       </w:r>
-      <w:bookmarkStart w:id="0" w:name="_GoBack"/>
-      <w:bookmarkEnd w:id="0"/>
     </w:p>
     <w:p>
       <w:pPr>
@@ -590,47 +839,13 @@
           <w:kern w:val="0"/>
           <w:sz w:val="24"/>
         </w:rPr>
-        <w:t>后台如何</w:t>
-      </w:r>
-      <w:proofErr w:type="gramStart"/>
-      <w:r>
-        <w:rPr>
-          <w:rFonts w:ascii="宋体" w:hAnsi="宋体" w:hint="eastAsia"/>
-          <w:color w:val="000000"/>
-          <w:kern w:val="0"/>
-          <w:sz w:val="24"/>
-        </w:rPr>
-        <w:t>修改线</w:t>
-      </w:r>
-      <w:proofErr w:type="gramEnd"/>
-      <w:r>
-        <w:rPr>
-          <w:rFonts w:ascii="宋体" w:hAnsi="宋体" w:hint="eastAsia"/>
-          <w:color w:val="000000"/>
-          <w:kern w:val="0"/>
-          <w:sz w:val="24"/>
-        </w:rPr>
-        <w:t>上的代码。直接修改develop分支就好了</w:t>
-      </w:r>
-      <w:proofErr w:type="gramStart"/>
-      <w:r>
-        <w:rPr>
-          <w:rFonts w:ascii="宋体" w:hAnsi="宋体" w:hint="eastAsia"/>
-          <w:color w:val="000000"/>
-          <w:kern w:val="0"/>
-          <w:sz w:val="24"/>
-        </w:rPr>
-        <w:t>嗎</w:t>
-      </w:r>
-      <w:proofErr w:type="gramEnd"/>
-    </w:p>
-    <w:p>
-      <w:pPr>
-        <w:spacing w:line="240" w:lineRule="auto"/>
-        <w:ind w:firstLine="420"/>
-        <w:rPr>
-          <w:rFonts w:hint="eastAsia"/>
-        </w:rPr>
+        <w:t>后台如何修改线上的代码。直接修改develop分支就好了嗎</w:t>
+      </w:r>
+    </w:p>
+    <w:p>
+      <w:pPr>
+        <w:spacing w:line="240" w:lineRule="auto"/>
+        <w:ind w:firstLine="420"/>
       </w:pPr>
     </w:p>
     <w:p>
@@ -640,12 +855,12 @@
       </w:pPr>
     </w:p>
     <w:sectPr>
-      <w:headerReference w:type="even" r:id="rId12"/>
-      <w:headerReference w:type="default" r:id="rId13"/>
-      <w:footerReference w:type="even" r:id="rId14"/>
-      <w:footerReference w:type="default" r:id="rId15"/>
-      <w:headerReference w:type="first" r:id="rId16"/>
-      <w:footerReference w:type="first" r:id="rId17"/>
+      <w:headerReference w:type="even" r:id="rId16"/>
+      <w:headerReference w:type="default" r:id="rId17"/>
+      <w:footerReference w:type="even" r:id="rId18"/>
+      <w:footerReference w:type="default" r:id="rId19"/>
+      <w:headerReference w:type="first" r:id="rId20"/>
+      <w:footerReference w:type="first" r:id="rId21"/>
       <w:pgSz w:w="11906" w:h="16838"/>
       <w:pgMar w:top="1440" w:right="1800" w:bottom="1440" w:left="1800" w:header="851" w:footer="992" w:gutter="0"/>
       <w:cols w:space="425"/>

</xml_diff>

<commit_message>
complete timeline & add interface publish in app.config.js & page.controller.js &update dashboard.html
</commit_message>
<xml_diff>
--- a/doc/bugs.docx
+++ b/doc/bugs.docx
@@ -10,53 +10,31 @@
         <w:rPr>
           <w:rFonts w:hint="eastAsia"/>
         </w:rPr>
-        <w:t xml:space="preserve">2016-05-01 </w:t>
-      </w:r>
-      <w:r>
-        <w:t>16:53</w:t>
-      </w:r>
-    </w:p>
-    <w:p>
-      <w:pPr>
-        <w:ind w:firstLine="420"/>
-      </w:pPr>
-      <w:r>
-        <w:rPr>
-          <w:rFonts w:hint="eastAsia"/>
-          <w:highlight w:val="yellow"/>
-        </w:rPr>
-        <w:t>问题</w:t>
-      </w:r>
-      <w:r>
-        <w:rPr>
-          <w:rFonts w:hint="eastAsia"/>
-          <w:highlight w:val="yellow"/>
-        </w:rPr>
-        <w:t>1</w:t>
-      </w:r>
-      <w:r>
-        <w:rPr>
-          <w:highlight w:val="yellow"/>
-        </w:rPr>
-        <w:t>：</w:t>
-      </w:r>
-    </w:p>
-    <w:p>
-      <w:pPr>
-        <w:ind w:firstLine="420"/>
-        <w:rPr>
-          <w:rFonts w:hint="eastAsia"/>
-        </w:rPr>
+        <w:t>2016-05-02</w:t>
+      </w:r>
+      <w:r>
+        <w:t xml:space="preserve"> 22:59</w:t>
+      </w:r>
+    </w:p>
+    <w:p>
+      <w:pPr>
+        <w:ind w:firstLine="420"/>
+      </w:pPr>
+    </w:p>
+    <w:p>
+      <w:pPr>
+        <w:spacing w:line="240" w:lineRule="auto"/>
+        <w:ind w:firstLine="420"/>
       </w:pPr>
       <w:r>
         <w:rPr>
           <w:noProof/>
         </w:rPr>
         <w:drawing>
-          <wp:inline distT="0" distB="0" distL="0" distR="0" wp14:anchorId="7F17D790" wp14:editId="678D8F6B">
-            <wp:extent cx="5274310" cy="275590"/>
-            <wp:effectExtent l="0" t="0" r="2540" b="0"/>
-            <wp:docPr id="3" name="图片 3"/>
+          <wp:inline distT="0" distB="0" distL="0" distR="0" wp14:anchorId="3682A000" wp14:editId="3C4C194D">
+            <wp:extent cx="2600688" cy="2114845"/>
+            <wp:effectExtent l="0" t="0" r="9525" b="0"/>
+            <wp:docPr id="12" name="图片 12"/>
             <wp:cNvGraphicFramePr>
               <a:graphicFrameLocks xmlns:a="http://schemas.openxmlformats.org/drawingml/2006/main" noChangeAspect="1"/>
             </wp:cNvGraphicFramePr>
@@ -76,7 +54,7 @@
                   <pic:spPr>
                     <a:xfrm>
                       <a:off x="0" y="0"/>
-                      <a:ext cx="5274310" cy="275590"/>
+                      <a:ext cx="2600688" cy="2114845"/>
                     </a:xfrm>
                     <a:prstGeom prst="rect">
                       <a:avLst/>
@@ -96,13 +74,58 @@
       </w:pPr>
       <w:r>
         <w:rPr>
+          <w:rFonts w:hint="eastAsia"/>
+        </w:rPr>
+        <w:t>第一个</w:t>
+      </w:r>
+      <w:r>
+        <w:t>是要显示用户名</w:t>
+      </w:r>
+    </w:p>
+    <w:p>
+      <w:pPr>
+        <w:spacing w:line="240" w:lineRule="auto"/>
+        <w:ind w:firstLine="420"/>
+      </w:pPr>
+    </w:p>
+    <w:p>
+      <w:pPr>
+        <w:spacing w:line="240" w:lineRule="auto"/>
+        <w:ind w:firstLine="420"/>
+      </w:pPr>
+      <w:r>
+        <w:rPr>
+          <w:rFonts w:hint="eastAsia"/>
+        </w:rPr>
+        <w:t>第二个</w:t>
+      </w:r>
+      <w:r>
+        <w:t>显示小手</w:t>
+      </w:r>
+    </w:p>
+    <w:p>
+      <w:pPr>
+        <w:spacing w:line="240" w:lineRule="auto"/>
+        <w:ind w:firstLine="420"/>
+        <w:rPr>
+          <w:rFonts w:hint="eastAsia"/>
+        </w:rPr>
+      </w:pPr>
+    </w:p>
+    <w:p>
+      <w:pPr>
+        <w:spacing w:line="240" w:lineRule="auto"/>
+        <w:ind w:firstLine="420"/>
+      </w:pPr>
+      <w:r>
+        <w:rPr>
           <w:noProof/>
         </w:rPr>
         <w:drawing>
-          <wp:inline distT="0" distB="0" distL="0" distR="0" wp14:anchorId="23FBE6C6" wp14:editId="0C32DEBA">
-            <wp:extent cx="5274310" cy="1770380"/>
-            <wp:effectExtent l="0" t="0" r="2540" b="1270"/>
-            <wp:docPr id="5" name="图片 5"/>
+          <wp:inline distT="0" distB="0" distL="0" distR="0" wp14:anchorId="78CA1A6F" wp14:editId="76F40F87">
+            <wp:extent cx="5274310" cy="348615"/>
+            <wp:effectExtent l="0" t="0" r="2540" b="0"/>
+            <wp:docPr id="19" name="图片 19"/>
             <wp:cNvGraphicFramePr>
               <a:graphicFrameLocks xmlns:a="http://schemas.openxmlformats.org/drawingml/2006/main" noChangeAspect="1"/>
             </wp:cNvGraphicFramePr>
@@ -122,7 +145,7 @@
                   <pic:spPr>
                     <a:xfrm>
                       <a:off x="0" y="0"/>
-                      <a:ext cx="5274310" cy="1770380"/>
+                      <a:ext cx="5274310" cy="348615"/>
                     </a:xfrm>
                     <a:prstGeom prst="rect">
                       <a:avLst/>
@@ -134,98 +157,60 @@
           </wp:inline>
         </w:drawing>
       </w:r>
-    </w:p>
-    <w:p>
-      <w:pPr>
-        <w:spacing w:line="240" w:lineRule="auto"/>
-        <w:ind w:firstLine="420"/>
-      </w:pPr>
-      <w:r>
-        <w:rPr>
-          <w:rFonts w:hint="eastAsia"/>
-        </w:rPr>
-        <w:t>函数</w:t>
-      </w:r>
-      <w:r>
-        <w:t>名字文档中需要修改。</w:t>
-      </w:r>
-    </w:p>
-    <w:p>
-      <w:pPr>
-        <w:spacing w:line="240" w:lineRule="auto"/>
-        <w:ind w:firstLine="420"/>
-      </w:pPr>
-    </w:p>
-    <w:p>
-      <w:pPr>
-        <w:spacing w:line="240" w:lineRule="auto"/>
-        <w:ind w:firstLine="420"/>
-      </w:pPr>
-    </w:p>
-    <w:p>
-      <w:pPr>
-        <w:spacing w:line="240" w:lineRule="auto"/>
-        <w:ind w:firstLine="420"/>
-      </w:pPr>
-    </w:p>
-    <w:p>
-      <w:pPr>
-        <w:spacing w:line="240" w:lineRule="auto"/>
-        <w:ind w:firstLine="420"/>
-        <w:rPr>
-          <w:rFonts w:hint="eastAsia"/>
-        </w:rPr>
-      </w:pPr>
-      <w:r>
-        <w:rPr>
-          <w:rFonts w:hint="eastAsia"/>
-          <w:highlight w:val="yellow"/>
+      <w:bookmarkStart w:id="0" w:name="_GoBack"/>
+      <w:bookmarkEnd w:id="0"/>
+    </w:p>
+    <w:p>
+      <w:pPr>
+        <w:ind w:firstLine="420"/>
+      </w:pPr>
+      <w:r>
+        <w:rPr>
+          <w:rFonts w:hint="eastAsia"/>
+        </w:rPr>
+        <w:t>2016-05-02</w:t>
+      </w:r>
+    </w:p>
+    <w:p>
+      <w:pPr>
+        <w:ind w:firstLine="420"/>
+      </w:pPr>
+      <w:r>
+        <w:rPr>
+          <w:rFonts w:hint="eastAsia"/>
         </w:rPr>
         <w:t>问题</w:t>
       </w:r>
       <w:r>
-        <w:rPr>
-          <w:highlight w:val="yellow"/>
-        </w:rPr>
-        <w:t>2</w:t>
-      </w:r>
-      <w:r>
-        <w:rPr>
-          <w:highlight w:val="yellow"/>
-        </w:rPr>
-        <w:t>：</w:t>
-      </w:r>
-      <w:r>
-        <w:rPr>
-          <w:rFonts w:hint="eastAsia"/>
-          <w:highlight w:val="yellow"/>
-        </w:rPr>
-        <w:t>名字</w:t>
-      </w:r>
-      <w:r>
-        <w:rPr>
-          <w:highlight w:val="yellow"/>
-        </w:rPr>
-        <w:t>很不合理</w:t>
-      </w:r>
-    </w:p>
-    <w:p>
-      <w:pPr>
-        <w:spacing w:line="240" w:lineRule="auto"/>
-        <w:ind w:firstLine="420"/>
-        <w:rPr>
-          <w:rFonts w:hint="eastAsia"/>
-        </w:rPr>
+        <w:t>1</w:t>
+      </w:r>
+      <w:r>
+        <w:t xml:space="preserve">  </w:t>
+      </w:r>
+      <w:r>
+        <w:rPr>
+          <w:rFonts w:hint="eastAsia"/>
+        </w:rPr>
+        <w:t>文档</w:t>
+      </w:r>
+      <w:r>
+        <w:t>大小写问题</w:t>
+      </w:r>
+    </w:p>
+    <w:p>
+      <w:pPr>
+        <w:spacing w:line="240" w:lineRule="auto"/>
+        <w:ind w:firstLine="420"/>
       </w:pPr>
       <w:r>
         <w:rPr>
           <w:noProof/>
         </w:rPr>
         <w:drawing>
-          <wp:inline distT="0" distB="0" distL="0" distR="0" wp14:anchorId="63FEC3AC" wp14:editId="4EC54A57">
-            <wp:extent cx="5274310" cy="2410460"/>
-            <wp:effectExtent l="0" t="0" r="2540" b="8890"/>
-            <wp:docPr id="6" name="图片 6"/>
+          <wp:inline distT="0" distB="0" distL="0" distR="0" wp14:anchorId="7B559208" wp14:editId="3E72C0D9">
+            <wp:extent cx="5274310" cy="3256915"/>
+            <wp:effectExtent l="0" t="0" r="2540" b="635"/>
+            <wp:docPr id="10" name="图片 10"/>
             <wp:cNvGraphicFramePr>
               <a:graphicFrameLocks xmlns:a="http://schemas.openxmlformats.org/drawingml/2006/main" noChangeAspect="1"/>
             </wp:cNvGraphicFramePr>
@@ -245,7 +230,7 @@
                   <pic:spPr>
                     <a:xfrm>
                       <a:off x="0" y="0"/>
-                      <a:ext cx="5274310" cy="2410460"/>
+                      <a:ext cx="5274310" cy="3256915"/>
                     </a:xfrm>
                     <a:prstGeom prst="rect">
                       <a:avLst/>
@@ -263,44 +248,16 @@
         <w:spacing w:line="240" w:lineRule="auto"/>
         <w:ind w:firstLine="420"/>
       </w:pPr>
-    </w:p>
-    <w:p>
-      <w:pPr>
-        <w:spacing w:line="240" w:lineRule="auto"/>
-        <w:ind w:firstLine="420"/>
-        <w:rPr>
-          <w:rFonts w:hint="eastAsia"/>
-        </w:rPr>
-      </w:pPr>
-      <w:r>
-        <w:rPr>
-          <w:rFonts w:hint="eastAsia"/>
-        </w:rPr>
-        <w:t>问题</w:t>
-      </w:r>
-      <w:r>
-        <w:t>3</w:t>
-      </w:r>
-      <w:r>
-        <w:t>：大小写问题</w:t>
-      </w:r>
-      <w:bookmarkStart w:id="0" w:name="_GoBack"/>
-      <w:bookmarkEnd w:id="0"/>
-    </w:p>
-    <w:p>
-      <w:pPr>
-        <w:spacing w:line="240" w:lineRule="auto"/>
-        <w:ind w:firstLine="420"/>
-      </w:pPr>
       <w:r>
         <w:rPr>
           <w:noProof/>
         </w:rPr>
+        <w:lastRenderedPageBreak/>
         <w:drawing>
-          <wp:inline distT="0" distB="0" distL="0" distR="0" wp14:anchorId="1DAC7BEF" wp14:editId="6C4623D8">
-            <wp:extent cx="5274310" cy="1084580"/>
-            <wp:effectExtent l="0" t="0" r="2540" b="1270"/>
-            <wp:docPr id="7" name="图片 7"/>
+          <wp:inline distT="0" distB="0" distL="0" distR="0" wp14:anchorId="3C48D3C1" wp14:editId="0B16ADC0">
+            <wp:extent cx="5274310" cy="4622800"/>
+            <wp:effectExtent l="0" t="0" r="2540" b="6350"/>
+            <wp:docPr id="11" name="图片 11"/>
             <wp:cNvGraphicFramePr>
               <a:graphicFrameLocks xmlns:a="http://schemas.openxmlformats.org/drawingml/2006/main" noChangeAspect="1"/>
             </wp:cNvGraphicFramePr>
@@ -320,7 +277,7 @@
                   <pic:spPr>
                     <a:xfrm>
                       <a:off x="0" y="0"/>
-                      <a:ext cx="5274310" cy="1084580"/>
+                      <a:ext cx="5274310" cy="4622800"/>
                     </a:xfrm>
                     <a:prstGeom prst="rect">
                       <a:avLst/>
@@ -335,35 +292,7 @@
     </w:p>
     <w:p>
       <w:pPr>
-        <w:spacing w:line="240" w:lineRule="auto"/>
-        <w:ind w:firstLine="420"/>
-        <w:rPr>
-          <w:rFonts w:hint="eastAsia"/>
-        </w:rPr>
-      </w:pPr>
-    </w:p>
-    <w:p>
-      <w:pPr>
-        <w:ind w:firstLine="420"/>
-      </w:pPr>
-      <w:r>
-        <w:rPr>
-          <w:rFonts w:hint="eastAsia"/>
-        </w:rPr>
-        <w:t>2016-04-28</w:t>
-      </w:r>
-      <w:r>
-        <w:t xml:space="preserve"> 09:26</w:t>
-      </w:r>
-    </w:p>
-    <w:p>
-      <w:pPr>
-        <w:pStyle w:val="a6"/>
-        <w:numPr>
-          <w:ilvl w:val="0"/>
-          <w:numId w:val="1"/>
-        </w:numPr>
-        <w:ind w:firstLineChars="0"/>
+        <w:ind w:firstLine="420"/>
       </w:pPr>
     </w:p>
     <w:p>
@@ -375,50 +304,32 @@
           <w:rFonts w:hint="eastAsia"/>
           <w:highlight w:val="yellow"/>
         </w:rPr>
-        <w:t>现象</w:t>
+        <w:t>问题</w:t>
       </w:r>
       <w:r>
         <w:rPr>
           <w:highlight w:val="yellow"/>
         </w:rPr>
+        <w:t>3</w:t>
+      </w:r>
+      <w:r>
+        <w:rPr>
+          <w:highlight w:val="yellow"/>
+        </w:rPr>
         <w:t>：</w:t>
       </w:r>
-    </w:p>
-    <w:p>
-      <w:pPr>
-        <w:ind w:firstLine="420"/>
-      </w:pPr>
-      <w:r>
-        <w:rPr>
-          <w:rFonts w:hint="eastAsia"/>
-        </w:rPr>
-        <w:lastRenderedPageBreak/>
-        <w:t>访问</w:t>
-      </w:r>
-      <w:r>
-        <w:t>api.studio.delcraft(data).</w:t>
-      </w:r>
-      <w:r>
-        <w:rPr>
-          <w:rFonts w:hint="eastAsia"/>
-        </w:rPr>
-        <w:t>即</w:t>
-      </w:r>
-      <w:r>
-        <w:t>接口</w:t>
-      </w:r>
-      <w:r>
-        <w:t>studio.delcraft(data)</w:t>
-      </w:r>
-      <w:r>
-        <w:rPr>
-          <w:rFonts w:hint="eastAsia"/>
-        </w:rPr>
-        <w:t>出现</w:t>
-      </w:r>
-      <w:r>
-        <w:t>问题：</w:t>
-      </w:r>
+      <w:r>
+        <w:rPr>
+          <w:rFonts w:hint="eastAsia"/>
+          <w:highlight w:val="yellow"/>
+        </w:rPr>
+        <w:t>严重</w:t>
+      </w:r>
+    </w:p>
+    <w:p>
+      <w:pPr>
+        <w:ind w:firstLine="420"/>
+      </w:pPr>
     </w:p>
     <w:p>
       <w:pPr>
@@ -430,10 +341,10 @@
           <w:noProof/>
         </w:rPr>
         <w:drawing>
-          <wp:inline distT="0" distB="0" distL="0" distR="0" wp14:anchorId="2AA33C55" wp14:editId="2BAFB95C">
-            <wp:extent cx="5274310" cy="1295400"/>
-            <wp:effectExtent l="0" t="0" r="2540" b="0"/>
-            <wp:docPr id="1" name="图片 1"/>
+          <wp:inline distT="0" distB="0" distL="0" distR="0" wp14:anchorId="15EC37DD" wp14:editId="5E344695">
+            <wp:extent cx="3572374" cy="295316"/>
+            <wp:effectExtent l="0" t="0" r="9525" b="9525"/>
+            <wp:docPr id="13" name="图片 13"/>
             <wp:cNvGraphicFramePr>
               <a:graphicFrameLocks xmlns:a="http://schemas.openxmlformats.org/drawingml/2006/main" noChangeAspect="1"/>
             </wp:cNvGraphicFramePr>
@@ -453,7 +364,7 @@
                   <pic:spPr>
                     <a:xfrm>
                       <a:off x="0" y="0"/>
-                      <a:ext cx="5274310" cy="1295400"/>
+                      <a:ext cx="3572374" cy="295316"/>
                     </a:xfrm>
                     <a:prstGeom prst="rect">
                       <a:avLst/>
@@ -468,41 +379,13 @@
     </w:p>
     <w:p>
       <w:pPr>
-        <w:spacing w:line="240" w:lineRule="auto"/>
-        <w:ind w:firstLine="420"/>
-      </w:pPr>
-      <w:r>
-        <w:t>数据库中数据确实删除了，但是没有向前端返回数据</w:t>
-      </w:r>
-      <w:r>
-        <w:rPr>
-          <w:rFonts w:hint="eastAsia"/>
-        </w:rPr>
-        <w:t>.</w:t>
-      </w:r>
-    </w:p>
-    <w:p>
-      <w:pPr>
-        <w:pStyle w:val="a6"/>
-        <w:numPr>
-          <w:ilvl w:val="0"/>
-          <w:numId w:val="1"/>
-        </w:numPr>
-        <w:spacing w:line="240" w:lineRule="auto"/>
-        <w:ind w:firstLineChars="0"/>
-      </w:pPr>
-    </w:p>
-    <w:p>
-      <w:pPr>
-        <w:spacing w:line="240" w:lineRule="auto"/>
-        <w:ind w:firstLine="420"/>
-      </w:pPr>
-      <w:r>
-        <w:rPr>
-          <w:rFonts w:hint="eastAsia"/>
-          <w:highlight w:val="yellow"/>
-        </w:rPr>
-        <w:t>现象</w:t>
+        <w:ind w:firstLine="420"/>
+      </w:pPr>
+      <w:r>
+        <w:rPr>
+          <w:rFonts w:hint="eastAsia"/>
+        </w:rPr>
+        <w:t>改为</w:t>
       </w:r>
     </w:p>
     <w:p>
@@ -515,10 +398,10 @@
           <w:noProof/>
         </w:rPr>
         <w:drawing>
-          <wp:inline distT="0" distB="0" distL="0" distR="0" wp14:anchorId="141AD08B" wp14:editId="234E5CBD">
-            <wp:extent cx="5274310" cy="1014730"/>
-            <wp:effectExtent l="0" t="0" r="2540" b="0"/>
-            <wp:docPr id="2" name="图片 2"/>
+          <wp:inline distT="0" distB="0" distL="0" distR="0" wp14:anchorId="49387281" wp14:editId="24199E4E">
+            <wp:extent cx="4887007" cy="895475"/>
+            <wp:effectExtent l="0" t="0" r="8890" b="0"/>
+            <wp:docPr id="14" name="图片 14"/>
             <wp:cNvGraphicFramePr>
               <a:graphicFrameLocks xmlns:a="http://schemas.openxmlformats.org/drawingml/2006/main" noChangeAspect="1"/>
             </wp:cNvGraphicFramePr>
@@ -538,6 +421,1023 @@
                   <pic:spPr>
                     <a:xfrm>
                       <a:off x="0" y="0"/>
+                      <a:ext cx="4887007" cy="895475"/>
+                    </a:xfrm>
+                    <a:prstGeom prst="rect">
+                      <a:avLst/>
+                    </a:prstGeom>
+                  </pic:spPr>
+                </pic:pic>
+              </a:graphicData>
+            </a:graphic>
+          </wp:inline>
+        </w:drawing>
+      </w:r>
+    </w:p>
+    <w:p>
+      <w:pPr>
+        <w:spacing w:line="240" w:lineRule="auto"/>
+        <w:ind w:firstLine="420"/>
+      </w:pPr>
+    </w:p>
+    <w:p>
+      <w:pPr>
+        <w:spacing w:line="240" w:lineRule="auto"/>
+        <w:ind w:firstLine="420"/>
+        <w:rPr>
+          <w:rFonts w:hint="eastAsia"/>
+          <w:strike/>
+        </w:rPr>
+      </w:pPr>
+      <w:r>
+        <w:rPr>
+          <w:rFonts w:hint="eastAsia"/>
+          <w:strike/>
+          <w:highlight w:val="yellow"/>
+        </w:rPr>
+        <w:t>问题</w:t>
+      </w:r>
+      <w:r>
+        <w:rPr>
+          <w:strike/>
+          <w:highlight w:val="yellow"/>
+        </w:rPr>
+        <w:t>3</w:t>
+      </w:r>
+      <w:r>
+        <w:rPr>
+          <w:rFonts w:hint="eastAsia"/>
+          <w:strike/>
+          <w:highlight w:val="yellow"/>
+        </w:rPr>
+        <w:t xml:space="preserve"> </w:t>
+      </w:r>
+      <w:r>
+        <w:rPr>
+          <w:rFonts w:hint="eastAsia"/>
+          <w:strike/>
+        </w:rPr>
+        <w:t>没有</w:t>
+      </w:r>
+      <w:r>
+        <w:rPr>
+          <w:strike/>
+        </w:rPr>
+        <w:t>对</w:t>
+      </w:r>
+      <w:r>
+        <w:rPr>
+          <w:strike/>
+        </w:rPr>
+        <w:t>describe</w:t>
+      </w:r>
+      <w:r>
+        <w:rPr>
+          <w:rFonts w:hint="eastAsia"/>
+          <w:strike/>
+        </w:rPr>
+        <w:t>字段</w:t>
+      </w:r>
+      <w:r>
+        <w:rPr>
+          <w:strike/>
+        </w:rPr>
+        <w:t>进行处理</w:t>
+      </w:r>
+      <w:r>
+        <w:rPr>
+          <w:rFonts w:hint="eastAsia"/>
+          <w:strike/>
+        </w:rPr>
+        <w:t xml:space="preserve"> </w:t>
+      </w:r>
+      <w:r>
+        <w:rPr>
+          <w:rFonts w:hint="eastAsia"/>
+          <w:strike/>
+        </w:rPr>
+        <w:t>（不需要</w:t>
+      </w:r>
+      <w:r>
+        <w:rPr>
+          <w:strike/>
+        </w:rPr>
+        <w:t>修改）</w:t>
+      </w:r>
+    </w:p>
+    <w:p>
+      <w:pPr>
+        <w:spacing w:line="240" w:lineRule="auto"/>
+        <w:ind w:firstLine="420"/>
+        <w:rPr>
+          <w:strike/>
+        </w:rPr>
+      </w:pPr>
+      <w:r>
+        <w:rPr>
+          <w:strike/>
+          <w:noProof/>
+        </w:rPr>
+        <w:lastRenderedPageBreak/>
+        <w:drawing>
+          <wp:inline distT="0" distB="0" distL="0" distR="0" wp14:anchorId="2DEDD259" wp14:editId="278E91D1">
+            <wp:extent cx="5274310" cy="1622425"/>
+            <wp:effectExtent l="0" t="0" r="2540" b="0"/>
+            <wp:docPr id="15" name="图片 15"/>
+            <wp:cNvGraphicFramePr>
+              <a:graphicFrameLocks xmlns:a="http://schemas.openxmlformats.org/drawingml/2006/main" noChangeAspect="1"/>
+            </wp:cNvGraphicFramePr>
+            <a:graphic xmlns:a="http://schemas.openxmlformats.org/drawingml/2006/main">
+              <a:graphicData uri="http://schemas.openxmlformats.org/drawingml/2006/picture">
+                <pic:pic xmlns:pic="http://schemas.openxmlformats.org/drawingml/2006/picture">
+                  <pic:nvPicPr>
+                    <pic:cNvPr id="1" name=""/>
+                    <pic:cNvPicPr/>
+                  </pic:nvPicPr>
+                  <pic:blipFill>
+                    <a:blip r:embed="rId13"/>
+                    <a:stretch>
+                      <a:fillRect/>
+                    </a:stretch>
+                  </pic:blipFill>
+                  <pic:spPr>
+                    <a:xfrm>
+                      <a:off x="0" y="0"/>
+                      <a:ext cx="5274310" cy="1622425"/>
+                    </a:xfrm>
+                    <a:prstGeom prst="rect">
+                      <a:avLst/>
+                    </a:prstGeom>
+                  </pic:spPr>
+                </pic:pic>
+              </a:graphicData>
+            </a:graphic>
+          </wp:inline>
+        </w:drawing>
+      </w:r>
+    </w:p>
+    <w:p>
+      <w:pPr>
+        <w:spacing w:line="240" w:lineRule="auto"/>
+        <w:ind w:firstLine="420"/>
+        <w:rPr>
+          <w:strike/>
+        </w:rPr>
+      </w:pPr>
+      <w:r>
+        <w:rPr>
+          <w:rFonts w:hint="eastAsia"/>
+          <w:strike/>
+        </w:rPr>
+        <w:t>修正</w:t>
+      </w:r>
+      <w:r>
+        <w:rPr>
+          <w:strike/>
+        </w:rPr>
+        <w:t>后</w:t>
+      </w:r>
+      <w:r>
+        <w:rPr>
+          <w:rFonts w:hint="eastAsia"/>
+          <w:strike/>
+        </w:rPr>
+        <w:t>如下</w:t>
+      </w:r>
+    </w:p>
+    <w:p>
+      <w:pPr>
+        <w:spacing w:line="240" w:lineRule="auto"/>
+        <w:ind w:firstLine="420"/>
+        <w:rPr>
+          <w:strike/>
+        </w:rPr>
+      </w:pPr>
+      <w:r>
+        <w:rPr>
+          <w:strike/>
+          <w:noProof/>
+        </w:rPr>
+        <w:drawing>
+          <wp:inline distT="0" distB="0" distL="0" distR="0" wp14:anchorId="2E6296E2" wp14:editId="29474AD7">
+            <wp:extent cx="5274310" cy="1512570"/>
+            <wp:effectExtent l="0" t="0" r="2540" b="0"/>
+            <wp:docPr id="18" name="图片 18"/>
+            <wp:cNvGraphicFramePr>
+              <a:graphicFrameLocks xmlns:a="http://schemas.openxmlformats.org/drawingml/2006/main" noChangeAspect="1"/>
+            </wp:cNvGraphicFramePr>
+            <a:graphic xmlns:a="http://schemas.openxmlformats.org/drawingml/2006/main">
+              <a:graphicData uri="http://schemas.openxmlformats.org/drawingml/2006/picture">
+                <pic:pic xmlns:pic="http://schemas.openxmlformats.org/drawingml/2006/picture">
+                  <pic:nvPicPr>
+                    <pic:cNvPr id="1" name=""/>
+                    <pic:cNvPicPr/>
+                  </pic:nvPicPr>
+                  <pic:blipFill>
+                    <a:blip r:embed="rId14"/>
+                    <a:stretch>
+                      <a:fillRect/>
+                    </a:stretch>
+                  </pic:blipFill>
+                  <pic:spPr>
+                    <a:xfrm>
+                      <a:off x="0" y="0"/>
+                      <a:ext cx="5274310" cy="1512570"/>
+                    </a:xfrm>
+                    <a:prstGeom prst="rect">
+                      <a:avLst/>
+                    </a:prstGeom>
+                  </pic:spPr>
+                </pic:pic>
+              </a:graphicData>
+            </a:graphic>
+          </wp:inline>
+        </w:drawing>
+      </w:r>
+    </w:p>
+    <w:p>
+      <w:pPr>
+        <w:spacing w:line="240" w:lineRule="auto"/>
+        <w:ind w:firstLine="420"/>
+      </w:pPr>
+    </w:p>
+    <w:p>
+      <w:pPr>
+        <w:spacing w:line="240" w:lineRule="auto"/>
+        <w:ind w:firstLine="420"/>
+      </w:pPr>
+    </w:p>
+    <w:p>
+      <w:pPr>
+        <w:spacing w:line="240" w:lineRule="auto"/>
+        <w:ind w:firstLine="420"/>
+      </w:pPr>
+      <w:r>
+        <w:rPr>
+          <w:rFonts w:hint="eastAsia"/>
+          <w:highlight w:val="yellow"/>
+        </w:rPr>
+        <w:t>问题</w:t>
+      </w:r>
+      <w:r>
+        <w:rPr>
+          <w:highlight w:val="yellow"/>
+        </w:rPr>
+        <w:t>4</w:t>
+      </w:r>
+      <w:r>
+        <w:rPr>
+          <w:highlight w:val="yellow"/>
+        </w:rPr>
+        <w:t>：</w:t>
+      </w:r>
+      <w:proofErr w:type="spellStart"/>
+      <w:r>
+        <w:rPr>
+          <w:rFonts w:hint="eastAsia"/>
+          <w:highlight w:val="yellow"/>
+        </w:rPr>
+        <w:t>img</w:t>
+      </w:r>
+      <w:r>
+        <w:rPr>
+          <w:highlight w:val="yellow"/>
+        </w:rPr>
+        <w:t>_id</w:t>
+      </w:r>
+      <w:proofErr w:type="spellEnd"/>
+      <w:r>
+        <w:rPr>
+          <w:rFonts w:hint="eastAsia"/>
+          <w:highlight w:val="yellow"/>
+        </w:rPr>
+        <w:t>没有</w:t>
+      </w:r>
+      <w:r>
+        <w:rPr>
+          <w:highlight w:val="yellow"/>
+        </w:rPr>
+        <w:t>自动增</w:t>
+      </w:r>
+      <w:r>
+        <w:rPr>
+          <w:highlight w:val="yellow"/>
+        </w:rPr>
+        <w:t>加。</w:t>
+      </w:r>
+      <w:r>
+        <w:rPr>
+          <w:rFonts w:hint="eastAsia"/>
+          <w:highlight w:val="yellow"/>
+        </w:rPr>
+        <w:t>（非常</w:t>
+      </w:r>
+      <w:r>
+        <w:rPr>
+          <w:highlight w:val="yellow"/>
+        </w:rPr>
+        <w:t>严重）</w:t>
+      </w:r>
+    </w:p>
+    <w:p>
+      <w:pPr>
+        <w:spacing w:line="240" w:lineRule="auto"/>
+        <w:ind w:firstLine="420"/>
+      </w:pPr>
+      <w:r>
+        <w:rPr>
+          <w:noProof/>
+        </w:rPr>
+        <w:drawing>
+          <wp:inline distT="0" distB="0" distL="0" distR="0" wp14:anchorId="062AD793" wp14:editId="2F583FA2">
+            <wp:extent cx="5274310" cy="3417570"/>
+            <wp:effectExtent l="0" t="0" r="2540" b="0"/>
+            <wp:docPr id="16" name="图片 16"/>
+            <wp:cNvGraphicFramePr>
+              <a:graphicFrameLocks xmlns:a="http://schemas.openxmlformats.org/drawingml/2006/main" noChangeAspect="1"/>
+            </wp:cNvGraphicFramePr>
+            <a:graphic xmlns:a="http://schemas.openxmlformats.org/drawingml/2006/main">
+              <a:graphicData uri="http://schemas.openxmlformats.org/drawingml/2006/picture">
+                <pic:pic xmlns:pic="http://schemas.openxmlformats.org/drawingml/2006/picture">
+                  <pic:nvPicPr>
+                    <pic:cNvPr id="1" name=""/>
+                    <pic:cNvPicPr/>
+                  </pic:nvPicPr>
+                  <pic:blipFill>
+                    <a:blip r:embed="rId15"/>
+                    <a:stretch>
+                      <a:fillRect/>
+                    </a:stretch>
+                  </pic:blipFill>
+                  <pic:spPr>
+                    <a:xfrm>
+                      <a:off x="0" y="0"/>
+                      <a:ext cx="5274310" cy="3417570"/>
+                    </a:xfrm>
+                    <a:prstGeom prst="rect">
+                      <a:avLst/>
+                    </a:prstGeom>
+                  </pic:spPr>
+                </pic:pic>
+              </a:graphicData>
+            </a:graphic>
+          </wp:inline>
+        </w:drawing>
+      </w:r>
+    </w:p>
+    <w:p>
+      <w:pPr>
+        <w:spacing w:line="240" w:lineRule="auto"/>
+        <w:ind w:firstLine="420"/>
+      </w:pPr>
+      <w:r>
+        <w:rPr>
+          <w:rFonts w:hint="eastAsia"/>
+        </w:rPr>
+        <w:t>导致</w:t>
+      </w:r>
+    </w:p>
+    <w:p>
+      <w:pPr>
+        <w:spacing w:line="240" w:lineRule="auto"/>
+        <w:ind w:firstLine="420"/>
+      </w:pPr>
+      <w:r>
+        <w:rPr>
+          <w:noProof/>
+        </w:rPr>
+        <w:lastRenderedPageBreak/>
+        <w:drawing>
+          <wp:inline distT="0" distB="0" distL="0" distR="0" wp14:anchorId="723402A0" wp14:editId="794C650C">
+            <wp:extent cx="5274310" cy="1814195"/>
+            <wp:effectExtent l="0" t="0" r="2540" b="0"/>
+            <wp:docPr id="17" name="图片 17"/>
+            <wp:cNvGraphicFramePr>
+              <a:graphicFrameLocks xmlns:a="http://schemas.openxmlformats.org/drawingml/2006/main" noChangeAspect="1"/>
+            </wp:cNvGraphicFramePr>
+            <a:graphic xmlns:a="http://schemas.openxmlformats.org/drawingml/2006/main">
+              <a:graphicData uri="http://schemas.openxmlformats.org/drawingml/2006/picture">
+                <pic:pic xmlns:pic="http://schemas.openxmlformats.org/drawingml/2006/picture">
+                  <pic:nvPicPr>
+                    <pic:cNvPr id="1" name=""/>
+                    <pic:cNvPicPr/>
+                  </pic:nvPicPr>
+                  <pic:blipFill>
+                    <a:blip r:embed="rId16"/>
+                    <a:stretch>
+                      <a:fillRect/>
+                    </a:stretch>
+                  </pic:blipFill>
+                  <pic:spPr>
+                    <a:xfrm>
+                      <a:off x="0" y="0"/>
+                      <a:ext cx="5274310" cy="1814195"/>
+                    </a:xfrm>
+                    <a:prstGeom prst="rect">
+                      <a:avLst/>
+                    </a:prstGeom>
+                  </pic:spPr>
+                </pic:pic>
+              </a:graphicData>
+            </a:graphic>
+          </wp:inline>
+        </w:drawing>
+      </w:r>
+    </w:p>
+    <w:p>
+      <w:pPr>
+        <w:spacing w:line="240" w:lineRule="auto"/>
+        <w:ind w:firstLine="420"/>
+      </w:pPr>
+    </w:p>
+    <w:p>
+      <w:pPr>
+        <w:spacing w:line="240" w:lineRule="auto"/>
+        <w:ind w:firstLine="420"/>
+      </w:pPr>
+      <w:r>
+        <w:rPr>
+          <w:rFonts w:hint="eastAsia"/>
+        </w:rPr>
+        <w:t>插入</w:t>
+      </w:r>
+      <w:r>
+        <w:t>的数据</w:t>
+      </w:r>
+      <w:proofErr w:type="spellStart"/>
+      <w:r>
+        <w:t>img_id</w:t>
+      </w:r>
+      <w:proofErr w:type="spellEnd"/>
+      <w:r>
+        <w:rPr>
+          <w:rFonts w:hint="eastAsia"/>
+        </w:rPr>
+        <w:t>为</w:t>
+      </w:r>
+      <w:r>
+        <w:t>0</w:t>
+      </w:r>
+    </w:p>
+    <w:p>
+      <w:pPr>
+        <w:spacing w:line="240" w:lineRule="auto"/>
+        <w:ind w:firstLine="420"/>
+      </w:pPr>
+    </w:p>
+    <w:p>
+      <w:pPr>
+        <w:spacing w:line="240" w:lineRule="auto"/>
+        <w:ind w:firstLine="420"/>
+      </w:pPr>
+    </w:p>
+    <w:p>
+      <w:pPr>
+        <w:spacing w:line="240" w:lineRule="auto"/>
+        <w:ind w:firstLine="420"/>
+      </w:pPr>
+    </w:p>
+    <w:p>
+      <w:pPr>
+        <w:spacing w:line="240" w:lineRule="auto"/>
+        <w:ind w:firstLine="420"/>
+      </w:pPr>
+    </w:p>
+    <w:p>
+      <w:pPr>
+        <w:spacing w:line="240" w:lineRule="auto"/>
+        <w:ind w:firstLine="420"/>
+      </w:pPr>
+    </w:p>
+    <w:p>
+      <w:pPr>
+        <w:ind w:firstLine="420"/>
+      </w:pPr>
+      <w:r>
+        <w:rPr>
+          <w:rFonts w:hint="eastAsia"/>
+        </w:rPr>
+        <w:t xml:space="preserve">2016-05-01 </w:t>
+      </w:r>
+      <w:r>
+        <w:t>16:53</w:t>
+      </w:r>
+    </w:p>
+    <w:p>
+      <w:pPr>
+        <w:ind w:firstLine="420"/>
+      </w:pPr>
+      <w:r>
+        <w:rPr>
+          <w:rFonts w:hint="eastAsia"/>
+          <w:highlight w:val="yellow"/>
+        </w:rPr>
+        <w:t>问题</w:t>
+      </w:r>
+      <w:r>
+        <w:rPr>
+          <w:rFonts w:hint="eastAsia"/>
+          <w:highlight w:val="yellow"/>
+        </w:rPr>
+        <w:t>1</w:t>
+      </w:r>
+      <w:r>
+        <w:rPr>
+          <w:highlight w:val="yellow"/>
+        </w:rPr>
+        <w:t>：</w:t>
+      </w:r>
+    </w:p>
+    <w:p>
+      <w:pPr>
+        <w:ind w:firstLine="420"/>
+      </w:pPr>
+      <w:r>
+        <w:rPr>
+          <w:noProof/>
+        </w:rPr>
+        <w:drawing>
+          <wp:inline distT="0" distB="0" distL="0" distR="0" wp14:anchorId="7F17D790" wp14:editId="678D8F6B">
+            <wp:extent cx="5274310" cy="275590"/>
+            <wp:effectExtent l="0" t="0" r="2540" b="0"/>
+            <wp:docPr id="3" name="图片 3"/>
+            <wp:cNvGraphicFramePr>
+              <a:graphicFrameLocks xmlns:a="http://schemas.openxmlformats.org/drawingml/2006/main" noChangeAspect="1"/>
+            </wp:cNvGraphicFramePr>
+            <a:graphic xmlns:a="http://schemas.openxmlformats.org/drawingml/2006/main">
+              <a:graphicData uri="http://schemas.openxmlformats.org/drawingml/2006/picture">
+                <pic:pic xmlns:pic="http://schemas.openxmlformats.org/drawingml/2006/picture">
+                  <pic:nvPicPr>
+                    <pic:cNvPr id="1" name=""/>
+                    <pic:cNvPicPr/>
+                  </pic:nvPicPr>
+                  <pic:blipFill>
+                    <a:blip r:embed="rId17"/>
+                    <a:stretch>
+                      <a:fillRect/>
+                    </a:stretch>
+                  </pic:blipFill>
+                  <pic:spPr>
+                    <a:xfrm>
+                      <a:off x="0" y="0"/>
+                      <a:ext cx="5274310" cy="275590"/>
+                    </a:xfrm>
+                    <a:prstGeom prst="rect">
+                      <a:avLst/>
+                    </a:prstGeom>
+                  </pic:spPr>
+                </pic:pic>
+              </a:graphicData>
+            </a:graphic>
+          </wp:inline>
+        </w:drawing>
+      </w:r>
+    </w:p>
+    <w:p>
+      <w:pPr>
+        <w:spacing w:line="240" w:lineRule="auto"/>
+        <w:ind w:firstLine="420"/>
+      </w:pPr>
+      <w:r>
+        <w:rPr>
+          <w:noProof/>
+        </w:rPr>
+        <w:drawing>
+          <wp:inline distT="0" distB="0" distL="0" distR="0" wp14:anchorId="23FBE6C6" wp14:editId="0C32DEBA">
+            <wp:extent cx="5274310" cy="1770380"/>
+            <wp:effectExtent l="0" t="0" r="2540" b="1270"/>
+            <wp:docPr id="5" name="图片 5"/>
+            <wp:cNvGraphicFramePr>
+              <a:graphicFrameLocks xmlns:a="http://schemas.openxmlformats.org/drawingml/2006/main" noChangeAspect="1"/>
+            </wp:cNvGraphicFramePr>
+            <a:graphic xmlns:a="http://schemas.openxmlformats.org/drawingml/2006/main">
+              <a:graphicData uri="http://schemas.openxmlformats.org/drawingml/2006/picture">
+                <pic:pic xmlns:pic="http://schemas.openxmlformats.org/drawingml/2006/picture">
+                  <pic:nvPicPr>
+                    <pic:cNvPr id="1" name=""/>
+                    <pic:cNvPicPr/>
+                  </pic:nvPicPr>
+                  <pic:blipFill>
+                    <a:blip r:embed="rId18"/>
+                    <a:stretch>
+                      <a:fillRect/>
+                    </a:stretch>
+                  </pic:blipFill>
+                  <pic:spPr>
+                    <a:xfrm>
+                      <a:off x="0" y="0"/>
+                      <a:ext cx="5274310" cy="1770380"/>
+                    </a:xfrm>
+                    <a:prstGeom prst="rect">
+                      <a:avLst/>
+                    </a:prstGeom>
+                  </pic:spPr>
+                </pic:pic>
+              </a:graphicData>
+            </a:graphic>
+          </wp:inline>
+        </w:drawing>
+      </w:r>
+    </w:p>
+    <w:p>
+      <w:pPr>
+        <w:spacing w:line="240" w:lineRule="auto"/>
+        <w:ind w:firstLine="420"/>
+      </w:pPr>
+      <w:r>
+        <w:rPr>
+          <w:rFonts w:hint="eastAsia"/>
+        </w:rPr>
+        <w:t>函数</w:t>
+      </w:r>
+      <w:r>
+        <w:t>名字文档中需要修改。</w:t>
+      </w:r>
+    </w:p>
+    <w:p>
+      <w:pPr>
+        <w:spacing w:line="240" w:lineRule="auto"/>
+        <w:ind w:firstLine="420"/>
+      </w:pPr>
+    </w:p>
+    <w:p>
+      <w:pPr>
+        <w:spacing w:line="240" w:lineRule="auto"/>
+        <w:ind w:firstLine="420"/>
+      </w:pPr>
+    </w:p>
+    <w:p>
+      <w:pPr>
+        <w:spacing w:line="240" w:lineRule="auto"/>
+        <w:ind w:firstLine="420"/>
+      </w:pPr>
+    </w:p>
+    <w:p>
+      <w:pPr>
+        <w:spacing w:line="240" w:lineRule="auto"/>
+        <w:ind w:firstLine="420"/>
+      </w:pPr>
+      <w:r>
+        <w:rPr>
+          <w:rFonts w:hint="eastAsia"/>
+          <w:highlight w:val="yellow"/>
+        </w:rPr>
+        <w:t>问题</w:t>
+      </w:r>
+      <w:r>
+        <w:rPr>
+          <w:highlight w:val="yellow"/>
+        </w:rPr>
+        <w:t>2</w:t>
+      </w:r>
+      <w:r>
+        <w:rPr>
+          <w:highlight w:val="yellow"/>
+        </w:rPr>
+        <w:t>：</w:t>
+      </w:r>
+      <w:r>
+        <w:rPr>
+          <w:rFonts w:hint="eastAsia"/>
+          <w:highlight w:val="yellow"/>
+        </w:rPr>
+        <w:t>名字</w:t>
+      </w:r>
+      <w:r>
+        <w:rPr>
+          <w:highlight w:val="yellow"/>
+        </w:rPr>
+        <w:t>很不合理</w:t>
+      </w:r>
+    </w:p>
+    <w:p>
+      <w:pPr>
+        <w:spacing w:line="240" w:lineRule="auto"/>
+        <w:ind w:firstLine="420"/>
+      </w:pPr>
+      <w:r>
+        <w:rPr>
+          <w:noProof/>
+        </w:rPr>
+        <w:lastRenderedPageBreak/>
+        <w:drawing>
+          <wp:inline distT="0" distB="0" distL="0" distR="0" wp14:anchorId="63FEC3AC" wp14:editId="4EC54A57">
+            <wp:extent cx="5274310" cy="2410460"/>
+            <wp:effectExtent l="0" t="0" r="2540" b="8890"/>
+            <wp:docPr id="6" name="图片 6"/>
+            <wp:cNvGraphicFramePr>
+              <a:graphicFrameLocks xmlns:a="http://schemas.openxmlformats.org/drawingml/2006/main" noChangeAspect="1"/>
+            </wp:cNvGraphicFramePr>
+            <a:graphic xmlns:a="http://schemas.openxmlformats.org/drawingml/2006/main">
+              <a:graphicData uri="http://schemas.openxmlformats.org/drawingml/2006/picture">
+                <pic:pic xmlns:pic="http://schemas.openxmlformats.org/drawingml/2006/picture">
+                  <pic:nvPicPr>
+                    <pic:cNvPr id="1" name=""/>
+                    <pic:cNvPicPr/>
+                  </pic:nvPicPr>
+                  <pic:blipFill>
+                    <a:blip r:embed="rId19"/>
+                    <a:stretch>
+                      <a:fillRect/>
+                    </a:stretch>
+                  </pic:blipFill>
+                  <pic:spPr>
+                    <a:xfrm>
+                      <a:off x="0" y="0"/>
+                      <a:ext cx="5274310" cy="2410460"/>
+                    </a:xfrm>
+                    <a:prstGeom prst="rect">
+                      <a:avLst/>
+                    </a:prstGeom>
+                  </pic:spPr>
+                </pic:pic>
+              </a:graphicData>
+            </a:graphic>
+          </wp:inline>
+        </w:drawing>
+      </w:r>
+    </w:p>
+    <w:p>
+      <w:pPr>
+        <w:spacing w:line="240" w:lineRule="auto"/>
+        <w:ind w:firstLine="420"/>
+      </w:pPr>
+    </w:p>
+    <w:p>
+      <w:pPr>
+        <w:spacing w:line="240" w:lineRule="auto"/>
+        <w:ind w:firstLine="420"/>
+      </w:pPr>
+      <w:r>
+        <w:rPr>
+          <w:rFonts w:hint="eastAsia"/>
+        </w:rPr>
+        <w:t>问题</w:t>
+      </w:r>
+      <w:r>
+        <w:t>3</w:t>
+      </w:r>
+      <w:r>
+        <w:t>：大小写问题</w:t>
+      </w:r>
+    </w:p>
+    <w:p>
+      <w:pPr>
+        <w:spacing w:line="240" w:lineRule="auto"/>
+        <w:ind w:firstLine="420"/>
+      </w:pPr>
+      <w:r>
+        <w:rPr>
+          <w:noProof/>
+        </w:rPr>
+        <w:drawing>
+          <wp:inline distT="0" distB="0" distL="0" distR="0" wp14:anchorId="1DAC7BEF" wp14:editId="6C4623D8">
+            <wp:extent cx="5274310" cy="1084580"/>
+            <wp:effectExtent l="0" t="0" r="2540" b="1270"/>
+            <wp:docPr id="7" name="图片 7"/>
+            <wp:cNvGraphicFramePr>
+              <a:graphicFrameLocks xmlns:a="http://schemas.openxmlformats.org/drawingml/2006/main" noChangeAspect="1"/>
+            </wp:cNvGraphicFramePr>
+            <a:graphic xmlns:a="http://schemas.openxmlformats.org/drawingml/2006/main">
+              <a:graphicData uri="http://schemas.openxmlformats.org/drawingml/2006/picture">
+                <pic:pic xmlns:pic="http://schemas.openxmlformats.org/drawingml/2006/picture">
+                  <pic:nvPicPr>
+                    <pic:cNvPr id="1" name=""/>
+                    <pic:cNvPicPr/>
+                  </pic:nvPicPr>
+                  <pic:blipFill>
+                    <a:blip r:embed="rId20"/>
+                    <a:stretch>
+                      <a:fillRect/>
+                    </a:stretch>
+                  </pic:blipFill>
+                  <pic:spPr>
+                    <a:xfrm>
+                      <a:off x="0" y="0"/>
+                      <a:ext cx="5274310" cy="1084580"/>
+                    </a:xfrm>
+                    <a:prstGeom prst="rect">
+                      <a:avLst/>
+                    </a:prstGeom>
+                  </pic:spPr>
+                </pic:pic>
+              </a:graphicData>
+            </a:graphic>
+          </wp:inline>
+        </w:drawing>
+      </w:r>
+    </w:p>
+    <w:p>
+      <w:pPr>
+        <w:spacing w:line="240" w:lineRule="auto"/>
+        <w:ind w:firstLine="420"/>
+      </w:pPr>
+    </w:p>
+    <w:p>
+      <w:pPr>
+        <w:ind w:firstLine="420"/>
+      </w:pPr>
+      <w:r>
+        <w:rPr>
+          <w:rFonts w:hint="eastAsia"/>
+        </w:rPr>
+        <w:t>2016-04-28</w:t>
+      </w:r>
+      <w:r>
+        <w:t xml:space="preserve"> 09:26</w:t>
+      </w:r>
+    </w:p>
+    <w:p>
+      <w:pPr>
+        <w:pStyle w:val="a6"/>
+        <w:numPr>
+          <w:ilvl w:val="0"/>
+          <w:numId w:val="1"/>
+        </w:numPr>
+        <w:ind w:firstLineChars="0"/>
+      </w:pPr>
+    </w:p>
+    <w:p>
+      <w:pPr>
+        <w:ind w:firstLine="420"/>
+      </w:pPr>
+      <w:r>
+        <w:rPr>
+          <w:rFonts w:hint="eastAsia"/>
+          <w:highlight w:val="yellow"/>
+        </w:rPr>
+        <w:t>现象</w:t>
+      </w:r>
+      <w:r>
+        <w:rPr>
+          <w:highlight w:val="yellow"/>
+        </w:rPr>
+        <w:t>：</w:t>
+      </w:r>
+    </w:p>
+    <w:p>
+      <w:pPr>
+        <w:ind w:firstLine="420"/>
+      </w:pPr>
+      <w:r>
+        <w:rPr>
+          <w:rFonts w:hint="eastAsia"/>
+        </w:rPr>
+        <w:t>访问</w:t>
+      </w:r>
+      <w:proofErr w:type="spellStart"/>
+      <w:r>
+        <w:t>api.studio.delcraft</w:t>
+      </w:r>
+      <w:proofErr w:type="spellEnd"/>
+      <w:r>
+        <w:t>(data).</w:t>
+      </w:r>
+      <w:r>
+        <w:rPr>
+          <w:rFonts w:hint="eastAsia"/>
+        </w:rPr>
+        <w:t>即</w:t>
+      </w:r>
+      <w:r>
+        <w:t>接口</w:t>
+      </w:r>
+      <w:proofErr w:type="spellStart"/>
+      <w:r>
+        <w:t>studio.delcraft</w:t>
+      </w:r>
+      <w:proofErr w:type="spellEnd"/>
+      <w:r>
+        <w:t>(data)</w:t>
+      </w:r>
+      <w:r>
+        <w:rPr>
+          <w:rFonts w:hint="eastAsia"/>
+        </w:rPr>
+        <w:t>出现</w:t>
+      </w:r>
+      <w:r>
+        <w:t>问题：</w:t>
+      </w:r>
+    </w:p>
+    <w:p>
+      <w:pPr>
+        <w:spacing w:line="240" w:lineRule="auto"/>
+        <w:ind w:firstLine="420"/>
+      </w:pPr>
+      <w:r>
+        <w:rPr>
+          <w:noProof/>
+        </w:rPr>
+        <w:drawing>
+          <wp:inline distT="0" distB="0" distL="0" distR="0" wp14:anchorId="2AA33C55" wp14:editId="2BAFB95C">
+            <wp:extent cx="5274310" cy="1295400"/>
+            <wp:effectExtent l="0" t="0" r="2540" b="0"/>
+            <wp:docPr id="1" name="图片 1"/>
+            <wp:cNvGraphicFramePr>
+              <a:graphicFrameLocks xmlns:a="http://schemas.openxmlformats.org/drawingml/2006/main" noChangeAspect="1"/>
+            </wp:cNvGraphicFramePr>
+            <a:graphic xmlns:a="http://schemas.openxmlformats.org/drawingml/2006/main">
+              <a:graphicData uri="http://schemas.openxmlformats.org/drawingml/2006/picture">
+                <pic:pic xmlns:pic="http://schemas.openxmlformats.org/drawingml/2006/picture">
+                  <pic:nvPicPr>
+                    <pic:cNvPr id="1" name=""/>
+                    <pic:cNvPicPr/>
+                  </pic:nvPicPr>
+                  <pic:blipFill>
+                    <a:blip r:embed="rId21"/>
+                    <a:stretch>
+                      <a:fillRect/>
+                    </a:stretch>
+                  </pic:blipFill>
+                  <pic:spPr>
+                    <a:xfrm>
+                      <a:off x="0" y="0"/>
+                      <a:ext cx="5274310" cy="1295400"/>
+                    </a:xfrm>
+                    <a:prstGeom prst="rect">
+                      <a:avLst/>
+                    </a:prstGeom>
+                  </pic:spPr>
+                </pic:pic>
+              </a:graphicData>
+            </a:graphic>
+          </wp:inline>
+        </w:drawing>
+      </w:r>
+    </w:p>
+    <w:p>
+      <w:pPr>
+        <w:spacing w:line="240" w:lineRule="auto"/>
+        <w:ind w:firstLine="420"/>
+      </w:pPr>
+      <w:r>
+        <w:t>数据库中数据确实删除了，但是没有向前端返回数据</w:t>
+      </w:r>
+      <w:r>
+        <w:rPr>
+          <w:rFonts w:hint="eastAsia"/>
+        </w:rPr>
+        <w:t>.</w:t>
+      </w:r>
+    </w:p>
+    <w:p>
+      <w:pPr>
+        <w:pStyle w:val="a6"/>
+        <w:numPr>
+          <w:ilvl w:val="0"/>
+          <w:numId w:val="1"/>
+        </w:numPr>
+        <w:spacing w:line="240" w:lineRule="auto"/>
+        <w:ind w:firstLineChars="0"/>
+      </w:pPr>
+    </w:p>
+    <w:p>
+      <w:pPr>
+        <w:spacing w:line="240" w:lineRule="auto"/>
+        <w:ind w:firstLine="420"/>
+      </w:pPr>
+      <w:r>
+        <w:rPr>
+          <w:rFonts w:hint="eastAsia"/>
+          <w:highlight w:val="yellow"/>
+        </w:rPr>
+        <w:t>现象</w:t>
+      </w:r>
+    </w:p>
+    <w:p>
+      <w:pPr>
+        <w:spacing w:line="240" w:lineRule="auto"/>
+        <w:ind w:firstLine="420"/>
+      </w:pPr>
+      <w:r>
+        <w:rPr>
+          <w:noProof/>
+        </w:rPr>
+        <w:drawing>
+          <wp:inline distT="0" distB="0" distL="0" distR="0" wp14:anchorId="141AD08B" wp14:editId="234E5CBD">
+            <wp:extent cx="5274310" cy="1014730"/>
+            <wp:effectExtent l="0" t="0" r="2540" b="0"/>
+            <wp:docPr id="2" name="图片 2"/>
+            <wp:cNvGraphicFramePr>
+              <a:graphicFrameLocks xmlns:a="http://schemas.openxmlformats.org/drawingml/2006/main" noChangeAspect="1"/>
+            </wp:cNvGraphicFramePr>
+            <a:graphic xmlns:a="http://schemas.openxmlformats.org/drawingml/2006/main">
+              <a:graphicData uri="http://schemas.openxmlformats.org/drawingml/2006/picture">
+                <pic:pic xmlns:pic="http://schemas.openxmlformats.org/drawingml/2006/picture">
+                  <pic:nvPicPr>
+                    <pic:cNvPr id="1" name=""/>
+                    <pic:cNvPicPr/>
+                  </pic:nvPicPr>
+                  <pic:blipFill>
+                    <a:blip r:embed="rId22"/>
+                    <a:stretch>
+                      <a:fillRect/>
+                    </a:stretch>
+                  </pic:blipFill>
+                  <pic:spPr>
+                    <a:xfrm>
+                      <a:off x="0" y="0"/>
                       <a:ext cx="5274310" cy="1014730"/>
                     </a:xfrm>
                     <a:prstGeom prst="rect">
@@ -591,6 +1491,7 @@
           <w:szCs w:val="21"/>
           <w:highlight w:val="yellow"/>
         </w:rPr>
+        <w:lastRenderedPageBreak/>
         <w:t>重要，这个很有可能接口错误</w:t>
       </w:r>
     </w:p>
@@ -634,7 +1535,7 @@
                     </pic:cNvPicPr>
                   </pic:nvPicPr>
                   <pic:blipFill>
-                    <a:blip r:embed="rId13">
+                    <a:blip r:embed="rId23">
                       <a:extLst>
                         <a:ext uri="{28A0092B-C50C-407E-A947-70E740481C1C}">
                           <a14:useLocalDpi xmlns:a14="http://schemas.microsoft.com/office/drawing/2010/main" val="0"/>
@@ -685,7 +1586,87 @@
           <w:kern w:val="0"/>
           <w:sz w:val="24"/>
         </w:rPr>
-        <w:t xml:space="preserve">/studio/upData.这个接口有问题，它的功能是新建或者更新.文档中要求craft_id必须是要有的，但新建雕件的时候你返回的是false.而不是可以使用的craft_id(应该返回下一个新建雕件的id)  解决办法 新写一个获取新建时候的craft_id  要么就新写一个插入接口 </w:t>
+        <w:t>/studio/</w:t>
+      </w:r>
+      <w:proofErr w:type="spellStart"/>
+      <w:r>
+        <w:rPr>
+          <w:rFonts w:ascii="宋体" w:hAnsi="宋体" w:cs="Calibri" w:hint="eastAsia"/>
+          <w:color w:val="000000"/>
+          <w:kern w:val="0"/>
+          <w:sz w:val="24"/>
+        </w:rPr>
+        <w:t>upData</w:t>
+      </w:r>
+      <w:proofErr w:type="spellEnd"/>
+      <w:r>
+        <w:rPr>
+          <w:rFonts w:ascii="宋体" w:hAnsi="宋体" w:cs="Calibri" w:hint="eastAsia"/>
+          <w:color w:val="000000"/>
+          <w:kern w:val="0"/>
+          <w:sz w:val="24"/>
+        </w:rPr>
+        <w:t>.这个接口有问题，它的功能是新建或者更新.文档中要求</w:t>
+      </w:r>
+      <w:proofErr w:type="spellStart"/>
+      <w:r>
+        <w:rPr>
+          <w:rFonts w:ascii="宋体" w:hAnsi="宋体" w:cs="Calibri" w:hint="eastAsia"/>
+          <w:color w:val="000000"/>
+          <w:kern w:val="0"/>
+          <w:sz w:val="24"/>
+        </w:rPr>
+        <w:t>craft_id</w:t>
+      </w:r>
+      <w:proofErr w:type="spellEnd"/>
+      <w:r>
+        <w:rPr>
+          <w:rFonts w:ascii="宋体" w:hAnsi="宋体" w:cs="Calibri" w:hint="eastAsia"/>
+          <w:color w:val="000000"/>
+          <w:kern w:val="0"/>
+          <w:sz w:val="24"/>
+        </w:rPr>
+        <w:t>必须是要有的，但新建雕件的时候你返回的是false.而不是可以使用的</w:t>
+      </w:r>
+      <w:proofErr w:type="spellStart"/>
+      <w:r>
+        <w:rPr>
+          <w:rFonts w:ascii="宋体" w:hAnsi="宋体" w:cs="Calibri" w:hint="eastAsia"/>
+          <w:color w:val="000000"/>
+          <w:kern w:val="0"/>
+          <w:sz w:val="24"/>
+        </w:rPr>
+        <w:t>craft_id</w:t>
+      </w:r>
+      <w:proofErr w:type="spellEnd"/>
+      <w:r>
+        <w:rPr>
+          <w:rFonts w:ascii="宋体" w:hAnsi="宋体" w:cs="Calibri" w:hint="eastAsia"/>
+          <w:color w:val="000000"/>
+          <w:kern w:val="0"/>
+          <w:sz w:val="24"/>
+        </w:rPr>
+        <w:t>(应该返回下一个新建雕件的id)  解决办法 新写一个获取新建时候的</w:t>
+      </w:r>
+      <w:proofErr w:type="spellStart"/>
+      <w:r>
+        <w:rPr>
+          <w:rFonts w:ascii="宋体" w:hAnsi="宋体" w:cs="Calibri" w:hint="eastAsia"/>
+          <w:color w:val="000000"/>
+          <w:kern w:val="0"/>
+          <w:sz w:val="24"/>
+        </w:rPr>
+        <w:t>craft_id</w:t>
+      </w:r>
+      <w:proofErr w:type="spellEnd"/>
+      <w:r>
+        <w:rPr>
+          <w:rFonts w:ascii="宋体" w:hAnsi="宋体" w:cs="Calibri" w:hint="eastAsia"/>
+          <w:color w:val="000000"/>
+          <w:kern w:val="0"/>
+          <w:sz w:val="24"/>
+        </w:rPr>
+        <w:t xml:space="preserve">  要么就新写一个插入接口 </w:t>
       </w:r>
     </w:p>
     <w:p>
@@ -728,7 +1709,7 @@
                     </pic:cNvPicPr>
                   </pic:nvPicPr>
                   <pic:blipFill>
-                    <a:blip r:embed="rId14">
+                    <a:blip r:embed="rId24">
                       <a:extLst>
                         <a:ext uri="{28A0092B-C50C-407E-A947-70E740481C1C}">
                           <a14:useLocalDpi xmlns:a14="http://schemas.microsoft.com/office/drawing/2010/main" val="0"/>
@@ -777,7 +1758,6 @@
         <w:rPr>
           <w:noProof/>
         </w:rPr>
-        <w:lastRenderedPageBreak/>
         <w:drawing>
           <wp:inline distT="0" distB="0" distL="0" distR="0" wp14:anchorId="341BB743" wp14:editId="265243AF">
             <wp:extent cx="5274310" cy="2995930"/>
@@ -794,7 +1774,7 @@
                     <pic:cNvPicPr/>
                   </pic:nvPicPr>
                   <pic:blipFill>
-                    <a:blip r:embed="rId15"/>
+                    <a:blip r:embed="rId25"/>
                     <a:stretch>
                       <a:fillRect/>
                     </a:stretch>
@@ -839,8 +1819,39 @@
           <w:kern w:val="0"/>
           <w:sz w:val="24"/>
         </w:rPr>
-        <w:t>后台如何修改线上的代码。直接修改develop分支就好了嗎</w:t>
-      </w:r>
+        <w:t>后台如何</w:t>
+      </w:r>
+      <w:proofErr w:type="gramStart"/>
+      <w:r>
+        <w:rPr>
+          <w:rFonts w:ascii="宋体" w:hAnsi="宋体" w:hint="eastAsia"/>
+          <w:color w:val="000000"/>
+          <w:kern w:val="0"/>
+          <w:sz w:val="24"/>
+        </w:rPr>
+        <w:t>修改线</w:t>
+      </w:r>
+      <w:proofErr w:type="gramEnd"/>
+      <w:r>
+        <w:rPr>
+          <w:rFonts w:ascii="宋体" w:hAnsi="宋体" w:hint="eastAsia"/>
+          <w:color w:val="000000"/>
+          <w:kern w:val="0"/>
+          <w:sz w:val="24"/>
+        </w:rPr>
+        <w:t>上的代码。直接修改develop分支就好了</w:t>
+      </w:r>
+      <w:proofErr w:type="gramStart"/>
+      <w:r>
+        <w:rPr>
+          <w:rFonts w:ascii="宋体" w:hAnsi="宋体" w:hint="eastAsia"/>
+          <w:color w:val="000000"/>
+          <w:kern w:val="0"/>
+          <w:sz w:val="24"/>
+        </w:rPr>
+        <w:t>嗎</w:t>
+      </w:r>
+      <w:proofErr w:type="gramEnd"/>
     </w:p>
     <w:p>
       <w:pPr>
@@ -855,12 +1866,12 @@
       </w:pPr>
     </w:p>
     <w:sectPr>
-      <w:headerReference w:type="even" r:id="rId16"/>
-      <w:headerReference w:type="default" r:id="rId17"/>
-      <w:footerReference w:type="even" r:id="rId18"/>
-      <w:footerReference w:type="default" r:id="rId19"/>
-      <w:headerReference w:type="first" r:id="rId20"/>
-      <w:footerReference w:type="first" r:id="rId21"/>
+      <w:headerReference w:type="even" r:id="rId26"/>
+      <w:headerReference w:type="default" r:id="rId27"/>
+      <w:footerReference w:type="even" r:id="rId28"/>
+      <w:footerReference w:type="default" r:id="rId29"/>
+      <w:headerReference w:type="first" r:id="rId30"/>
+      <w:footerReference w:type="first" r:id="rId31"/>
       <w:pgSz w:w="11906" w:h="16838"/>
       <w:pgMar w:top="1440" w:right="1800" w:bottom="1440" w:left="1800" w:header="851" w:footer="992" w:gutter="0"/>
       <w:cols w:space="425"/>

</xml_diff>

<commit_message>
fix previewTimeline and previewArticle v0.1
</commit_message>
<xml_diff>
--- a/doc/bugs.docx
+++ b/doc/bugs.docx
@@ -23,8 +23,23 @@
     </w:p>
     <w:p>
       <w:pPr>
-        <w:spacing w:line="240" w:lineRule="auto"/>
-        <w:ind w:firstLine="420"/>
+        <w:pStyle w:val="a6"/>
+        <w:numPr>
+          <w:ilvl w:val="0"/>
+          <w:numId w:val="4"/>
+        </w:numPr>
+        <w:spacing w:line="240" w:lineRule="auto"/>
+        <w:ind w:firstLineChars="0"/>
+        <w:rPr>
+          <w:rFonts w:hint="eastAsia"/>
+        </w:rPr>
+      </w:pPr>
+    </w:p>
+    <w:p>
+      <w:pPr>
+        <w:pStyle w:val="a6"/>
+        <w:spacing w:line="240" w:lineRule="auto"/>
+        <w:ind w:left="780" w:firstLineChars="0" w:firstLine="0"/>
       </w:pPr>
       <w:r>
         <w:rPr>
@@ -69,62 +84,21 @@
     </w:p>
     <w:p>
       <w:pPr>
-        <w:spacing w:line="240" w:lineRule="auto"/>
-        <w:ind w:firstLine="420"/>
-      </w:pPr>
-      <w:r>
-        <w:rPr>
-          <w:rFonts w:hint="eastAsia"/>
-        </w:rPr>
-        <w:t>第一个</w:t>
-      </w:r>
-      <w:r>
-        <w:t>是要显示用户名</w:t>
-      </w:r>
-    </w:p>
-    <w:p>
-      <w:pPr>
-        <w:spacing w:line="240" w:lineRule="auto"/>
-        <w:ind w:firstLine="420"/>
-      </w:pPr>
-    </w:p>
-    <w:p>
-      <w:pPr>
-        <w:spacing w:line="240" w:lineRule="auto"/>
-        <w:ind w:firstLine="420"/>
-      </w:pPr>
-      <w:r>
-        <w:rPr>
-          <w:rFonts w:hint="eastAsia"/>
-        </w:rPr>
-        <w:t>第二个</w:t>
-      </w:r>
-      <w:r>
-        <w:t>显示小手</w:t>
-      </w:r>
-    </w:p>
-    <w:p>
-      <w:pPr>
-        <w:spacing w:line="240" w:lineRule="auto"/>
-        <w:ind w:firstLine="420"/>
-        <w:rPr>
-          <w:rFonts w:hint="eastAsia"/>
-        </w:rPr>
-      </w:pPr>
-    </w:p>
-    <w:p>
-      <w:pPr>
-        <w:spacing w:line="240" w:lineRule="auto"/>
-        <w:ind w:firstLine="420"/>
+        <w:pStyle w:val="a6"/>
+        <w:spacing w:line="240" w:lineRule="auto"/>
+        <w:ind w:left="780" w:firstLineChars="0" w:firstLine="0"/>
+        <w:rPr>
+          <w:rFonts w:hint="eastAsia"/>
+        </w:rPr>
       </w:pPr>
       <w:r>
         <w:rPr>
           <w:noProof/>
         </w:rPr>
         <w:drawing>
-          <wp:inline distT="0" distB="0" distL="0" distR="0" wp14:anchorId="78CA1A6F" wp14:editId="76F40F87">
-            <wp:extent cx="5274310" cy="348615"/>
-            <wp:effectExtent l="0" t="0" r="2540" b="0"/>
+          <wp:inline distT="0" distB="0" distL="0" distR="0" wp14:anchorId="6780F9EA" wp14:editId="5A0082D6">
+            <wp:extent cx="3705225" cy="244904"/>
+            <wp:effectExtent l="0" t="0" r="0" b="3175"/>
             <wp:docPr id="19" name="图片 19"/>
             <wp:cNvGraphicFramePr>
               <a:graphicFrameLocks xmlns:a="http://schemas.openxmlformats.org/drawingml/2006/main" noChangeAspect="1"/>
@@ -145,7 +119,7 @@
                   <pic:spPr>
                     <a:xfrm>
                       <a:off x="0" y="0"/>
-                      <a:ext cx="5274310" cy="348615"/>
+                      <a:ext cx="3837687" cy="253659"/>
                     </a:xfrm>
                     <a:prstGeom prst="rect">
                       <a:avLst/>
@@ -157,60 +131,157 @@
           </wp:inline>
         </w:drawing>
       </w:r>
-      <w:bookmarkStart w:id="0" w:name="_GoBack"/>
-      <w:bookmarkEnd w:id="0"/>
-    </w:p>
-    <w:p>
-      <w:pPr>
-        <w:ind w:firstLine="420"/>
-      </w:pPr>
-      <w:r>
-        <w:rPr>
-          <w:rFonts w:hint="eastAsia"/>
-        </w:rPr>
-        <w:t>2016-05-02</w:t>
-      </w:r>
-    </w:p>
-    <w:p>
-      <w:pPr>
-        <w:ind w:firstLine="420"/>
-      </w:pPr>
-      <w:r>
-        <w:rPr>
-          <w:rFonts w:hint="eastAsia"/>
-        </w:rPr>
-        <w:t>问题</w:t>
-      </w:r>
-      <w:r>
-        <w:t>1</w:t>
-      </w:r>
-      <w:r>
-        <w:t xml:space="preserve">  </w:t>
-      </w:r>
-      <w:r>
-        <w:rPr>
-          <w:rFonts w:hint="eastAsia"/>
-        </w:rPr>
-        <w:t>文档</w:t>
-      </w:r>
-      <w:r>
-        <w:t>大小写问题</w:t>
-      </w:r>
-    </w:p>
-    <w:p>
-      <w:pPr>
-        <w:spacing w:line="240" w:lineRule="auto"/>
-        <w:ind w:firstLine="420"/>
-      </w:pPr>
-      <w:r>
-        <w:rPr>
+    </w:p>
+    <w:p>
+      <w:pPr>
+        <w:spacing w:line="240" w:lineRule="auto"/>
+        <w:ind w:firstLineChars="0"/>
+        <w:rPr>
+          <w:rFonts w:hint="eastAsia"/>
+        </w:rPr>
+      </w:pPr>
+    </w:p>
+    <w:p>
+      <w:pPr>
+        <w:spacing w:line="240" w:lineRule="auto"/>
+        <w:ind w:firstLine="420"/>
+      </w:pPr>
+      <w:r>
+        <w:rPr>
+          <w:rFonts w:hint="eastAsia"/>
+        </w:rPr>
+        <w:t>第一个</w:t>
+      </w:r>
+      <w:r>
+        <w:t>是要显示用户名</w:t>
+      </w:r>
+    </w:p>
+    <w:p>
+      <w:pPr>
+        <w:spacing w:line="240" w:lineRule="auto"/>
+        <w:ind w:firstLine="420"/>
+      </w:pPr>
+    </w:p>
+    <w:p>
+      <w:pPr>
+        <w:spacing w:line="240" w:lineRule="auto"/>
+        <w:ind w:firstLine="420"/>
+      </w:pPr>
+      <w:r>
+        <w:rPr>
+          <w:rFonts w:hint="eastAsia"/>
+        </w:rPr>
+        <w:t>第二个</w:t>
+      </w:r>
+      <w:r>
+        <w:rPr>
+          <w:rFonts w:hint="eastAsia"/>
+        </w:rPr>
+        <w:t xml:space="preserve"> </w:t>
+      </w:r>
+      <w:r>
+        <w:rPr>
+          <w:rFonts w:hint="eastAsia"/>
+        </w:rPr>
+        <w:t>第三个</w:t>
+      </w:r>
+      <w:r>
+        <w:rPr>
+          <w:rFonts w:hint="eastAsia"/>
+        </w:rPr>
+        <w:t xml:space="preserve"> </w:t>
+      </w:r>
+      <w:r>
+        <w:rPr>
+          <w:rFonts w:hint="eastAsia"/>
+        </w:rPr>
+        <w:t>应该</w:t>
+      </w:r>
+      <w:r>
+        <w:t>显示小手</w:t>
+      </w:r>
+    </w:p>
+    <w:p>
+      <w:pPr>
+        <w:pStyle w:val="a6"/>
+        <w:numPr>
+          <w:ilvl w:val="0"/>
+          <w:numId w:val="4"/>
+        </w:numPr>
+        <w:spacing w:line="240" w:lineRule="auto"/>
+        <w:ind w:firstLineChars="0"/>
+      </w:pPr>
+    </w:p>
+    <w:p>
+      <w:pPr>
+        <w:spacing w:line="240" w:lineRule="auto"/>
+        <w:ind w:firstLineChars="0" w:firstLine="0"/>
+        <w:rPr>
+          <w:rFonts w:hint="eastAsia"/>
+        </w:rPr>
+      </w:pPr>
+      <w:r>
+        <w:rPr>
+          <w:rFonts w:hint="eastAsia"/>
+        </w:rPr>
+        <w:t xml:space="preserve">    </w:t>
+      </w:r>
+      <w:r>
+        <w:rPr>
+          <w:rFonts w:hint="eastAsia"/>
+        </w:rPr>
+        <w:t>详情</w:t>
+      </w:r>
+      <w:proofErr w:type="gramStart"/>
+      <w:r>
+        <w:t>页</w:t>
+      </w:r>
+      <w:r>
+        <w:rPr>
+          <w:rFonts w:hint="eastAsia"/>
+        </w:rPr>
+        <w:t>显示</w:t>
+      </w:r>
+      <w:proofErr w:type="gramEnd"/>
+      <w:r>
+        <w:t>的东西很少</w:t>
+      </w:r>
+    </w:p>
+    <w:p>
+      <w:pPr>
+        <w:spacing w:line="240" w:lineRule="auto"/>
+        <w:ind w:firstLine="420"/>
+      </w:pPr>
+    </w:p>
+    <w:p>
+      <w:pPr>
+        <w:spacing w:line="240" w:lineRule="auto"/>
+        <w:ind w:firstLine="420"/>
+      </w:pPr>
+    </w:p>
+    <w:p>
+      <w:pPr>
+        <w:spacing w:line="240" w:lineRule="auto"/>
+        <w:ind w:firstLineChars="0" w:firstLine="420"/>
+        <w:jc w:val="left"/>
+        <w:rPr>
+          <w:rFonts w:ascii="宋体" w:hAnsi="宋体" w:cs="宋体"/>
+          <w:kern w:val="0"/>
+          <w:sz w:val="24"/>
+        </w:rPr>
+      </w:pPr>
+      <w:r>
+        <w:rPr>
+          <w:rFonts w:ascii="宋体" w:hAnsi="宋体" w:cs="宋体"/>
           <w:noProof/>
+          <w:kern w:val="0"/>
+          <w:sz w:val="24"/>
         </w:rPr>
         <w:drawing>
-          <wp:inline distT="0" distB="0" distL="0" distR="0" wp14:anchorId="7B559208" wp14:editId="3E72C0D9">
-            <wp:extent cx="5274310" cy="3256915"/>
-            <wp:effectExtent l="0" t="0" r="2540" b="635"/>
-            <wp:docPr id="10" name="图片 10"/>
+          <wp:inline distT="0" distB="0" distL="0" distR="0">
+            <wp:extent cx="4000500" cy="1666875"/>
+            <wp:effectExtent l="0" t="0" r="0" b="9525"/>
+            <wp:docPr id="20" name="图片 20" descr="C:\Users\yangchengzhi\Documents\Tencent Files\409000764\Image\C2C\IGB13S9EO%KA9@CZIHAR`WG.jpg"/>
             <wp:cNvGraphicFramePr>
               <a:graphicFrameLocks xmlns:a="http://schemas.openxmlformats.org/drawingml/2006/main" noChangeAspect="1"/>
             </wp:cNvGraphicFramePr>
@@ -218,23 +289,36 @@
               <a:graphicData uri="http://schemas.openxmlformats.org/drawingml/2006/picture">
                 <pic:pic xmlns:pic="http://schemas.openxmlformats.org/drawingml/2006/picture">
                   <pic:nvPicPr>
-                    <pic:cNvPr id="1" name=""/>
-                    <pic:cNvPicPr/>
+                    <pic:cNvPr id="0" name="Picture 1" descr="C:\Users\yangchengzhi\Documents\Tencent Files\409000764\Image\C2C\IGB13S9EO%KA9@CZIHAR`WG.jpg"/>
+                    <pic:cNvPicPr>
+                      <a:picLocks noChangeAspect="1" noChangeArrowheads="1"/>
+                    </pic:cNvPicPr>
                   </pic:nvPicPr>
                   <pic:blipFill>
-                    <a:blip r:embed="rId9"/>
+                    <a:blip r:embed="rId9">
+                      <a:extLst>
+                        <a:ext uri="{28A0092B-C50C-407E-A947-70E740481C1C}">
+                          <a14:useLocalDpi xmlns:a14="http://schemas.microsoft.com/office/drawing/2010/main" val="0"/>
+                        </a:ext>
+                      </a:extLst>
+                    </a:blip>
+                    <a:srcRect/>
                     <a:stretch>
                       <a:fillRect/>
                     </a:stretch>
                   </pic:blipFill>
-                  <pic:spPr>
+                  <pic:spPr bwMode="auto">
                     <a:xfrm>
                       <a:off x="0" y="0"/>
-                      <a:ext cx="5274310" cy="3256915"/>
+                      <a:ext cx="4000500" cy="1666875"/>
                     </a:xfrm>
                     <a:prstGeom prst="rect">
                       <a:avLst/>
                     </a:prstGeom>
+                    <a:noFill/>
+                    <a:ln>
+                      <a:noFill/>
+                    </a:ln>
                   </pic:spPr>
                 </pic:pic>
               </a:graphicData>
@@ -242,22 +326,104 @@
           </wp:inline>
         </w:drawing>
       </w:r>
-    </w:p>
-    <w:p>
-      <w:pPr>
-        <w:spacing w:line="240" w:lineRule="auto"/>
-        <w:ind w:firstLine="420"/>
+      <w:r>
+        <w:rPr>
+          <w:rFonts w:ascii="宋体" w:hAnsi="宋体" w:cs="宋体"/>
+          <w:kern w:val="0"/>
+          <w:sz w:val="24"/>
+        </w:rPr>
+        <w:t> </w:t>
+      </w:r>
+    </w:p>
+    <w:p>
+      <w:pPr>
+        <w:pStyle w:val="a6"/>
+        <w:numPr>
+          <w:ilvl w:val="0"/>
+          <w:numId w:val="4"/>
+        </w:numPr>
+        <w:spacing w:line="240" w:lineRule="auto"/>
+        <w:ind w:firstLineChars="0"/>
+        <w:jc w:val="left"/>
+        <w:rPr>
+          <w:rFonts w:ascii="宋体" w:hAnsi="宋体" w:cs="宋体"/>
+          <w:kern w:val="0"/>
+          <w:sz w:val="24"/>
+        </w:rPr>
+      </w:pPr>
+      <w:r>
+        <w:rPr>
+          <w:rFonts w:ascii="宋体" w:hAnsi="宋体" w:cs="宋体"/>
+          <w:kern w:val="0"/>
+          <w:sz w:val="24"/>
+        </w:rPr>
+        <w:t xml:space="preserve"> </w:t>
+      </w:r>
+      <w:r>
+        <w:rPr>
+          <w:rFonts w:ascii="宋体" w:hAnsi="宋体" w:cs="宋体"/>
+          <w:kern w:val="0"/>
+          <w:sz w:val="24"/>
+        </w:rPr>
+        <w:tab/>
+      </w:r>
+    </w:p>
+    <w:p>
+      <w:pPr>
+        <w:spacing w:line="240" w:lineRule="auto"/>
+        <w:ind w:left="420" w:firstLineChars="0" w:firstLine="420"/>
+        <w:jc w:val="left"/>
+        <w:rPr>
+          <w:rFonts w:ascii="宋体" w:hAnsi="宋体" w:cs="宋体"/>
+          <w:kern w:val="0"/>
+          <w:sz w:val="24"/>
+        </w:rPr>
+      </w:pPr>
+      <w:r>
+        <w:rPr>
+          <w:rFonts w:ascii="宋体" w:hAnsi="宋体" w:cs="宋体" w:hint="eastAsia"/>
+          <w:kern w:val="0"/>
+          <w:sz w:val="24"/>
+        </w:rPr>
+        <w:t>主页</w:t>
+      </w:r>
+      <w:r>
+        <w:rPr>
+          <w:rFonts w:ascii="宋体" w:hAnsi="宋体" w:cs="宋体"/>
+          <w:kern w:val="0"/>
+          <w:sz w:val="24"/>
+        </w:rPr>
+        <w:t>下</w:t>
+      </w:r>
+      <w:r>
+        <w:rPr>
+          <w:rFonts w:ascii="宋体" w:hAnsi="宋体" w:cs="宋体"/>
+          <w:kern w:val="0"/>
+          <w:sz w:val="24"/>
+        </w:rPr>
+        <w:t xml:space="preserve">点击编辑没有反应 </w:t>
+      </w:r>
+    </w:p>
+    <w:p>
+      <w:pPr>
+        <w:spacing w:line="240" w:lineRule="auto"/>
+        <w:ind w:left="420" w:firstLineChars="0" w:firstLine="420"/>
+        <w:jc w:val="left"/>
+        <w:rPr>
+          <w:rFonts w:ascii="宋体" w:hAnsi="宋体" w:cs="宋体"/>
+          <w:kern w:val="0"/>
+          <w:sz w:val="24"/>
+        </w:rPr>
       </w:pPr>
       <w:r>
         <w:rPr>
           <w:noProof/>
         </w:rPr>
-        <w:lastRenderedPageBreak/>
         <w:drawing>
-          <wp:inline distT="0" distB="0" distL="0" distR="0" wp14:anchorId="3C48D3C1" wp14:editId="0B16ADC0">
-            <wp:extent cx="5274310" cy="4622800"/>
-            <wp:effectExtent l="0" t="0" r="2540" b="6350"/>
-            <wp:docPr id="11" name="图片 11"/>
+          <wp:inline distT="0" distB="0" distL="0" distR="0" wp14:anchorId="0046CA4D" wp14:editId="1944DCDE">
+            <wp:extent cx="3810000" cy="1498588"/>
+            <wp:effectExtent l="0" t="0" r="0" b="6985"/>
+            <wp:docPr id="22" name="图片 22"/>
             <wp:cNvGraphicFramePr>
               <a:graphicFrameLocks xmlns:a="http://schemas.openxmlformats.org/drawingml/2006/main" noChangeAspect="1"/>
             </wp:cNvGraphicFramePr>
@@ -277,7 +443,7 @@
                   <pic:spPr>
                     <a:xfrm>
                       <a:off x="0" y="0"/>
-                      <a:ext cx="5274310" cy="4622800"/>
+                      <a:ext cx="3816430" cy="1501117"/>
                     </a:xfrm>
                     <a:prstGeom prst="rect">
                       <a:avLst/>
@@ -292,43 +458,11 @@
     </w:p>
     <w:p>
       <w:pPr>
-        <w:ind w:firstLine="420"/>
-      </w:pPr>
-    </w:p>
-    <w:p>
-      <w:pPr>
-        <w:ind w:firstLine="420"/>
-      </w:pPr>
-      <w:r>
-        <w:rPr>
-          <w:rFonts w:hint="eastAsia"/>
-          <w:highlight w:val="yellow"/>
-        </w:rPr>
-        <w:t>问题</w:t>
-      </w:r>
-      <w:r>
-        <w:rPr>
-          <w:highlight w:val="yellow"/>
-        </w:rPr>
-        <w:t>3</w:t>
-      </w:r>
-      <w:r>
-        <w:rPr>
-          <w:highlight w:val="yellow"/>
-        </w:rPr>
-        <w:t>：</w:t>
-      </w:r>
-      <w:r>
-        <w:rPr>
-          <w:rFonts w:hint="eastAsia"/>
-          <w:highlight w:val="yellow"/>
-        </w:rPr>
-        <w:t>严重</w:t>
-      </w:r>
-    </w:p>
-    <w:p>
-      <w:pPr>
-        <w:ind w:firstLine="420"/>
+        <w:spacing w:line="240" w:lineRule="auto"/>
+        <w:ind w:firstLine="420"/>
+        <w:rPr>
+          <w:rFonts w:hint="eastAsia"/>
+        </w:rPr>
       </w:pPr>
     </w:p>
     <w:p>
@@ -340,11 +474,12 @@
         <w:rPr>
           <w:noProof/>
         </w:rPr>
+        <w:lastRenderedPageBreak/>
         <w:drawing>
-          <wp:inline distT="0" distB="0" distL="0" distR="0" wp14:anchorId="15EC37DD" wp14:editId="5E344695">
-            <wp:extent cx="3572374" cy="295316"/>
-            <wp:effectExtent l="0" t="0" r="9525" b="9525"/>
-            <wp:docPr id="13" name="图片 13"/>
+          <wp:inline distT="0" distB="0" distL="0" distR="0" wp14:anchorId="423BF711" wp14:editId="3DA3C804">
+            <wp:extent cx="4467225" cy="1398899"/>
+            <wp:effectExtent l="0" t="0" r="0" b="0"/>
+            <wp:docPr id="21" name="图片 21"/>
             <wp:cNvGraphicFramePr>
               <a:graphicFrameLocks xmlns:a="http://schemas.openxmlformats.org/drawingml/2006/main" noChangeAspect="1"/>
             </wp:cNvGraphicFramePr>
@@ -364,7 +499,7 @@
                   <pic:spPr>
                     <a:xfrm>
                       <a:off x="0" y="0"/>
-                      <a:ext cx="3572374" cy="295316"/>
+                      <a:ext cx="4474461" cy="1401165"/>
                     </a:xfrm>
                     <a:prstGeom prst="rect">
                       <a:avLst/>
@@ -379,14 +514,120 @@
     </w:p>
     <w:p>
       <w:pPr>
-        <w:ind w:firstLine="420"/>
-      </w:pPr>
-      <w:r>
-        <w:rPr>
-          <w:rFonts w:hint="eastAsia"/>
-        </w:rPr>
-        <w:t>改为</w:t>
-      </w:r>
+        <w:spacing w:line="240" w:lineRule="auto"/>
+        <w:ind w:firstLine="420"/>
+      </w:pPr>
+    </w:p>
+    <w:p>
+      <w:pPr>
+        <w:pStyle w:val="a6"/>
+        <w:numPr>
+          <w:ilvl w:val="0"/>
+          <w:numId w:val="4"/>
+        </w:numPr>
+        <w:spacing w:line="240" w:lineRule="auto"/>
+        <w:ind w:firstLineChars="0"/>
+      </w:pPr>
+      <w:r>
+        <w:rPr>
+          <w:rFonts w:hint="eastAsia"/>
+        </w:rPr>
+        <w:t>我的</w:t>
+      </w:r>
+      <w:r>
+        <w:t>工作室下面</w:t>
+      </w:r>
+      <w:proofErr w:type="gramStart"/>
+      <w:r>
+        <w:rPr>
+          <w:rFonts w:hint="eastAsia"/>
+        </w:rPr>
+        <w:t>为发布</w:t>
+      </w:r>
+      <w:proofErr w:type="gramEnd"/>
+      <w:r>
+        <w:t>和</w:t>
+      </w:r>
+      <w:r>
+        <w:rPr>
+          <w:rFonts w:hint="eastAsia"/>
+        </w:rPr>
+        <w:t>已发布</w:t>
+      </w:r>
+      <w:r>
+        <w:t>做成和主页一样的。</w:t>
+      </w:r>
+    </w:p>
+    <w:p>
+      <w:pPr>
+        <w:pStyle w:val="a6"/>
+        <w:numPr>
+          <w:ilvl w:val="0"/>
+          <w:numId w:val="4"/>
+        </w:numPr>
+        <w:spacing w:line="240" w:lineRule="auto"/>
+        <w:ind w:firstLineChars="0"/>
+        <w:rPr>
+          <w:rFonts w:hint="eastAsia"/>
+        </w:rPr>
+      </w:pPr>
+      <w:r>
+        <w:rPr>
+          <w:rFonts w:hint="eastAsia"/>
+        </w:rPr>
+        <w:t>我发布</w:t>
+      </w:r>
+      <w:r>
+        <w:t>应该显示的是</w:t>
+      </w:r>
+      <w:r>
+        <w:rPr>
+          <w:rFonts w:hint="eastAsia"/>
+        </w:rPr>
+        <w:t>哪</w:t>
+      </w:r>
+      <w:r>
+        <w:t>张图片？</w:t>
+      </w:r>
+    </w:p>
+    <w:p>
+      <w:pPr>
+        <w:spacing w:line="240" w:lineRule="auto"/>
+        <w:ind w:firstLineChars="0" w:firstLine="0"/>
+      </w:pPr>
+      <w:r>
+        <w:tab/>
+      </w:r>
+    </w:p>
+    <w:p>
+      <w:pPr>
+        <w:pStyle w:val="a6"/>
+        <w:numPr>
+          <w:ilvl w:val="0"/>
+          <w:numId w:val="4"/>
+        </w:numPr>
+        <w:spacing w:line="240" w:lineRule="auto"/>
+        <w:ind w:firstLineChars="0"/>
+        <w:rPr>
+          <w:rFonts w:hint="eastAsia"/>
+          <w:highlight w:val="yellow"/>
+        </w:rPr>
+      </w:pPr>
+      <w:r>
+        <w:rPr>
+          <w:rFonts w:hint="eastAsia"/>
+          <w:highlight w:val="yellow"/>
+        </w:rPr>
+        <w:t>后台文档</w:t>
+      </w:r>
+      <w:r>
+        <w:rPr>
+          <w:highlight w:val="yellow"/>
+        </w:rPr>
+        <w:t>修改</w:t>
+      </w:r>
+      <w:bookmarkStart w:id="0" w:name="_GoBack"/>
+      <w:bookmarkEnd w:id="0"/>
     </w:p>
     <w:p>
       <w:pPr>
@@ -398,10 +639,10 @@
           <w:noProof/>
         </w:rPr>
         <w:drawing>
-          <wp:inline distT="0" distB="0" distL="0" distR="0" wp14:anchorId="49387281" wp14:editId="24199E4E">
-            <wp:extent cx="4887007" cy="895475"/>
-            <wp:effectExtent l="0" t="0" r="8890" b="0"/>
-            <wp:docPr id="14" name="图片 14"/>
+          <wp:inline distT="0" distB="0" distL="0" distR="0" wp14:anchorId="1034839D" wp14:editId="12414FA4">
+            <wp:extent cx="5274310" cy="483870"/>
+            <wp:effectExtent l="0" t="0" r="2540" b="0"/>
+            <wp:docPr id="25" name="图片 25"/>
             <wp:cNvGraphicFramePr>
               <a:graphicFrameLocks xmlns:a="http://schemas.openxmlformats.org/drawingml/2006/main" noChangeAspect="1"/>
             </wp:cNvGraphicFramePr>
@@ -421,7 +662,7 @@
                   <pic:spPr>
                     <a:xfrm>
                       <a:off x="0" y="0"/>
-                      <a:ext cx="4887007" cy="895475"/>
+                      <a:ext cx="5274310" cy="483870"/>
                     </a:xfrm>
                     <a:prstGeom prst="rect">
                       <a:avLst/>
@@ -443,107 +684,26 @@
     <w:p>
       <w:pPr>
         <w:spacing w:line="240" w:lineRule="auto"/>
-        <w:ind w:firstLine="420"/>
-        <w:rPr>
-          <w:rFonts w:hint="eastAsia"/>
-          <w:strike/>
-        </w:rPr>
-      </w:pPr>
-      <w:r>
-        <w:rPr>
-          <w:rFonts w:hint="eastAsia"/>
-          <w:strike/>
-          <w:highlight w:val="yellow"/>
-        </w:rPr>
-        <w:t>问题</w:t>
-      </w:r>
-      <w:r>
-        <w:rPr>
-          <w:strike/>
-          <w:highlight w:val="yellow"/>
-        </w:rPr>
-        <w:t>3</w:t>
-      </w:r>
-      <w:r>
-        <w:rPr>
-          <w:rFonts w:hint="eastAsia"/>
-          <w:strike/>
-          <w:highlight w:val="yellow"/>
-        </w:rPr>
-        <w:t xml:space="preserve"> </w:t>
-      </w:r>
-      <w:r>
-        <w:rPr>
-          <w:rFonts w:hint="eastAsia"/>
-          <w:strike/>
-        </w:rPr>
-        <w:t>没有</w:t>
-      </w:r>
-      <w:r>
-        <w:rPr>
-          <w:strike/>
-        </w:rPr>
-        <w:t>对</w:t>
-      </w:r>
-      <w:r>
-        <w:rPr>
-          <w:strike/>
-        </w:rPr>
-        <w:t>describe</w:t>
-      </w:r>
-      <w:r>
-        <w:rPr>
-          <w:rFonts w:hint="eastAsia"/>
-          <w:strike/>
-        </w:rPr>
-        <w:t>字段</w:t>
-      </w:r>
-      <w:r>
-        <w:rPr>
-          <w:strike/>
-        </w:rPr>
-        <w:t>进行处理</w:t>
-      </w:r>
-      <w:r>
-        <w:rPr>
-          <w:rFonts w:hint="eastAsia"/>
-          <w:strike/>
-        </w:rPr>
-        <w:t xml:space="preserve"> </w:t>
-      </w:r>
-      <w:r>
-        <w:rPr>
-          <w:rFonts w:hint="eastAsia"/>
-          <w:strike/>
-        </w:rPr>
-        <w:t>（不需要</w:t>
-      </w:r>
-      <w:r>
-        <w:rPr>
-          <w:strike/>
-        </w:rPr>
-        <w:t>修改）</w:t>
-      </w:r>
-    </w:p>
-    <w:p>
-      <w:pPr>
-        <w:spacing w:line="240" w:lineRule="auto"/>
-        <w:ind w:firstLine="420"/>
-        <w:rPr>
-          <w:strike/>
-        </w:rPr>
-      </w:pPr>
-      <w:r>
-        <w:rPr>
-          <w:strike/>
+        <w:ind w:firstLineChars="0" w:firstLine="420"/>
+        <w:jc w:val="left"/>
+        <w:rPr>
+          <w:rFonts w:ascii="宋体" w:hAnsi="宋体" w:cs="宋体"/>
+          <w:kern w:val="0"/>
+          <w:sz w:val="24"/>
+        </w:rPr>
+      </w:pPr>
+      <w:r>
+        <w:rPr>
+          <w:rFonts w:ascii="宋体" w:hAnsi="宋体" w:cs="宋体"/>
           <w:noProof/>
-        </w:rPr>
-        <w:lastRenderedPageBreak/>
+          <w:kern w:val="0"/>
+          <w:sz w:val="24"/>
+        </w:rPr>
         <w:drawing>
-          <wp:inline distT="0" distB="0" distL="0" distR="0" wp14:anchorId="2DEDD259" wp14:editId="278E91D1">
-            <wp:extent cx="5274310" cy="1622425"/>
-            <wp:effectExtent l="0" t="0" r="2540" b="0"/>
-            <wp:docPr id="15" name="图片 15"/>
+          <wp:inline distT="0" distB="0" distL="0" distR="0">
+            <wp:extent cx="5257800" cy="2424462"/>
+            <wp:effectExtent l="0" t="0" r="0" b="0"/>
+            <wp:docPr id="27" name="图片 27" descr="C:\Users\yangchengzhi\AppData\Roaming\Tencent\Users\409000764\QQ\WinTemp\RichOle\$8)50Q{QJ@P99J3_$JY{{IP.png"/>
             <wp:cNvGraphicFramePr>
               <a:graphicFrameLocks xmlns:a="http://schemas.openxmlformats.org/drawingml/2006/main" noChangeAspect="1"/>
             </wp:cNvGraphicFramePr>
@@ -551,23 +711,36 @@
               <a:graphicData uri="http://schemas.openxmlformats.org/drawingml/2006/picture">
                 <pic:pic xmlns:pic="http://schemas.openxmlformats.org/drawingml/2006/picture">
                   <pic:nvPicPr>
-                    <pic:cNvPr id="1" name=""/>
-                    <pic:cNvPicPr/>
+                    <pic:cNvPr id="0" name="Picture 3" descr="C:\Users\yangchengzhi\AppData\Roaming\Tencent\Users\409000764\QQ\WinTemp\RichOle\$8)50Q{QJ@P99J3_$JY{{IP.png"/>
+                    <pic:cNvPicPr>
+                      <a:picLocks noChangeAspect="1" noChangeArrowheads="1"/>
+                    </pic:cNvPicPr>
                   </pic:nvPicPr>
                   <pic:blipFill>
-                    <a:blip r:embed="rId13"/>
+                    <a:blip r:embed="rId13">
+                      <a:extLst>
+                        <a:ext uri="{28A0092B-C50C-407E-A947-70E740481C1C}">
+                          <a14:useLocalDpi xmlns:a14="http://schemas.microsoft.com/office/drawing/2010/main" val="0"/>
+                        </a:ext>
+                      </a:extLst>
+                    </a:blip>
+                    <a:srcRect/>
                     <a:stretch>
                       <a:fillRect/>
                     </a:stretch>
                   </pic:blipFill>
-                  <pic:spPr>
+                  <pic:spPr bwMode="auto">
                     <a:xfrm>
                       <a:off x="0" y="0"/>
-                      <a:ext cx="5274310" cy="1622425"/>
+                      <a:ext cx="5271723" cy="2430882"/>
                     </a:xfrm>
                     <a:prstGeom prst="rect">
                       <a:avLst/>
                     </a:prstGeom>
+                    <a:noFill/>
+                    <a:ln>
+                      <a:noFill/>
+                    </a:ln>
                   </pic:spPr>
                 </pic:pic>
               </a:graphicData>
@@ -575,54 +748,21 @@
           </wp:inline>
         </w:drawing>
       </w:r>
-    </w:p>
-    <w:p>
-      <w:pPr>
-        <w:spacing w:line="240" w:lineRule="auto"/>
-        <w:ind w:firstLine="420"/>
-        <w:rPr>
-          <w:strike/>
-        </w:rPr>
-      </w:pPr>
-      <w:r>
-        <w:rPr>
-          <w:rFonts w:hint="eastAsia"/>
-          <w:strike/>
-        </w:rPr>
-        <w:t>修正</w:t>
-      </w:r>
-      <w:r>
-        <w:rPr>
-          <w:strike/>
-        </w:rPr>
-        <w:t>后</w:t>
-      </w:r>
-      <w:r>
-        <w:rPr>
-          <w:rFonts w:hint="eastAsia"/>
-          <w:strike/>
-        </w:rPr>
-        <w:t>如下</w:t>
-      </w:r>
-    </w:p>
-    <w:p>
-      <w:pPr>
-        <w:spacing w:line="240" w:lineRule="auto"/>
-        <w:ind w:firstLine="420"/>
-        <w:rPr>
-          <w:strike/>
-        </w:rPr>
-      </w:pPr>
-      <w:r>
-        <w:rPr>
-          <w:strike/>
+      <w:r>
+        <w:rPr>
           <w:noProof/>
         </w:rPr>
+        <w:t xml:space="preserve"> </w:t>
+      </w:r>
+      <w:r>
+        <w:rPr>
+          <w:noProof/>
+        </w:rPr>
         <w:drawing>
-          <wp:inline distT="0" distB="0" distL="0" distR="0" wp14:anchorId="2E6296E2" wp14:editId="29474AD7">
-            <wp:extent cx="5274310" cy="1512570"/>
-            <wp:effectExtent l="0" t="0" r="2540" b="0"/>
-            <wp:docPr id="18" name="图片 18"/>
+          <wp:inline distT="0" distB="0" distL="0" distR="0" wp14:anchorId="2BA7F3AF" wp14:editId="479B1550">
+            <wp:extent cx="5274310" cy="1917700"/>
+            <wp:effectExtent l="0" t="0" r="2540" b="6350"/>
+            <wp:docPr id="28" name="图片 28"/>
             <wp:cNvGraphicFramePr>
               <a:graphicFrameLocks xmlns:a="http://schemas.openxmlformats.org/drawingml/2006/main" noChangeAspect="1"/>
             </wp:cNvGraphicFramePr>
@@ -642,7 +782,7 @@
                   <pic:spPr>
                     <a:xfrm>
                       <a:off x="0" y="0"/>
-                      <a:ext cx="5274310" cy="1512570"/>
+                      <a:ext cx="5274310" cy="1917700"/>
                     </a:xfrm>
                     <a:prstGeom prst="rect">
                       <a:avLst/>
@@ -654,89 +794,163 @@
           </wp:inline>
         </w:drawing>
       </w:r>
-    </w:p>
-    <w:p>
-      <w:pPr>
-        <w:spacing w:line="240" w:lineRule="auto"/>
-        <w:ind w:firstLine="420"/>
-      </w:pPr>
-    </w:p>
-    <w:p>
-      <w:pPr>
-        <w:spacing w:line="240" w:lineRule="auto"/>
-        <w:ind w:firstLine="420"/>
-      </w:pPr>
-    </w:p>
-    <w:p>
-      <w:pPr>
-        <w:spacing w:line="240" w:lineRule="auto"/>
-        <w:ind w:firstLine="420"/>
-      </w:pPr>
-      <w:r>
-        <w:rPr>
-          <w:rFonts w:hint="eastAsia"/>
+      <w:r>
+        <w:rPr>
+          <w:rFonts w:ascii="宋体" w:hAnsi="宋体" w:cs="宋体"/>
+          <w:kern w:val="0"/>
+          <w:sz w:val="24"/>
+        </w:rPr>
+        <w:t xml:space="preserve"> </w:t>
+      </w:r>
+    </w:p>
+    <w:p>
+      <w:pPr>
+        <w:spacing w:line="240" w:lineRule="auto"/>
+        <w:ind w:firstLine="480"/>
+      </w:pPr>
+      <w:r>
+        <w:rPr>
+          <w:rFonts w:ascii="宋体" w:hAnsi="宋体" w:cs="宋体" w:hint="eastAsia"/>
+          <w:kern w:val="0"/>
+          <w:sz w:val="24"/>
           <w:highlight w:val="yellow"/>
         </w:rPr>
+        <w:t>改为</w:t>
+      </w:r>
+      <w:r>
+        <w:rPr>
+          <w:rFonts w:ascii="宋体" w:hAnsi="宋体" w:cs="宋体"/>
+          <w:kern w:val="0"/>
+          <w:sz w:val="24"/>
+          <w:highlight w:val="yellow"/>
+        </w:rPr>
+        <w:t>1为文章 2为时间轴</w:t>
+      </w:r>
+      <w:r>
+        <w:rPr>
+          <w:rFonts w:ascii="宋体" w:hAnsi="宋体" w:cs="宋体" w:hint="eastAsia"/>
+          <w:kern w:val="0"/>
+          <w:sz w:val="24"/>
+        </w:rPr>
+        <w:t xml:space="preserve"> </w:t>
+      </w:r>
+    </w:p>
+    <w:p>
+      <w:pPr>
+        <w:spacing w:line="240" w:lineRule="auto"/>
+        <w:ind w:firstLine="420"/>
+      </w:pPr>
+    </w:p>
+    <w:p>
+      <w:pPr>
+        <w:spacing w:line="240" w:lineRule="auto"/>
+        <w:ind w:firstLine="420"/>
+      </w:pPr>
+    </w:p>
+    <w:p>
+      <w:pPr>
+        <w:spacing w:line="240" w:lineRule="auto"/>
+        <w:ind w:firstLine="420"/>
+      </w:pPr>
+    </w:p>
+    <w:p>
+      <w:pPr>
+        <w:spacing w:line="240" w:lineRule="auto"/>
+        <w:ind w:firstLine="420"/>
+      </w:pPr>
+    </w:p>
+    <w:p>
+      <w:pPr>
+        <w:spacing w:line="240" w:lineRule="auto"/>
+        <w:ind w:firstLine="420"/>
+      </w:pPr>
+    </w:p>
+    <w:p>
+      <w:pPr>
+        <w:spacing w:line="240" w:lineRule="auto"/>
+        <w:ind w:firstLine="420"/>
+      </w:pPr>
+    </w:p>
+    <w:p>
+      <w:pPr>
+        <w:spacing w:line="240" w:lineRule="auto"/>
+        <w:ind w:firstLine="420"/>
+      </w:pPr>
+    </w:p>
+    <w:p>
+      <w:pPr>
+        <w:spacing w:line="240" w:lineRule="auto"/>
+        <w:ind w:firstLine="420"/>
+      </w:pPr>
+    </w:p>
+    <w:p>
+      <w:pPr>
+        <w:spacing w:line="240" w:lineRule="auto"/>
+        <w:ind w:firstLine="420"/>
+      </w:pPr>
+    </w:p>
+    <w:p>
+      <w:pPr>
+        <w:spacing w:line="240" w:lineRule="auto"/>
+        <w:ind w:firstLine="420"/>
+      </w:pPr>
+    </w:p>
+    <w:p>
+      <w:pPr>
+        <w:spacing w:line="240" w:lineRule="auto"/>
+        <w:ind w:firstLine="420"/>
+      </w:pPr>
+    </w:p>
+    <w:p>
+      <w:pPr>
+        <w:spacing w:line="240" w:lineRule="auto"/>
+        <w:ind w:firstLine="420"/>
+      </w:pPr>
+    </w:p>
+    <w:p>
+      <w:pPr>
+        <w:spacing w:line="240" w:lineRule="auto"/>
+        <w:ind w:firstLine="420"/>
+        <w:rPr>
+          <w:rFonts w:hint="eastAsia"/>
+        </w:rPr>
+      </w:pPr>
+    </w:p>
+    <w:p>
+      <w:pPr>
+        <w:ind w:firstLine="420"/>
+      </w:pPr>
+      <w:r>
+        <w:rPr>
+          <w:rFonts w:hint="eastAsia"/>
+        </w:rPr>
+        <w:t>2016-05-02</w:t>
+      </w:r>
+    </w:p>
+    <w:p>
+      <w:pPr>
+        <w:ind w:firstLine="420"/>
+      </w:pPr>
+      <w:r>
+        <w:rPr>
+          <w:rFonts w:hint="eastAsia"/>
+        </w:rPr>
         <w:t>问题</w:t>
       </w:r>
       <w:r>
-        <w:rPr>
-          <w:highlight w:val="yellow"/>
-        </w:rPr>
-        <w:t>4</w:t>
-      </w:r>
-      <w:r>
-        <w:rPr>
-          <w:highlight w:val="yellow"/>
-        </w:rPr>
-        <w:t>：</w:t>
-      </w:r>
-      <w:proofErr w:type="spellStart"/>
-      <w:r>
-        <w:rPr>
-          <w:rFonts w:hint="eastAsia"/>
-          <w:highlight w:val="yellow"/>
-        </w:rPr>
-        <w:t>img</w:t>
-      </w:r>
-      <w:r>
-        <w:rPr>
-          <w:highlight w:val="yellow"/>
-        </w:rPr>
-        <w:t>_id</w:t>
-      </w:r>
-      <w:proofErr w:type="spellEnd"/>
-      <w:r>
-        <w:rPr>
-          <w:rFonts w:hint="eastAsia"/>
-          <w:highlight w:val="yellow"/>
-        </w:rPr>
-        <w:t>没有</w:t>
-      </w:r>
-      <w:r>
-        <w:rPr>
-          <w:highlight w:val="yellow"/>
-        </w:rPr>
-        <w:t>自动增</w:t>
-      </w:r>
-      <w:r>
-        <w:rPr>
-          <w:highlight w:val="yellow"/>
-        </w:rPr>
-        <w:t>加。</w:t>
-      </w:r>
-      <w:r>
-        <w:rPr>
-          <w:rFonts w:hint="eastAsia"/>
-          <w:highlight w:val="yellow"/>
-        </w:rPr>
-        <w:t>（非常</w:t>
-      </w:r>
-      <w:r>
-        <w:rPr>
-          <w:highlight w:val="yellow"/>
-        </w:rPr>
-        <w:t>严重）</w:t>
+        <w:t>1</w:t>
+      </w:r>
+      <w:r>
+        <w:t xml:space="preserve">  </w:t>
+      </w:r>
+      <w:r>
+        <w:rPr>
+          <w:rFonts w:hint="eastAsia"/>
+        </w:rPr>
+        <w:t>文档</w:t>
+      </w:r>
+      <w:r>
+        <w:t>大小写问题</w:t>
       </w:r>
     </w:p>
     <w:p>
@@ -749,10 +963,10 @@
           <w:noProof/>
         </w:rPr>
         <w:drawing>
-          <wp:inline distT="0" distB="0" distL="0" distR="0" wp14:anchorId="062AD793" wp14:editId="2F583FA2">
-            <wp:extent cx="5274310" cy="3417570"/>
-            <wp:effectExtent l="0" t="0" r="2540" b="0"/>
-            <wp:docPr id="16" name="图片 16"/>
+          <wp:inline distT="0" distB="0" distL="0" distR="0" wp14:anchorId="7B559208" wp14:editId="3E72C0D9">
+            <wp:extent cx="5274310" cy="3256915"/>
+            <wp:effectExtent l="0" t="0" r="2540" b="635"/>
+            <wp:docPr id="10" name="图片 10"/>
             <wp:cNvGraphicFramePr>
               <a:graphicFrameLocks xmlns:a="http://schemas.openxmlformats.org/drawingml/2006/main" noChangeAspect="1"/>
             </wp:cNvGraphicFramePr>
@@ -772,7 +986,7 @@
                   <pic:spPr>
                     <a:xfrm>
                       <a:off x="0" y="0"/>
-                      <a:ext cx="5274310" cy="3417570"/>
+                      <a:ext cx="5274310" cy="3256915"/>
                     </a:xfrm>
                     <a:prstGeom prst="rect">
                       <a:avLst/>
@@ -792,26 +1006,14 @@
       </w:pPr>
       <w:r>
         <w:rPr>
-          <w:rFonts w:hint="eastAsia"/>
-        </w:rPr>
-        <w:t>导致</w:t>
-      </w:r>
-    </w:p>
-    <w:p>
-      <w:pPr>
-        <w:spacing w:line="240" w:lineRule="auto"/>
-        <w:ind w:firstLine="420"/>
-      </w:pPr>
-      <w:r>
-        <w:rPr>
           <w:noProof/>
         </w:rPr>
         <w:lastRenderedPageBreak/>
         <w:drawing>
-          <wp:inline distT="0" distB="0" distL="0" distR="0" wp14:anchorId="723402A0" wp14:editId="794C650C">
-            <wp:extent cx="5274310" cy="1814195"/>
-            <wp:effectExtent l="0" t="0" r="2540" b="0"/>
-            <wp:docPr id="17" name="图片 17"/>
+          <wp:inline distT="0" distB="0" distL="0" distR="0" wp14:anchorId="3C48D3C1" wp14:editId="0B16ADC0">
+            <wp:extent cx="5274310" cy="4622800"/>
+            <wp:effectExtent l="0" t="0" r="2540" b="6350"/>
+            <wp:docPr id="11" name="图片 11"/>
             <wp:cNvGraphicFramePr>
               <a:graphicFrameLocks xmlns:a="http://schemas.openxmlformats.org/drawingml/2006/main" noChangeAspect="1"/>
             </wp:cNvGraphicFramePr>
@@ -831,7 +1033,7 @@
                   <pic:spPr>
                     <a:xfrm>
                       <a:off x="0" y="0"/>
-                      <a:ext cx="5274310" cy="1814195"/>
+                      <a:ext cx="5274310" cy="4622800"/>
                     </a:xfrm>
                     <a:prstGeom prst="rect">
                       <a:avLst/>
@@ -846,82 +1048,8 @@
     </w:p>
     <w:p>
       <w:pPr>
-        <w:spacing w:line="240" w:lineRule="auto"/>
-        <w:ind w:firstLine="420"/>
-      </w:pPr>
-    </w:p>
-    <w:p>
-      <w:pPr>
-        <w:spacing w:line="240" w:lineRule="auto"/>
-        <w:ind w:firstLine="420"/>
-      </w:pPr>
-      <w:r>
-        <w:rPr>
-          <w:rFonts w:hint="eastAsia"/>
-        </w:rPr>
-        <w:t>插入</w:t>
-      </w:r>
-      <w:r>
-        <w:t>的数据</w:t>
-      </w:r>
-      <w:proofErr w:type="spellStart"/>
-      <w:r>
-        <w:t>img_id</w:t>
-      </w:r>
-      <w:proofErr w:type="spellEnd"/>
-      <w:r>
-        <w:rPr>
-          <w:rFonts w:hint="eastAsia"/>
-        </w:rPr>
-        <w:t>为</w:t>
-      </w:r>
-      <w:r>
-        <w:t>0</w:t>
-      </w:r>
-    </w:p>
-    <w:p>
-      <w:pPr>
-        <w:spacing w:line="240" w:lineRule="auto"/>
-        <w:ind w:firstLine="420"/>
-      </w:pPr>
-    </w:p>
-    <w:p>
-      <w:pPr>
-        <w:spacing w:line="240" w:lineRule="auto"/>
-        <w:ind w:firstLine="420"/>
-      </w:pPr>
-    </w:p>
-    <w:p>
-      <w:pPr>
-        <w:spacing w:line="240" w:lineRule="auto"/>
-        <w:ind w:firstLine="420"/>
-      </w:pPr>
-    </w:p>
-    <w:p>
-      <w:pPr>
-        <w:spacing w:line="240" w:lineRule="auto"/>
-        <w:ind w:firstLine="420"/>
-      </w:pPr>
-    </w:p>
-    <w:p>
-      <w:pPr>
-        <w:spacing w:line="240" w:lineRule="auto"/>
-        <w:ind w:firstLine="420"/>
-      </w:pPr>
-    </w:p>
-    <w:p>
-      <w:pPr>
-        <w:ind w:firstLine="420"/>
-      </w:pPr>
-      <w:r>
-        <w:rPr>
-          <w:rFonts w:hint="eastAsia"/>
-        </w:rPr>
-        <w:t xml:space="preserve">2016-05-01 </w:t>
-      </w:r>
-      <w:r>
-        <w:t>16:53</w:t>
-      </w:r>
+        <w:ind w:firstLine="420"/>
+      </w:pPr>
     </w:p>
     <w:p>
       <w:pPr>
@@ -936,10 +1064,9 @@
       </w:r>
       <w:r>
         <w:rPr>
-          <w:rFonts w:hint="eastAsia"/>
           <w:highlight w:val="yellow"/>
         </w:rPr>
-        <w:t>1</w:t>
+        <w:t>3</w:t>
       </w:r>
       <w:r>
         <w:rPr>
@@ -947,9 +1074,22 @@
         </w:rPr>
         <w:t>：</w:t>
       </w:r>
-    </w:p>
-    <w:p>
-      <w:pPr>
+      <w:r>
+        <w:rPr>
+          <w:rFonts w:hint="eastAsia"/>
+          <w:highlight w:val="yellow"/>
+        </w:rPr>
+        <w:t>严重</w:t>
+      </w:r>
+    </w:p>
+    <w:p>
+      <w:pPr>
+        <w:ind w:firstLine="420"/>
+      </w:pPr>
+    </w:p>
+    <w:p>
+      <w:pPr>
+        <w:spacing w:line="240" w:lineRule="auto"/>
         <w:ind w:firstLine="420"/>
       </w:pPr>
       <w:r>
@@ -957,10 +1097,10 @@
           <w:noProof/>
         </w:rPr>
         <w:drawing>
-          <wp:inline distT="0" distB="0" distL="0" distR="0" wp14:anchorId="7F17D790" wp14:editId="678D8F6B">
-            <wp:extent cx="5274310" cy="275590"/>
-            <wp:effectExtent l="0" t="0" r="2540" b="0"/>
-            <wp:docPr id="3" name="图片 3"/>
+          <wp:inline distT="0" distB="0" distL="0" distR="0" wp14:anchorId="15EC37DD" wp14:editId="5E344695">
+            <wp:extent cx="3572374" cy="295316"/>
+            <wp:effectExtent l="0" t="0" r="9525" b="9525"/>
+            <wp:docPr id="13" name="图片 13"/>
             <wp:cNvGraphicFramePr>
               <a:graphicFrameLocks xmlns:a="http://schemas.openxmlformats.org/drawingml/2006/main" noChangeAspect="1"/>
             </wp:cNvGraphicFramePr>
@@ -980,7 +1120,7 @@
                   <pic:spPr>
                     <a:xfrm>
                       <a:off x="0" y="0"/>
-                      <a:ext cx="5274310" cy="275590"/>
+                      <a:ext cx="3572374" cy="295316"/>
                     </a:xfrm>
                     <a:prstGeom prst="rect">
                       <a:avLst/>
@@ -995,6 +1135,17 @@
     </w:p>
     <w:p>
       <w:pPr>
+        <w:ind w:firstLine="420"/>
+      </w:pPr>
+      <w:r>
+        <w:rPr>
+          <w:rFonts w:hint="eastAsia"/>
+        </w:rPr>
+        <w:t>改为</w:t>
+      </w:r>
+    </w:p>
+    <w:p>
+      <w:pPr>
         <w:spacing w:line="240" w:lineRule="auto"/>
         <w:ind w:firstLine="420"/>
       </w:pPr>
@@ -1003,10 +1154,10 @@
           <w:noProof/>
         </w:rPr>
         <w:drawing>
-          <wp:inline distT="0" distB="0" distL="0" distR="0" wp14:anchorId="23FBE6C6" wp14:editId="0C32DEBA">
-            <wp:extent cx="5274310" cy="1770380"/>
-            <wp:effectExtent l="0" t="0" r="2540" b="1270"/>
-            <wp:docPr id="5" name="图片 5"/>
+          <wp:inline distT="0" distB="0" distL="0" distR="0" wp14:anchorId="49387281" wp14:editId="24199E4E">
+            <wp:extent cx="4887007" cy="895475"/>
+            <wp:effectExtent l="0" t="0" r="8890" b="0"/>
+            <wp:docPr id="14" name="图片 14"/>
             <wp:cNvGraphicFramePr>
               <a:graphicFrameLocks xmlns:a="http://schemas.openxmlformats.org/drawingml/2006/main" noChangeAspect="1"/>
             </wp:cNvGraphicFramePr>
@@ -1026,7 +1177,7 @@
                   <pic:spPr>
                     <a:xfrm>
                       <a:off x="0" y="0"/>
-                      <a:ext cx="5274310" cy="1770380"/>
+                      <a:ext cx="4887007" cy="895475"/>
                     </a:xfrm>
                     <a:prstGeom prst="rect">
                       <a:avLst/>
@@ -1044,87 +1195,110 @@
         <w:spacing w:line="240" w:lineRule="auto"/>
         <w:ind w:firstLine="420"/>
       </w:pPr>
-      <w:r>
-        <w:rPr>
-          <w:rFonts w:hint="eastAsia"/>
-        </w:rPr>
-        <w:t>函数</w:t>
-      </w:r>
-      <w:r>
-        <w:t>名字文档中需要修改。</w:t>
-      </w:r>
-    </w:p>
-    <w:p>
-      <w:pPr>
-        <w:spacing w:line="240" w:lineRule="auto"/>
-        <w:ind w:firstLine="420"/>
-      </w:pPr>
-    </w:p>
-    <w:p>
-      <w:pPr>
-        <w:spacing w:line="240" w:lineRule="auto"/>
-        <w:ind w:firstLine="420"/>
-      </w:pPr>
-    </w:p>
-    <w:p>
-      <w:pPr>
-        <w:spacing w:line="240" w:lineRule="auto"/>
-        <w:ind w:firstLine="420"/>
-      </w:pPr>
-    </w:p>
-    <w:p>
-      <w:pPr>
-        <w:spacing w:line="240" w:lineRule="auto"/>
-        <w:ind w:firstLine="420"/>
-      </w:pPr>
-      <w:r>
-        <w:rPr>
-          <w:rFonts w:hint="eastAsia"/>
+    </w:p>
+    <w:p>
+      <w:pPr>
+        <w:spacing w:line="240" w:lineRule="auto"/>
+        <w:ind w:firstLine="420"/>
+        <w:rPr>
+          <w:strike/>
+        </w:rPr>
+      </w:pPr>
+      <w:r>
+        <w:rPr>
+          <w:rFonts w:hint="eastAsia"/>
+          <w:strike/>
           <w:highlight w:val="yellow"/>
         </w:rPr>
         <w:t>问题</w:t>
       </w:r>
       <w:r>
         <w:rPr>
+          <w:strike/>
           <w:highlight w:val="yellow"/>
         </w:rPr>
-        <w:t>2</w:t>
-      </w:r>
-      <w:r>
-        <w:rPr>
+        <w:t>3</w:t>
+      </w:r>
+      <w:r>
+        <w:rPr>
+          <w:rFonts w:hint="eastAsia"/>
+          <w:strike/>
           <w:highlight w:val="yellow"/>
         </w:rPr>
-        <w:t>：</w:t>
-      </w:r>
-      <w:r>
-        <w:rPr>
-          <w:rFonts w:hint="eastAsia"/>
-          <w:highlight w:val="yellow"/>
-        </w:rPr>
-        <w:t>名字</w:t>
-      </w:r>
-      <w:r>
-        <w:rPr>
-          <w:highlight w:val="yellow"/>
-        </w:rPr>
-        <w:t>很不合理</w:t>
-      </w:r>
-    </w:p>
-    <w:p>
-      <w:pPr>
-        <w:spacing w:line="240" w:lineRule="auto"/>
-        <w:ind w:firstLine="420"/>
-      </w:pPr>
-      <w:r>
-        <w:rPr>
+        <w:t xml:space="preserve"> </w:t>
+      </w:r>
+      <w:r>
+        <w:rPr>
+          <w:rFonts w:hint="eastAsia"/>
+          <w:strike/>
+        </w:rPr>
+        <w:t>没有</w:t>
+      </w:r>
+      <w:r>
+        <w:rPr>
+          <w:strike/>
+        </w:rPr>
+        <w:t>对</w:t>
+      </w:r>
+      <w:r>
+        <w:rPr>
+          <w:strike/>
+        </w:rPr>
+        <w:t>describe</w:t>
+      </w:r>
+      <w:r>
+        <w:rPr>
+          <w:rFonts w:hint="eastAsia"/>
+          <w:strike/>
+        </w:rPr>
+        <w:t>字段</w:t>
+      </w:r>
+      <w:r>
+        <w:rPr>
+          <w:strike/>
+        </w:rPr>
+        <w:t>进行处理</w:t>
+      </w:r>
+      <w:r>
+        <w:rPr>
+          <w:rFonts w:hint="eastAsia"/>
+          <w:strike/>
+        </w:rPr>
+        <w:t xml:space="preserve"> </w:t>
+      </w:r>
+      <w:r>
+        <w:rPr>
+          <w:rFonts w:hint="eastAsia"/>
+          <w:strike/>
+        </w:rPr>
+        <w:t>（不需要</w:t>
+      </w:r>
+      <w:r>
+        <w:rPr>
+          <w:strike/>
+        </w:rPr>
+        <w:t>修改）</w:t>
+      </w:r>
+    </w:p>
+    <w:p>
+      <w:pPr>
+        <w:spacing w:line="240" w:lineRule="auto"/>
+        <w:ind w:firstLine="420"/>
+        <w:rPr>
+          <w:strike/>
+        </w:rPr>
+      </w:pPr>
+      <w:r>
+        <w:rPr>
+          <w:strike/>
           <w:noProof/>
         </w:rPr>
         <w:lastRenderedPageBreak/>
         <w:drawing>
-          <wp:inline distT="0" distB="0" distL="0" distR="0" wp14:anchorId="63FEC3AC" wp14:editId="4EC54A57">
-            <wp:extent cx="5274310" cy="2410460"/>
-            <wp:effectExtent l="0" t="0" r="2540" b="8890"/>
-            <wp:docPr id="6" name="图片 6"/>
+          <wp:inline distT="0" distB="0" distL="0" distR="0" wp14:anchorId="2DEDD259" wp14:editId="278E91D1">
+            <wp:extent cx="5274310" cy="1622425"/>
+            <wp:effectExtent l="0" t="0" r="2540" b="0"/>
+            <wp:docPr id="15" name="图片 15"/>
             <wp:cNvGraphicFramePr>
               <a:graphicFrameLocks xmlns:a="http://schemas.openxmlformats.org/drawingml/2006/main" noChangeAspect="1"/>
             </wp:cNvGraphicFramePr>
@@ -1144,7 +1318,7 @@
                   <pic:spPr>
                     <a:xfrm>
                       <a:off x="0" y="0"/>
-                      <a:ext cx="5274310" cy="2410460"/>
+                      <a:ext cx="5274310" cy="1622425"/>
                     </a:xfrm>
                     <a:prstGeom prst="rect">
                       <a:avLst/>
@@ -1161,40 +1335,49 @@
       <w:pPr>
         <w:spacing w:line="240" w:lineRule="auto"/>
         <w:ind w:firstLine="420"/>
-      </w:pPr>
-    </w:p>
-    <w:p>
-      <w:pPr>
-        <w:spacing w:line="240" w:lineRule="auto"/>
-        <w:ind w:firstLine="420"/>
-      </w:pPr>
-      <w:r>
-        <w:rPr>
-          <w:rFonts w:hint="eastAsia"/>
-        </w:rPr>
-        <w:t>问题</w:t>
-      </w:r>
-      <w:r>
-        <w:t>3</w:t>
-      </w:r>
-      <w:r>
-        <w:t>：大小写问题</w:t>
-      </w:r>
-    </w:p>
-    <w:p>
-      <w:pPr>
-        <w:spacing w:line="240" w:lineRule="auto"/>
-        <w:ind w:firstLine="420"/>
-      </w:pPr>
-      <w:r>
-        <w:rPr>
+        <w:rPr>
+          <w:strike/>
+        </w:rPr>
+      </w:pPr>
+      <w:r>
+        <w:rPr>
+          <w:rFonts w:hint="eastAsia"/>
+          <w:strike/>
+        </w:rPr>
+        <w:t>修正</w:t>
+      </w:r>
+      <w:r>
+        <w:rPr>
+          <w:strike/>
+        </w:rPr>
+        <w:t>后</w:t>
+      </w:r>
+      <w:r>
+        <w:rPr>
+          <w:rFonts w:hint="eastAsia"/>
+          <w:strike/>
+        </w:rPr>
+        <w:t>如下</w:t>
+      </w:r>
+    </w:p>
+    <w:p>
+      <w:pPr>
+        <w:spacing w:line="240" w:lineRule="auto"/>
+        <w:ind w:firstLine="420"/>
+        <w:rPr>
+          <w:strike/>
+        </w:rPr>
+      </w:pPr>
+      <w:r>
+        <w:rPr>
+          <w:strike/>
           <w:noProof/>
         </w:rPr>
         <w:drawing>
-          <wp:inline distT="0" distB="0" distL="0" distR="0" wp14:anchorId="1DAC7BEF" wp14:editId="6C4623D8">
-            <wp:extent cx="5274310" cy="1084580"/>
-            <wp:effectExtent l="0" t="0" r="2540" b="1270"/>
-            <wp:docPr id="7" name="图片 7"/>
+          <wp:inline distT="0" distB="0" distL="0" distR="0" wp14:anchorId="2E6296E2" wp14:editId="29474AD7">
+            <wp:extent cx="5274310" cy="1512570"/>
+            <wp:effectExtent l="0" t="0" r="2540" b="0"/>
+            <wp:docPr id="18" name="图片 18"/>
             <wp:cNvGraphicFramePr>
               <a:graphicFrameLocks xmlns:a="http://schemas.openxmlformats.org/drawingml/2006/main" noChangeAspect="1"/>
             </wp:cNvGraphicFramePr>
@@ -1214,7 +1397,7 @@
                   <pic:spPr>
                     <a:xfrm>
                       <a:off x="0" y="0"/>
-                      <a:ext cx="5274310" cy="1084580"/>
+                      <a:ext cx="5274310" cy="1512570"/>
                     </a:xfrm>
                     <a:prstGeom prst="rect">
                       <a:avLst/>
@@ -1235,30 +1418,13 @@
     </w:p>
     <w:p>
       <w:pPr>
-        <w:ind w:firstLine="420"/>
-      </w:pPr>
-      <w:r>
-        <w:rPr>
-          <w:rFonts w:hint="eastAsia"/>
-        </w:rPr>
-        <w:t>2016-04-28</w:t>
-      </w:r>
-      <w:r>
-        <w:t xml:space="preserve"> 09:26</w:t>
-      </w:r>
-    </w:p>
-    <w:p>
-      <w:pPr>
-        <w:pStyle w:val="a6"/>
-        <w:numPr>
-          <w:ilvl w:val="0"/>
-          <w:numId w:val="1"/>
-        </w:numPr>
-        <w:ind w:firstLineChars="0"/>
-      </w:pPr>
-    </w:p>
-    <w:p>
-      <w:pPr>
+        <w:spacing w:line="240" w:lineRule="auto"/>
+        <w:ind w:firstLine="420"/>
+      </w:pPr>
+    </w:p>
+    <w:p>
+      <w:pPr>
+        <w:spacing w:line="240" w:lineRule="auto"/>
         <w:ind w:firstLine="420"/>
       </w:pPr>
       <w:r>
@@ -1266,58 +1432,66 @@
           <w:rFonts w:hint="eastAsia"/>
           <w:highlight w:val="yellow"/>
         </w:rPr>
-        <w:t>现象</w:t>
+        <w:t>问题</w:t>
       </w:r>
       <w:r>
         <w:rPr>
           <w:highlight w:val="yellow"/>
         </w:rPr>
+        <w:t>4</w:t>
+      </w:r>
+      <w:r>
+        <w:rPr>
+          <w:highlight w:val="yellow"/>
+        </w:rPr>
         <w:t>：</w:t>
       </w:r>
-    </w:p>
-    <w:p>
-      <w:pPr>
-        <w:ind w:firstLine="420"/>
-      </w:pPr>
-      <w:r>
-        <w:rPr>
-          <w:rFonts w:hint="eastAsia"/>
-        </w:rPr>
-        <w:t>访问</w:t>
-      </w:r>
       <w:proofErr w:type="spellStart"/>
       <w:r>
-        <w:t>api.studio.delcraft</w:t>
+        <w:rPr>
+          <w:rFonts w:hint="eastAsia"/>
+          <w:highlight w:val="yellow"/>
+        </w:rPr>
+        <w:t>img</w:t>
+      </w:r>
+      <w:r>
+        <w:rPr>
+          <w:highlight w:val="yellow"/>
+        </w:rPr>
+        <w:t>_id</w:t>
       </w:r>
       <w:proofErr w:type="spellEnd"/>
       <w:r>
-        <w:t>(data).</w:t>
-      </w:r>
-      <w:r>
-        <w:rPr>
-          <w:rFonts w:hint="eastAsia"/>
-        </w:rPr>
-        <w:t>即</w:t>
-      </w:r>
-      <w:r>
-        <w:t>接口</w:t>
-      </w:r>
-      <w:proofErr w:type="spellStart"/>
-      <w:r>
-        <w:t>studio.delcraft</w:t>
-      </w:r>
-      <w:proofErr w:type="spellEnd"/>
-      <w:r>
-        <w:t>(data)</w:t>
-      </w:r>
-      <w:r>
-        <w:rPr>
-          <w:rFonts w:hint="eastAsia"/>
-        </w:rPr>
-        <w:t>出现</w:t>
-      </w:r>
-      <w:r>
-        <w:t>问题：</w:t>
+        <w:rPr>
+          <w:rFonts w:hint="eastAsia"/>
+          <w:highlight w:val="yellow"/>
+        </w:rPr>
+        <w:t>没有</w:t>
+      </w:r>
+      <w:r>
+        <w:rPr>
+          <w:highlight w:val="yellow"/>
+        </w:rPr>
+        <w:t>自动增</w:t>
+      </w:r>
+      <w:r>
+        <w:rPr>
+          <w:highlight w:val="yellow"/>
+        </w:rPr>
+        <w:t>加。</w:t>
+      </w:r>
+      <w:r>
+        <w:rPr>
+          <w:rFonts w:hint="eastAsia"/>
+          <w:highlight w:val="yellow"/>
+        </w:rPr>
+        <w:t>（非常</w:t>
+      </w:r>
+      <w:r>
+        <w:rPr>
+          <w:highlight w:val="yellow"/>
+        </w:rPr>
+        <w:t>严重）</w:t>
       </w:r>
     </w:p>
     <w:p>
@@ -1330,10 +1504,10 @@
           <w:noProof/>
         </w:rPr>
         <w:drawing>
-          <wp:inline distT="0" distB="0" distL="0" distR="0" wp14:anchorId="2AA33C55" wp14:editId="2BAFB95C">
-            <wp:extent cx="5274310" cy="1295400"/>
+          <wp:inline distT="0" distB="0" distL="0" distR="0" wp14:anchorId="062AD793" wp14:editId="2F583FA2">
+            <wp:extent cx="5274310" cy="3417570"/>
             <wp:effectExtent l="0" t="0" r="2540" b="0"/>
-            <wp:docPr id="1" name="图片 1"/>
+            <wp:docPr id="16" name="图片 16"/>
             <wp:cNvGraphicFramePr>
               <a:graphicFrameLocks xmlns:a="http://schemas.openxmlformats.org/drawingml/2006/main" noChangeAspect="1"/>
             </wp:cNvGraphicFramePr>
@@ -1353,7 +1527,7 @@
                   <pic:spPr>
                     <a:xfrm>
                       <a:off x="0" y="0"/>
-                      <a:ext cx="5274310" cy="1295400"/>
+                      <a:ext cx="5274310" cy="3417570"/>
                     </a:xfrm>
                     <a:prstGeom prst="rect">
                       <a:avLst/>
@@ -1372,37 +1546,10 @@
         <w:ind w:firstLine="420"/>
       </w:pPr>
       <w:r>
-        <w:t>数据库中数据确实删除了，但是没有向前端返回数据</w:t>
-      </w:r>
-      <w:r>
-        <w:rPr>
-          <w:rFonts w:hint="eastAsia"/>
-        </w:rPr>
-        <w:t>.</w:t>
-      </w:r>
-    </w:p>
-    <w:p>
-      <w:pPr>
-        <w:pStyle w:val="a6"/>
-        <w:numPr>
-          <w:ilvl w:val="0"/>
-          <w:numId w:val="1"/>
-        </w:numPr>
-        <w:spacing w:line="240" w:lineRule="auto"/>
-        <w:ind w:firstLineChars="0"/>
-      </w:pPr>
-    </w:p>
-    <w:p>
-      <w:pPr>
-        <w:spacing w:line="240" w:lineRule="auto"/>
-        <w:ind w:firstLine="420"/>
-      </w:pPr>
-      <w:r>
-        <w:rPr>
-          <w:rFonts w:hint="eastAsia"/>
-          <w:highlight w:val="yellow"/>
-        </w:rPr>
-        <w:t>现象</w:t>
+        <w:rPr>
+          <w:rFonts w:hint="eastAsia"/>
+        </w:rPr>
+        <w:t>导致</w:t>
       </w:r>
     </w:p>
     <w:p>
@@ -1414,11 +1561,12 @@
         <w:rPr>
           <w:noProof/>
         </w:rPr>
+        <w:lastRenderedPageBreak/>
         <w:drawing>
-          <wp:inline distT="0" distB="0" distL="0" distR="0" wp14:anchorId="141AD08B" wp14:editId="234E5CBD">
-            <wp:extent cx="5274310" cy="1014730"/>
+          <wp:inline distT="0" distB="0" distL="0" distR="0" wp14:anchorId="723402A0" wp14:editId="794C650C">
+            <wp:extent cx="5274310" cy="1814195"/>
             <wp:effectExtent l="0" t="0" r="2540" b="0"/>
-            <wp:docPr id="2" name="图片 2"/>
+            <wp:docPr id="17" name="图片 17"/>
             <wp:cNvGraphicFramePr>
               <a:graphicFrameLocks xmlns:a="http://schemas.openxmlformats.org/drawingml/2006/main" noChangeAspect="1"/>
             </wp:cNvGraphicFramePr>
@@ -1438,6 +1586,613 @@
                   <pic:spPr>
                     <a:xfrm>
                       <a:off x="0" y="0"/>
+                      <a:ext cx="5274310" cy="1814195"/>
+                    </a:xfrm>
+                    <a:prstGeom prst="rect">
+                      <a:avLst/>
+                    </a:prstGeom>
+                  </pic:spPr>
+                </pic:pic>
+              </a:graphicData>
+            </a:graphic>
+          </wp:inline>
+        </w:drawing>
+      </w:r>
+    </w:p>
+    <w:p>
+      <w:pPr>
+        <w:spacing w:line="240" w:lineRule="auto"/>
+        <w:ind w:firstLine="420"/>
+      </w:pPr>
+    </w:p>
+    <w:p>
+      <w:pPr>
+        <w:spacing w:line="240" w:lineRule="auto"/>
+        <w:ind w:firstLine="420"/>
+      </w:pPr>
+      <w:r>
+        <w:rPr>
+          <w:rFonts w:hint="eastAsia"/>
+        </w:rPr>
+        <w:t>插入</w:t>
+      </w:r>
+      <w:r>
+        <w:t>的数据</w:t>
+      </w:r>
+      <w:proofErr w:type="spellStart"/>
+      <w:r>
+        <w:t>img_id</w:t>
+      </w:r>
+      <w:proofErr w:type="spellEnd"/>
+      <w:r>
+        <w:rPr>
+          <w:rFonts w:hint="eastAsia"/>
+        </w:rPr>
+        <w:t>为</w:t>
+      </w:r>
+      <w:r>
+        <w:t>0</w:t>
+      </w:r>
+    </w:p>
+    <w:p>
+      <w:pPr>
+        <w:spacing w:line="240" w:lineRule="auto"/>
+        <w:ind w:firstLine="420"/>
+      </w:pPr>
+    </w:p>
+    <w:p>
+      <w:pPr>
+        <w:spacing w:line="240" w:lineRule="auto"/>
+        <w:ind w:firstLine="420"/>
+      </w:pPr>
+    </w:p>
+    <w:p>
+      <w:pPr>
+        <w:spacing w:line="240" w:lineRule="auto"/>
+        <w:ind w:firstLine="420"/>
+      </w:pPr>
+    </w:p>
+    <w:p>
+      <w:pPr>
+        <w:spacing w:line="240" w:lineRule="auto"/>
+        <w:ind w:firstLine="420"/>
+      </w:pPr>
+    </w:p>
+    <w:p>
+      <w:pPr>
+        <w:spacing w:line="240" w:lineRule="auto"/>
+        <w:ind w:firstLine="420"/>
+      </w:pPr>
+    </w:p>
+    <w:p>
+      <w:pPr>
+        <w:ind w:firstLine="420"/>
+      </w:pPr>
+      <w:r>
+        <w:rPr>
+          <w:rFonts w:hint="eastAsia"/>
+        </w:rPr>
+        <w:t xml:space="preserve">2016-05-01 </w:t>
+      </w:r>
+      <w:r>
+        <w:t>16:53</w:t>
+      </w:r>
+    </w:p>
+    <w:p>
+      <w:pPr>
+        <w:ind w:firstLine="420"/>
+      </w:pPr>
+      <w:r>
+        <w:rPr>
+          <w:rFonts w:hint="eastAsia"/>
+          <w:highlight w:val="yellow"/>
+        </w:rPr>
+        <w:t>问题</w:t>
+      </w:r>
+      <w:r>
+        <w:rPr>
+          <w:rFonts w:hint="eastAsia"/>
+          <w:highlight w:val="yellow"/>
+        </w:rPr>
+        <w:t>1</w:t>
+      </w:r>
+      <w:r>
+        <w:rPr>
+          <w:highlight w:val="yellow"/>
+        </w:rPr>
+        <w:t>：</w:t>
+      </w:r>
+    </w:p>
+    <w:p>
+      <w:pPr>
+        <w:ind w:firstLine="420"/>
+      </w:pPr>
+      <w:r>
+        <w:rPr>
+          <w:noProof/>
+        </w:rPr>
+        <w:drawing>
+          <wp:inline distT="0" distB="0" distL="0" distR="0" wp14:anchorId="7F17D790" wp14:editId="678D8F6B">
+            <wp:extent cx="5274310" cy="275590"/>
+            <wp:effectExtent l="0" t="0" r="2540" b="0"/>
+            <wp:docPr id="3" name="图片 3"/>
+            <wp:cNvGraphicFramePr>
+              <a:graphicFrameLocks xmlns:a="http://schemas.openxmlformats.org/drawingml/2006/main" noChangeAspect="1"/>
+            </wp:cNvGraphicFramePr>
+            <a:graphic xmlns:a="http://schemas.openxmlformats.org/drawingml/2006/main">
+              <a:graphicData uri="http://schemas.openxmlformats.org/drawingml/2006/picture">
+                <pic:pic xmlns:pic="http://schemas.openxmlformats.org/drawingml/2006/picture">
+                  <pic:nvPicPr>
+                    <pic:cNvPr id="1" name=""/>
+                    <pic:cNvPicPr/>
+                  </pic:nvPicPr>
+                  <pic:blipFill>
+                    <a:blip r:embed="rId23"/>
+                    <a:stretch>
+                      <a:fillRect/>
+                    </a:stretch>
+                  </pic:blipFill>
+                  <pic:spPr>
+                    <a:xfrm>
+                      <a:off x="0" y="0"/>
+                      <a:ext cx="5274310" cy="275590"/>
+                    </a:xfrm>
+                    <a:prstGeom prst="rect">
+                      <a:avLst/>
+                    </a:prstGeom>
+                  </pic:spPr>
+                </pic:pic>
+              </a:graphicData>
+            </a:graphic>
+          </wp:inline>
+        </w:drawing>
+      </w:r>
+    </w:p>
+    <w:p>
+      <w:pPr>
+        <w:spacing w:line="240" w:lineRule="auto"/>
+        <w:ind w:firstLine="420"/>
+      </w:pPr>
+      <w:r>
+        <w:rPr>
+          <w:noProof/>
+        </w:rPr>
+        <w:drawing>
+          <wp:inline distT="0" distB="0" distL="0" distR="0" wp14:anchorId="23FBE6C6" wp14:editId="0C32DEBA">
+            <wp:extent cx="5274310" cy="1770380"/>
+            <wp:effectExtent l="0" t="0" r="2540" b="1270"/>
+            <wp:docPr id="5" name="图片 5"/>
+            <wp:cNvGraphicFramePr>
+              <a:graphicFrameLocks xmlns:a="http://schemas.openxmlformats.org/drawingml/2006/main" noChangeAspect="1"/>
+            </wp:cNvGraphicFramePr>
+            <a:graphic xmlns:a="http://schemas.openxmlformats.org/drawingml/2006/main">
+              <a:graphicData uri="http://schemas.openxmlformats.org/drawingml/2006/picture">
+                <pic:pic xmlns:pic="http://schemas.openxmlformats.org/drawingml/2006/picture">
+                  <pic:nvPicPr>
+                    <pic:cNvPr id="1" name=""/>
+                    <pic:cNvPicPr/>
+                  </pic:nvPicPr>
+                  <pic:blipFill>
+                    <a:blip r:embed="rId24"/>
+                    <a:stretch>
+                      <a:fillRect/>
+                    </a:stretch>
+                  </pic:blipFill>
+                  <pic:spPr>
+                    <a:xfrm>
+                      <a:off x="0" y="0"/>
+                      <a:ext cx="5274310" cy="1770380"/>
+                    </a:xfrm>
+                    <a:prstGeom prst="rect">
+                      <a:avLst/>
+                    </a:prstGeom>
+                  </pic:spPr>
+                </pic:pic>
+              </a:graphicData>
+            </a:graphic>
+          </wp:inline>
+        </w:drawing>
+      </w:r>
+    </w:p>
+    <w:p>
+      <w:pPr>
+        <w:spacing w:line="240" w:lineRule="auto"/>
+        <w:ind w:firstLine="420"/>
+      </w:pPr>
+      <w:r>
+        <w:rPr>
+          <w:rFonts w:hint="eastAsia"/>
+        </w:rPr>
+        <w:t>函数</w:t>
+      </w:r>
+      <w:r>
+        <w:t>名字文档中需要修改。</w:t>
+      </w:r>
+    </w:p>
+    <w:p>
+      <w:pPr>
+        <w:spacing w:line="240" w:lineRule="auto"/>
+        <w:ind w:firstLine="420"/>
+      </w:pPr>
+    </w:p>
+    <w:p>
+      <w:pPr>
+        <w:spacing w:line="240" w:lineRule="auto"/>
+        <w:ind w:firstLine="420"/>
+      </w:pPr>
+    </w:p>
+    <w:p>
+      <w:pPr>
+        <w:spacing w:line="240" w:lineRule="auto"/>
+        <w:ind w:firstLine="420"/>
+      </w:pPr>
+    </w:p>
+    <w:p>
+      <w:pPr>
+        <w:spacing w:line="240" w:lineRule="auto"/>
+        <w:ind w:firstLine="420"/>
+      </w:pPr>
+      <w:r>
+        <w:rPr>
+          <w:rFonts w:hint="eastAsia"/>
+          <w:highlight w:val="yellow"/>
+        </w:rPr>
+        <w:t>问题</w:t>
+      </w:r>
+      <w:r>
+        <w:rPr>
+          <w:highlight w:val="yellow"/>
+        </w:rPr>
+        <w:t>2</w:t>
+      </w:r>
+      <w:r>
+        <w:rPr>
+          <w:highlight w:val="yellow"/>
+        </w:rPr>
+        <w:t>：</w:t>
+      </w:r>
+      <w:r>
+        <w:rPr>
+          <w:rFonts w:hint="eastAsia"/>
+          <w:highlight w:val="yellow"/>
+        </w:rPr>
+        <w:t>名字</w:t>
+      </w:r>
+      <w:r>
+        <w:rPr>
+          <w:highlight w:val="yellow"/>
+        </w:rPr>
+        <w:t>很不合理</w:t>
+      </w:r>
+    </w:p>
+    <w:p>
+      <w:pPr>
+        <w:spacing w:line="240" w:lineRule="auto"/>
+        <w:ind w:firstLine="420"/>
+      </w:pPr>
+      <w:r>
+        <w:rPr>
+          <w:noProof/>
+        </w:rPr>
+        <w:lastRenderedPageBreak/>
+        <w:drawing>
+          <wp:inline distT="0" distB="0" distL="0" distR="0" wp14:anchorId="63FEC3AC" wp14:editId="4EC54A57">
+            <wp:extent cx="5274310" cy="2410460"/>
+            <wp:effectExtent l="0" t="0" r="2540" b="8890"/>
+            <wp:docPr id="6" name="图片 6"/>
+            <wp:cNvGraphicFramePr>
+              <a:graphicFrameLocks xmlns:a="http://schemas.openxmlformats.org/drawingml/2006/main" noChangeAspect="1"/>
+            </wp:cNvGraphicFramePr>
+            <a:graphic xmlns:a="http://schemas.openxmlformats.org/drawingml/2006/main">
+              <a:graphicData uri="http://schemas.openxmlformats.org/drawingml/2006/picture">
+                <pic:pic xmlns:pic="http://schemas.openxmlformats.org/drawingml/2006/picture">
+                  <pic:nvPicPr>
+                    <pic:cNvPr id="1" name=""/>
+                    <pic:cNvPicPr/>
+                  </pic:nvPicPr>
+                  <pic:blipFill>
+                    <a:blip r:embed="rId25"/>
+                    <a:stretch>
+                      <a:fillRect/>
+                    </a:stretch>
+                  </pic:blipFill>
+                  <pic:spPr>
+                    <a:xfrm>
+                      <a:off x="0" y="0"/>
+                      <a:ext cx="5274310" cy="2410460"/>
+                    </a:xfrm>
+                    <a:prstGeom prst="rect">
+                      <a:avLst/>
+                    </a:prstGeom>
+                  </pic:spPr>
+                </pic:pic>
+              </a:graphicData>
+            </a:graphic>
+          </wp:inline>
+        </w:drawing>
+      </w:r>
+    </w:p>
+    <w:p>
+      <w:pPr>
+        <w:spacing w:line="240" w:lineRule="auto"/>
+        <w:ind w:firstLine="420"/>
+      </w:pPr>
+    </w:p>
+    <w:p>
+      <w:pPr>
+        <w:spacing w:line="240" w:lineRule="auto"/>
+        <w:ind w:firstLine="420"/>
+      </w:pPr>
+      <w:r>
+        <w:rPr>
+          <w:rFonts w:hint="eastAsia"/>
+        </w:rPr>
+        <w:t>问题</w:t>
+      </w:r>
+      <w:r>
+        <w:t>3</w:t>
+      </w:r>
+      <w:r>
+        <w:t>：大小写问题</w:t>
+      </w:r>
+    </w:p>
+    <w:p>
+      <w:pPr>
+        <w:spacing w:line="240" w:lineRule="auto"/>
+        <w:ind w:firstLine="420"/>
+      </w:pPr>
+      <w:r>
+        <w:rPr>
+          <w:noProof/>
+        </w:rPr>
+        <w:drawing>
+          <wp:inline distT="0" distB="0" distL="0" distR="0" wp14:anchorId="1DAC7BEF" wp14:editId="6C4623D8">
+            <wp:extent cx="5274310" cy="1084580"/>
+            <wp:effectExtent l="0" t="0" r="2540" b="1270"/>
+            <wp:docPr id="7" name="图片 7"/>
+            <wp:cNvGraphicFramePr>
+              <a:graphicFrameLocks xmlns:a="http://schemas.openxmlformats.org/drawingml/2006/main" noChangeAspect="1"/>
+            </wp:cNvGraphicFramePr>
+            <a:graphic xmlns:a="http://schemas.openxmlformats.org/drawingml/2006/main">
+              <a:graphicData uri="http://schemas.openxmlformats.org/drawingml/2006/picture">
+                <pic:pic xmlns:pic="http://schemas.openxmlformats.org/drawingml/2006/picture">
+                  <pic:nvPicPr>
+                    <pic:cNvPr id="1" name=""/>
+                    <pic:cNvPicPr/>
+                  </pic:nvPicPr>
+                  <pic:blipFill>
+                    <a:blip r:embed="rId26"/>
+                    <a:stretch>
+                      <a:fillRect/>
+                    </a:stretch>
+                  </pic:blipFill>
+                  <pic:spPr>
+                    <a:xfrm>
+                      <a:off x="0" y="0"/>
+                      <a:ext cx="5274310" cy="1084580"/>
+                    </a:xfrm>
+                    <a:prstGeom prst="rect">
+                      <a:avLst/>
+                    </a:prstGeom>
+                  </pic:spPr>
+                </pic:pic>
+              </a:graphicData>
+            </a:graphic>
+          </wp:inline>
+        </w:drawing>
+      </w:r>
+    </w:p>
+    <w:p>
+      <w:pPr>
+        <w:spacing w:line="240" w:lineRule="auto"/>
+        <w:ind w:firstLine="420"/>
+      </w:pPr>
+    </w:p>
+    <w:p>
+      <w:pPr>
+        <w:ind w:firstLine="420"/>
+      </w:pPr>
+      <w:r>
+        <w:rPr>
+          <w:rFonts w:hint="eastAsia"/>
+        </w:rPr>
+        <w:t>2016-04-28</w:t>
+      </w:r>
+      <w:r>
+        <w:t xml:space="preserve"> 09:26</w:t>
+      </w:r>
+    </w:p>
+    <w:p>
+      <w:pPr>
+        <w:pStyle w:val="a6"/>
+        <w:numPr>
+          <w:ilvl w:val="0"/>
+          <w:numId w:val="1"/>
+        </w:numPr>
+        <w:ind w:firstLineChars="0"/>
+      </w:pPr>
+    </w:p>
+    <w:p>
+      <w:pPr>
+        <w:ind w:firstLine="420"/>
+      </w:pPr>
+      <w:r>
+        <w:rPr>
+          <w:rFonts w:hint="eastAsia"/>
+          <w:highlight w:val="yellow"/>
+        </w:rPr>
+        <w:t>现象</w:t>
+      </w:r>
+      <w:r>
+        <w:rPr>
+          <w:highlight w:val="yellow"/>
+        </w:rPr>
+        <w:t>：</w:t>
+      </w:r>
+    </w:p>
+    <w:p>
+      <w:pPr>
+        <w:ind w:firstLine="420"/>
+      </w:pPr>
+      <w:r>
+        <w:rPr>
+          <w:rFonts w:hint="eastAsia"/>
+        </w:rPr>
+        <w:t>访问</w:t>
+      </w:r>
+      <w:proofErr w:type="spellStart"/>
+      <w:r>
+        <w:t>api.studio.delcraft</w:t>
+      </w:r>
+      <w:proofErr w:type="spellEnd"/>
+      <w:r>
+        <w:t>(data).</w:t>
+      </w:r>
+      <w:r>
+        <w:rPr>
+          <w:rFonts w:hint="eastAsia"/>
+        </w:rPr>
+        <w:t>即</w:t>
+      </w:r>
+      <w:r>
+        <w:t>接口</w:t>
+      </w:r>
+      <w:proofErr w:type="spellStart"/>
+      <w:r>
+        <w:t>studio.delcraft</w:t>
+      </w:r>
+      <w:proofErr w:type="spellEnd"/>
+      <w:r>
+        <w:t>(data)</w:t>
+      </w:r>
+      <w:r>
+        <w:rPr>
+          <w:rFonts w:hint="eastAsia"/>
+        </w:rPr>
+        <w:t>出现</w:t>
+      </w:r>
+      <w:r>
+        <w:t>问题：</w:t>
+      </w:r>
+    </w:p>
+    <w:p>
+      <w:pPr>
+        <w:spacing w:line="240" w:lineRule="auto"/>
+        <w:ind w:firstLine="420"/>
+      </w:pPr>
+      <w:r>
+        <w:rPr>
+          <w:noProof/>
+        </w:rPr>
+        <w:drawing>
+          <wp:inline distT="0" distB="0" distL="0" distR="0" wp14:anchorId="2AA33C55" wp14:editId="2BAFB95C">
+            <wp:extent cx="5274310" cy="1295400"/>
+            <wp:effectExtent l="0" t="0" r="2540" b="0"/>
+            <wp:docPr id="1" name="图片 1"/>
+            <wp:cNvGraphicFramePr>
+              <a:graphicFrameLocks xmlns:a="http://schemas.openxmlformats.org/drawingml/2006/main" noChangeAspect="1"/>
+            </wp:cNvGraphicFramePr>
+            <a:graphic xmlns:a="http://schemas.openxmlformats.org/drawingml/2006/main">
+              <a:graphicData uri="http://schemas.openxmlformats.org/drawingml/2006/picture">
+                <pic:pic xmlns:pic="http://schemas.openxmlformats.org/drawingml/2006/picture">
+                  <pic:nvPicPr>
+                    <pic:cNvPr id="1" name=""/>
+                    <pic:cNvPicPr/>
+                  </pic:nvPicPr>
+                  <pic:blipFill>
+                    <a:blip r:embed="rId27"/>
+                    <a:stretch>
+                      <a:fillRect/>
+                    </a:stretch>
+                  </pic:blipFill>
+                  <pic:spPr>
+                    <a:xfrm>
+                      <a:off x="0" y="0"/>
+                      <a:ext cx="5274310" cy="1295400"/>
+                    </a:xfrm>
+                    <a:prstGeom prst="rect">
+                      <a:avLst/>
+                    </a:prstGeom>
+                  </pic:spPr>
+                </pic:pic>
+              </a:graphicData>
+            </a:graphic>
+          </wp:inline>
+        </w:drawing>
+      </w:r>
+    </w:p>
+    <w:p>
+      <w:pPr>
+        <w:spacing w:line="240" w:lineRule="auto"/>
+        <w:ind w:firstLine="420"/>
+      </w:pPr>
+      <w:r>
+        <w:t>数据库中数据确实删除了，但是没有向前端返回数据</w:t>
+      </w:r>
+      <w:r>
+        <w:rPr>
+          <w:rFonts w:hint="eastAsia"/>
+        </w:rPr>
+        <w:t>.</w:t>
+      </w:r>
+    </w:p>
+    <w:p>
+      <w:pPr>
+        <w:pStyle w:val="a6"/>
+        <w:numPr>
+          <w:ilvl w:val="0"/>
+          <w:numId w:val="1"/>
+        </w:numPr>
+        <w:spacing w:line="240" w:lineRule="auto"/>
+        <w:ind w:firstLineChars="0"/>
+      </w:pPr>
+    </w:p>
+    <w:p>
+      <w:pPr>
+        <w:spacing w:line="240" w:lineRule="auto"/>
+        <w:ind w:firstLine="420"/>
+      </w:pPr>
+      <w:r>
+        <w:rPr>
+          <w:rFonts w:hint="eastAsia"/>
+          <w:highlight w:val="yellow"/>
+        </w:rPr>
+        <w:t>现象</w:t>
+      </w:r>
+    </w:p>
+    <w:p>
+      <w:pPr>
+        <w:spacing w:line="240" w:lineRule="auto"/>
+        <w:ind w:firstLine="420"/>
+      </w:pPr>
+      <w:r>
+        <w:rPr>
+          <w:noProof/>
+        </w:rPr>
+        <w:drawing>
+          <wp:inline distT="0" distB="0" distL="0" distR="0" wp14:anchorId="141AD08B" wp14:editId="234E5CBD">
+            <wp:extent cx="5274310" cy="1014730"/>
+            <wp:effectExtent l="0" t="0" r="2540" b="0"/>
+            <wp:docPr id="2" name="图片 2"/>
+            <wp:cNvGraphicFramePr>
+              <a:graphicFrameLocks xmlns:a="http://schemas.openxmlformats.org/drawingml/2006/main" noChangeAspect="1"/>
+            </wp:cNvGraphicFramePr>
+            <a:graphic xmlns:a="http://schemas.openxmlformats.org/drawingml/2006/main">
+              <a:graphicData uri="http://schemas.openxmlformats.org/drawingml/2006/picture">
+                <pic:pic xmlns:pic="http://schemas.openxmlformats.org/drawingml/2006/picture">
+                  <pic:nvPicPr>
+                    <pic:cNvPr id="1" name=""/>
+                    <pic:cNvPicPr/>
+                  </pic:nvPicPr>
+                  <pic:blipFill>
+                    <a:blip r:embed="rId28"/>
+                    <a:stretch>
+                      <a:fillRect/>
+                    </a:stretch>
+                  </pic:blipFill>
+                  <pic:spPr>
+                    <a:xfrm>
+                      <a:off x="0" y="0"/>
                       <a:ext cx="5274310" cy="1014730"/>
                     </a:xfrm>
                     <a:prstGeom prst="rect">
@@ -1535,7 +2290,7 @@
                     </pic:cNvPicPr>
                   </pic:nvPicPr>
                   <pic:blipFill>
-                    <a:blip r:embed="rId23">
+                    <a:blip r:embed="rId29">
                       <a:extLst>
                         <a:ext uri="{28A0092B-C50C-407E-A947-70E740481C1C}">
                           <a14:useLocalDpi xmlns:a14="http://schemas.microsoft.com/office/drawing/2010/main" val="0"/>
@@ -1709,7 +2464,7 @@
                     </pic:cNvPicPr>
                   </pic:nvPicPr>
                   <pic:blipFill>
-                    <a:blip r:embed="rId24">
+                    <a:blip r:embed="rId30">
                       <a:extLst>
                         <a:ext uri="{28A0092B-C50C-407E-A947-70E740481C1C}">
                           <a14:useLocalDpi xmlns:a14="http://schemas.microsoft.com/office/drawing/2010/main" val="0"/>
@@ -1774,7 +2529,7 @@
                     <pic:cNvPicPr/>
                   </pic:nvPicPr>
                   <pic:blipFill>
-                    <a:blip r:embed="rId25"/>
+                    <a:blip r:embed="rId31"/>
                     <a:stretch>
                       <a:fillRect/>
                     </a:stretch>
@@ -1866,12 +2621,12 @@
       </w:pPr>
     </w:p>
     <w:sectPr>
-      <w:headerReference w:type="even" r:id="rId26"/>
-      <w:headerReference w:type="default" r:id="rId27"/>
-      <w:footerReference w:type="even" r:id="rId28"/>
-      <w:footerReference w:type="default" r:id="rId29"/>
-      <w:headerReference w:type="first" r:id="rId30"/>
-      <w:footerReference w:type="first" r:id="rId31"/>
+      <w:headerReference w:type="even" r:id="rId32"/>
+      <w:headerReference w:type="default" r:id="rId33"/>
+      <w:footerReference w:type="even" r:id="rId34"/>
+      <w:footerReference w:type="default" r:id="rId35"/>
+      <w:headerReference w:type="first" r:id="rId36"/>
+      <w:footerReference w:type="first" r:id="rId37"/>
       <w:pgSz w:w="11906" w:h="16838"/>
       <w:pgMar w:top="1440" w:right="1800" w:bottom="1440" w:left="1800" w:header="851" w:footer="992" w:gutter="0"/>
       <w:cols w:space="425"/>
@@ -2003,7 +2758,7 @@
 
 <file path=word/numbering.xml><?xml version="1.0" encoding="utf-8"?>
 <w:numbering xmlns:wpc="http://schemas.microsoft.com/office/word/2010/wordprocessingCanvas" xmlns:mc="http://schemas.openxmlformats.org/markup-compatibility/2006" xmlns:o="urn:schemas-microsoft-com:office:office" xmlns:r="http://schemas.openxmlformats.org/officeDocument/2006/relationships" xmlns:m="http://schemas.openxmlformats.org/officeDocument/2006/math" xmlns:v="urn:schemas-microsoft-com:vml" xmlns:wp14="http://schemas.microsoft.com/office/word/2010/wordprocessingDrawing" xmlns:wp="http://schemas.openxmlformats.org/drawingml/2006/wordprocessingDrawing" xmlns:w10="urn:schemas-microsoft-com:office:word" xmlns:w="http://schemas.openxmlformats.org/wordprocessingml/2006/main" xmlns:w14="http://schemas.microsoft.com/office/word/2010/wordml" xmlns:w15="http://schemas.microsoft.com/office/word/2012/wordml" xmlns:wpg="http://schemas.microsoft.com/office/word/2010/wordprocessingGroup" xmlns:wpi="http://schemas.microsoft.com/office/word/2010/wordprocessingInk" xmlns:wne="http://schemas.microsoft.com/office/word/2006/wordml" xmlns:wps="http://schemas.microsoft.com/office/word/2010/wordprocessingShape" mc:Ignorable="w14 w15 wp14">
-  <w:abstractNum w:abstractNumId="0" w15:restartNumberingAfterBreak="0">
+  <w:abstractNum w:abstractNumId="0">
     <w:nsid w:val="023255BE"/>
     <w:multiLevelType w:val="hybridMultilevel"/>
     <w:tmpl w:val="3EF81216"/>
@@ -2092,7 +2847,96 @@
       </w:pPr>
     </w:lvl>
   </w:abstractNum>
-  <w:abstractNum w:abstractNumId="1" w15:restartNumberingAfterBreak="0">
+  <w:abstractNum w:abstractNumId="1">
+    <w:nsid w:val="32187AB2"/>
+    <w:multiLevelType w:val="hybridMultilevel"/>
+    <w:tmpl w:val="7F7A1394"/>
+    <w:lvl w:ilvl="0" w:tplc="F970CC6A">
+      <w:start w:val="1"/>
+      <w:numFmt w:val="decimal"/>
+      <w:lvlText w:val="%1."/>
+      <w:lvlJc w:val="left"/>
+      <w:pPr>
+        <w:ind w:left="780" w:hanging="360"/>
+      </w:pPr>
+      <w:rPr>
+        <w:rFonts w:hint="default"/>
+      </w:rPr>
+    </w:lvl>
+    <w:lvl w:ilvl="1" w:tplc="04090019" w:tentative="1">
+      <w:start w:val="1"/>
+      <w:numFmt w:val="lowerLetter"/>
+      <w:lvlText w:val="%2)"/>
+      <w:lvlJc w:val="left"/>
+      <w:pPr>
+        <w:ind w:left="1260" w:hanging="420"/>
+      </w:pPr>
+    </w:lvl>
+    <w:lvl w:ilvl="2" w:tplc="0409001B" w:tentative="1">
+      <w:start w:val="1"/>
+      <w:numFmt w:val="lowerRoman"/>
+      <w:lvlText w:val="%3."/>
+      <w:lvlJc w:val="right"/>
+      <w:pPr>
+        <w:ind w:left="1680" w:hanging="420"/>
+      </w:pPr>
+    </w:lvl>
+    <w:lvl w:ilvl="3" w:tplc="0409000F" w:tentative="1">
+      <w:start w:val="1"/>
+      <w:numFmt w:val="decimal"/>
+      <w:lvlText w:val="%4."/>
+      <w:lvlJc w:val="left"/>
+      <w:pPr>
+        <w:ind w:left="2100" w:hanging="420"/>
+      </w:pPr>
+    </w:lvl>
+    <w:lvl w:ilvl="4" w:tplc="04090019" w:tentative="1">
+      <w:start w:val="1"/>
+      <w:numFmt w:val="lowerLetter"/>
+      <w:lvlText w:val="%5)"/>
+      <w:lvlJc w:val="left"/>
+      <w:pPr>
+        <w:ind w:left="2520" w:hanging="420"/>
+      </w:pPr>
+    </w:lvl>
+    <w:lvl w:ilvl="5" w:tplc="0409001B" w:tentative="1">
+      <w:start w:val="1"/>
+      <w:numFmt w:val="lowerRoman"/>
+      <w:lvlText w:val="%6."/>
+      <w:lvlJc w:val="right"/>
+      <w:pPr>
+        <w:ind w:left="2940" w:hanging="420"/>
+      </w:pPr>
+    </w:lvl>
+    <w:lvl w:ilvl="6" w:tplc="0409000F" w:tentative="1">
+      <w:start w:val="1"/>
+      <w:numFmt w:val="decimal"/>
+      <w:lvlText w:val="%7."/>
+      <w:lvlJc w:val="left"/>
+      <w:pPr>
+        <w:ind w:left="3360" w:hanging="420"/>
+      </w:pPr>
+    </w:lvl>
+    <w:lvl w:ilvl="7" w:tplc="04090019" w:tentative="1">
+      <w:start w:val="1"/>
+      <w:numFmt w:val="lowerLetter"/>
+      <w:lvlText w:val="%8)"/>
+      <w:lvlJc w:val="left"/>
+      <w:pPr>
+        <w:ind w:left="3780" w:hanging="420"/>
+      </w:pPr>
+    </w:lvl>
+    <w:lvl w:ilvl="8" w:tplc="0409001B" w:tentative="1">
+      <w:start w:val="1"/>
+      <w:numFmt w:val="lowerRoman"/>
+      <w:lvlText w:val="%9."/>
+      <w:lvlJc w:val="right"/>
+      <w:pPr>
+        <w:ind w:left="4200" w:hanging="420"/>
+      </w:pPr>
+    </w:lvl>
+  </w:abstractNum>
+  <w:abstractNum w:abstractNumId="2">
     <w:nsid w:val="41E47BE8"/>
     <w:multiLevelType w:val="hybridMultilevel"/>
     <w:tmpl w:val="E3CA5884"/>
@@ -2182,11 +3026,106 @@
       </w:pPr>
     </w:lvl>
   </w:abstractNum>
+  <w:abstractNum w:abstractNumId="3">
+    <w:nsid w:val="4596542A"/>
+    <w:multiLevelType w:val="hybridMultilevel"/>
+    <w:tmpl w:val="3F96C7C0"/>
+    <w:lvl w:ilvl="0" w:tplc="C07CDC90">
+      <w:start w:val="1"/>
+      <w:numFmt w:val="decimal"/>
+      <w:lvlText w:val="%1."/>
+      <w:lvlJc w:val="left"/>
+      <w:pPr>
+        <w:ind w:left="644" w:hanging="360"/>
+      </w:pPr>
+      <w:rPr>
+        <w:rFonts w:hint="default"/>
+      </w:rPr>
+    </w:lvl>
+    <w:lvl w:ilvl="1" w:tplc="04090019" w:tentative="1">
+      <w:start w:val="1"/>
+      <w:numFmt w:val="lowerLetter"/>
+      <w:lvlText w:val="%2)"/>
+      <w:lvlJc w:val="left"/>
+      <w:pPr>
+        <w:ind w:left="1260" w:hanging="420"/>
+      </w:pPr>
+    </w:lvl>
+    <w:lvl w:ilvl="2" w:tplc="0409001B" w:tentative="1">
+      <w:start w:val="1"/>
+      <w:numFmt w:val="lowerRoman"/>
+      <w:lvlText w:val="%3."/>
+      <w:lvlJc w:val="right"/>
+      <w:pPr>
+        <w:ind w:left="1680" w:hanging="420"/>
+      </w:pPr>
+    </w:lvl>
+    <w:lvl w:ilvl="3" w:tplc="0409000F" w:tentative="1">
+      <w:start w:val="1"/>
+      <w:numFmt w:val="decimal"/>
+      <w:lvlText w:val="%4."/>
+      <w:lvlJc w:val="left"/>
+      <w:pPr>
+        <w:ind w:left="2100" w:hanging="420"/>
+      </w:pPr>
+    </w:lvl>
+    <w:lvl w:ilvl="4" w:tplc="04090019" w:tentative="1">
+      <w:start w:val="1"/>
+      <w:numFmt w:val="lowerLetter"/>
+      <w:lvlText w:val="%5)"/>
+      <w:lvlJc w:val="left"/>
+      <w:pPr>
+        <w:ind w:left="2520" w:hanging="420"/>
+      </w:pPr>
+    </w:lvl>
+    <w:lvl w:ilvl="5" w:tplc="0409001B" w:tentative="1">
+      <w:start w:val="1"/>
+      <w:numFmt w:val="lowerRoman"/>
+      <w:lvlText w:val="%6."/>
+      <w:lvlJc w:val="right"/>
+      <w:pPr>
+        <w:ind w:left="2940" w:hanging="420"/>
+      </w:pPr>
+    </w:lvl>
+    <w:lvl w:ilvl="6" w:tplc="0409000F" w:tentative="1">
+      <w:start w:val="1"/>
+      <w:numFmt w:val="decimal"/>
+      <w:lvlText w:val="%7."/>
+      <w:lvlJc w:val="left"/>
+      <w:pPr>
+        <w:ind w:left="3360" w:hanging="420"/>
+      </w:pPr>
+    </w:lvl>
+    <w:lvl w:ilvl="7" w:tplc="04090019" w:tentative="1">
+      <w:start w:val="1"/>
+      <w:numFmt w:val="lowerLetter"/>
+      <w:lvlText w:val="%8)"/>
+      <w:lvlJc w:val="left"/>
+      <w:pPr>
+        <w:ind w:left="3780" w:hanging="420"/>
+      </w:pPr>
+    </w:lvl>
+    <w:lvl w:ilvl="8" w:tplc="0409001B" w:tentative="1">
+      <w:start w:val="1"/>
+      <w:numFmt w:val="lowerRoman"/>
+      <w:lvlText w:val="%9."/>
+      <w:lvlJc w:val="right"/>
+      <w:pPr>
+        <w:ind w:left="4200" w:hanging="420"/>
+      </w:pPr>
+    </w:lvl>
+  </w:abstractNum>
   <w:num w:numId="1">
     <w:abstractNumId w:val="0"/>
   </w:num>
   <w:num w:numId="2">
+    <w:abstractNumId w:val="2"/>
+  </w:num>
+  <w:num w:numId="3">
     <w:abstractNumId w:val="1"/>
+  </w:num>
+  <w:num w:numId="4">
+    <w:abstractNumId w:val="3"/>
   </w:num>
 </w:numbering>
 </file>

</xml_diff>

<commit_message>
fix user_name in header
</commit_message>
<xml_diff>
--- a/doc/bugs.docx
+++ b/doc/bugs.docx
@@ -30,9 +30,6 @@
         </w:numPr>
         <w:spacing w:line="240" w:lineRule="auto"/>
         <w:ind w:firstLineChars="0"/>
-        <w:rPr>
-          <w:rFonts w:hint="eastAsia"/>
-        </w:rPr>
       </w:pPr>
     </w:p>
     <w:p>
@@ -87,9 +84,6 @@
         <w:pStyle w:val="a6"/>
         <w:spacing w:line="240" w:lineRule="auto"/>
         <w:ind w:left="780" w:firstLineChars="0" w:firstLine="0"/>
-        <w:rPr>
-          <w:rFonts w:hint="eastAsia"/>
-        </w:rPr>
       </w:pPr>
       <w:r>
         <w:rPr>
@@ -141,19 +135,22 @@
         <w:rPr>
           <w:rFonts w:hint="eastAsia"/>
         </w:rPr>
-        <w:t>（待</w:t>
-      </w:r>
-      <w:r>
-        <w:t>完成）</w:t>
+        <w:t>（</w:t>
+      </w:r>
+      <w:r>
+        <w:rPr>
+          <w:highlight w:val="yellow"/>
+        </w:rPr>
+        <w:t>完成</w:t>
+      </w:r>
+      <w:r>
+        <w:t>）</w:t>
       </w:r>
     </w:p>
     <w:p>
       <w:pPr>
         <w:spacing w:line="240" w:lineRule="auto"/>
         <w:ind w:firstLineChars="0"/>
-        <w:rPr>
-          <w:rFonts w:hint="eastAsia"/>
-        </w:rPr>
       </w:pPr>
       <w:r>
         <w:rPr>
@@ -181,42 +178,36 @@
       <w:pPr>
         <w:spacing w:line="240" w:lineRule="auto"/>
         <w:ind w:firstLineChars="0"/>
-        <w:rPr>
-          <w:rFonts w:hint="eastAsia"/>
-        </w:rPr>
-      </w:pPr>
-    </w:p>
-    <w:p>
-      <w:pPr>
-        <w:spacing w:line="240" w:lineRule="auto"/>
-        <w:ind w:firstLineChars="95" w:firstLine="199"/>
-      </w:pPr>
-      <w:r>
-        <w:rPr>
-          <w:rFonts w:hint="eastAsia"/>
-        </w:rPr>
-        <w:t>第一个</w:t>
-      </w:r>
-      <w:r>
-        <w:t>是要显示用户名</w:t>
-      </w:r>
-    </w:p>
-    <w:p>
-      <w:pPr>
-        <w:spacing w:line="240" w:lineRule="auto"/>
-        <w:ind w:firstLine="420"/>
-      </w:pPr>
-    </w:p>
-    <w:p>
-      <w:pPr>
-        <w:spacing w:line="240" w:lineRule="auto"/>
-        <w:ind w:firstLineChars="95" w:firstLine="199"/>
-        <w:rPr>
-          <w:rFonts w:hint="eastAsia"/>
-        </w:rPr>
       </w:pPr>
       <w:bookmarkStart w:id="0" w:name="_GoBack"/>
       <w:bookmarkEnd w:id="0"/>
+    </w:p>
+    <w:p>
+      <w:pPr>
+        <w:spacing w:line="240" w:lineRule="auto"/>
+        <w:ind w:firstLineChars="95" w:firstLine="199"/>
+      </w:pPr>
+      <w:r>
+        <w:rPr>
+          <w:rFonts w:hint="eastAsia"/>
+        </w:rPr>
+        <w:t>第一个</w:t>
+      </w:r>
+      <w:r>
+        <w:t>是要显示用户名</w:t>
+      </w:r>
+    </w:p>
+    <w:p>
+      <w:pPr>
+        <w:spacing w:line="240" w:lineRule="auto"/>
+        <w:ind w:firstLine="420"/>
+      </w:pPr>
+    </w:p>
+    <w:p>
+      <w:pPr>
+        <w:spacing w:line="240" w:lineRule="auto"/>
+        <w:ind w:firstLineChars="95" w:firstLine="199"/>
+      </w:pPr>
       <w:r>
         <w:rPr>
           <w:rFonts w:hint="eastAsia"/>
@@ -282,9 +273,6 @@
       <w:pPr>
         <w:spacing w:line="240" w:lineRule="auto"/>
         <w:ind w:firstLineChars="0" w:firstLine="0"/>
-        <w:rPr>
-          <w:rFonts w:hint="eastAsia"/>
-        </w:rPr>
       </w:pPr>
       <w:r>
         <w:rPr>
@@ -482,9 +470,6 @@
       <w:pPr>
         <w:spacing w:line="240" w:lineRule="auto"/>
         <w:ind w:firstLine="420"/>
-        <w:rPr>
-          <w:rFonts w:hint="eastAsia"/>
-        </w:rPr>
       </w:pPr>
       <w:r>
         <w:rPr>
@@ -673,9 +658,6 @@
       <w:pPr>
         <w:spacing w:line="240" w:lineRule="auto"/>
         <w:ind w:firstLine="420"/>
-        <w:rPr>
-          <w:rFonts w:hint="eastAsia"/>
-        </w:rPr>
       </w:pPr>
     </w:p>
     <w:p>
@@ -684,12 +666,30 @@
         <w:ind w:firstLineChars="150" w:firstLine="360"/>
         <w:jc w:val="left"/>
         <w:rPr>
+          <w:rFonts w:ascii="宋体" w:hAnsi="宋体" w:cs="宋体"/>
+          <w:color w:val="000000" w:themeColor="text1"/>
+          <w:kern w:val="0"/>
+          <w:sz w:val="24"/>
+        </w:rPr>
+      </w:pPr>
+      <w:r>
+        <w:rPr>
           <w:rFonts w:ascii="宋体" w:hAnsi="宋体" w:cs="宋体" w:hint="eastAsia"/>
           <w:color w:val="000000" w:themeColor="text1"/>
           <w:kern w:val="0"/>
           <w:sz w:val="24"/>
         </w:rPr>
-      </w:pPr>
+        <w:t>方式</w:t>
+      </w:r>
+      <w:r>
+        <w:rPr>
+          <w:rFonts w:ascii="宋体" w:hAnsi="宋体" w:cs="宋体"/>
+          <w:color w:val="000000" w:themeColor="text1"/>
+          <w:kern w:val="0"/>
+          <w:sz w:val="24"/>
+        </w:rPr>
+        <w:t>：</w:t>
+      </w:r>
       <w:r>
         <w:rPr>
           <w:rFonts w:ascii="宋体" w:hAnsi="宋体" w:cs="宋体" w:hint="eastAsia"/>
@@ -697,7 +697,7 @@
           <w:kern w:val="0"/>
           <w:sz w:val="24"/>
         </w:rPr>
-        <w:t>方式</w:t>
+        <w:t>已经</w:t>
       </w:r>
       <w:r>
         <w:rPr>
@@ -706,24 +706,6 @@
           <w:kern w:val="0"/>
           <w:sz w:val="24"/>
         </w:rPr>
-        <w:t>：</w:t>
-      </w:r>
-      <w:r>
-        <w:rPr>
-          <w:rFonts w:ascii="宋体" w:hAnsi="宋体" w:cs="宋体" w:hint="eastAsia"/>
-          <w:color w:val="000000" w:themeColor="text1"/>
-          <w:kern w:val="0"/>
-          <w:sz w:val="24"/>
-        </w:rPr>
-        <w:t>已经</w:t>
-      </w:r>
-      <w:r>
-        <w:rPr>
-          <w:rFonts w:ascii="宋体" w:hAnsi="宋体" w:cs="宋体"/>
-          <w:color w:val="000000" w:themeColor="text1"/>
-          <w:kern w:val="0"/>
-          <w:sz w:val="24"/>
-        </w:rPr>
         <w:t>发布的不需要编辑</w:t>
       </w:r>
     </w:p>
@@ -737,9 +719,6 @@
       <w:pPr>
         <w:spacing w:line="240" w:lineRule="auto"/>
         <w:ind w:firstLine="420"/>
-        <w:rPr>
-          <w:rFonts w:hint="eastAsia"/>
-        </w:rPr>
       </w:pPr>
     </w:p>
     <w:p>
@@ -804,9 +783,6 @@
         </w:numPr>
         <w:spacing w:line="240" w:lineRule="auto"/>
         <w:ind w:firstLineChars="0"/>
-        <w:rPr>
-          <w:rFonts w:hint="eastAsia"/>
-        </w:rPr>
       </w:pPr>
       <w:r>
         <w:rPr>
@@ -862,7 +838,6 @@
         <w:spacing w:line="240" w:lineRule="auto"/>
         <w:ind w:firstLineChars="0"/>
         <w:rPr>
-          <w:rFonts w:hint="eastAsia"/>
           <w:highlight w:val="yellow"/>
         </w:rPr>
       </w:pPr>
@@ -1163,9 +1138,6 @@
       <w:pPr>
         <w:spacing w:line="240" w:lineRule="auto"/>
         <w:ind w:firstLine="420"/>
-        <w:rPr>
-          <w:rFonts w:hint="eastAsia"/>
-        </w:rPr>
       </w:pPr>
     </w:p>
     <w:p>

</xml_diff>

<commit_message>
add logics of login
</commit_message>
<xml_diff>
--- a/doc/bugs.docx
+++ b/doc/bugs.docx
@@ -2,6 +2,198 @@
 <file path=word/document.xml><?xml version="1.0" encoding="utf-8"?>
 <w:document xmlns:wpc="http://schemas.microsoft.com/office/word/2010/wordprocessingCanvas" xmlns:mc="http://schemas.openxmlformats.org/markup-compatibility/2006" xmlns:o="urn:schemas-microsoft-com:office:office" xmlns:r="http://schemas.openxmlformats.org/officeDocument/2006/relationships" xmlns:m="http://schemas.openxmlformats.org/officeDocument/2006/math" xmlns:v="urn:schemas-microsoft-com:vml" xmlns:wp14="http://schemas.microsoft.com/office/word/2010/wordprocessingDrawing" xmlns:wp="http://schemas.openxmlformats.org/drawingml/2006/wordprocessingDrawing" xmlns:w10="urn:schemas-microsoft-com:office:word" xmlns:w="http://schemas.openxmlformats.org/wordprocessingml/2006/main" xmlns:w14="http://schemas.microsoft.com/office/word/2010/wordml" xmlns:w15="http://schemas.microsoft.com/office/word/2012/wordml" xmlns:wpg="http://schemas.microsoft.com/office/word/2010/wordprocessingGroup" xmlns:wpi="http://schemas.microsoft.com/office/word/2010/wordprocessingInk" xmlns:wne="http://schemas.microsoft.com/office/word/2006/wordml" xmlns:wps="http://schemas.microsoft.com/office/word/2010/wordprocessingShape" mc:Ignorable="w14 w15 wp14">
   <w:body>
+    <w:p>
+      <w:pPr>
+        <w:spacing w:line="240" w:lineRule="auto"/>
+        <w:ind w:firstLineChars="0" w:firstLine="0"/>
+        <w:rPr>
+          <w:rFonts w:hint="eastAsia"/>
+        </w:rPr>
+      </w:pPr>
+      <w:r>
+        <w:rPr>
+          <w:rFonts w:hint="eastAsia"/>
+        </w:rPr>
+        <w:t>2016-05-06</w:t>
+      </w:r>
+    </w:p>
+    <w:p>
+      <w:pPr>
+        <w:spacing w:line="240" w:lineRule="auto"/>
+        <w:ind w:firstLineChars="0" w:firstLine="0"/>
+      </w:pPr>
+      <w:r>
+        <w:rPr>
+          <w:noProof/>
+        </w:rPr>
+        <w:drawing>
+          <wp:inline distT="0" distB="0" distL="0" distR="0" wp14:anchorId="7D3D518E" wp14:editId="16EF3190">
+            <wp:extent cx="2923809" cy="1514286"/>
+            <wp:effectExtent l="0" t="0" r="0" b="0"/>
+            <wp:docPr id="2" name="图片 2"/>
+            <wp:cNvGraphicFramePr>
+              <a:graphicFrameLocks xmlns:a="http://schemas.openxmlformats.org/drawingml/2006/main" noChangeAspect="1"/>
+            </wp:cNvGraphicFramePr>
+            <a:graphic xmlns:a="http://schemas.openxmlformats.org/drawingml/2006/main">
+              <a:graphicData uri="http://schemas.openxmlformats.org/drawingml/2006/picture">
+                <pic:pic xmlns:pic="http://schemas.openxmlformats.org/drawingml/2006/picture">
+                  <pic:nvPicPr>
+                    <pic:cNvPr id="1" name=""/>
+                    <pic:cNvPicPr/>
+                  </pic:nvPicPr>
+                  <pic:blipFill>
+                    <a:blip r:embed="rId7"/>
+                    <a:stretch>
+                      <a:fillRect/>
+                    </a:stretch>
+                  </pic:blipFill>
+                  <pic:spPr>
+                    <a:xfrm>
+                      <a:off x="0" y="0"/>
+                      <a:ext cx="2923809" cy="1514286"/>
+                    </a:xfrm>
+                    <a:prstGeom prst="rect">
+                      <a:avLst/>
+                    </a:prstGeom>
+                  </pic:spPr>
+                </pic:pic>
+              </a:graphicData>
+            </a:graphic>
+          </wp:inline>
+        </w:drawing>
+      </w:r>
+    </w:p>
+    <w:p>
+      <w:pPr>
+        <w:spacing w:line="240" w:lineRule="auto"/>
+        <w:ind w:firstLineChars="0" w:firstLine="0"/>
+      </w:pPr>
+      <w:r>
+        <w:rPr>
+          <w:rFonts w:hint="eastAsia"/>
+        </w:rPr>
+        <w:t>从主页</w:t>
+      </w:r>
+      <w:r>
+        <w:t>进行登录的时候</w:t>
+      </w:r>
+      <w:r>
+        <w:rPr>
+          <w:rFonts w:hint="eastAsia"/>
+        </w:rPr>
+        <w:t>出现这个问题</w:t>
+      </w:r>
+    </w:p>
+    <w:p>
+      <w:pPr>
+        <w:spacing w:line="240" w:lineRule="auto"/>
+        <w:ind w:firstLineChars="0" w:firstLine="0"/>
+      </w:pPr>
+    </w:p>
+    <w:p>
+      <w:pPr>
+        <w:spacing w:line="240" w:lineRule="auto"/>
+        <w:ind w:firstLineChars="0" w:firstLine="0"/>
+      </w:pPr>
+    </w:p>
+    <w:p>
+      <w:pPr>
+        <w:spacing w:line="240" w:lineRule="auto"/>
+        <w:ind w:firstLineChars="0" w:firstLine="0"/>
+      </w:pPr>
+      <w:r>
+        <w:rPr>
+          <w:rFonts w:hint="eastAsia"/>
+        </w:rPr>
+        <w:t>原因</w:t>
+      </w:r>
+      <w:r>
+        <w:t>是：雨加</w:t>
+      </w:r>
+      <w:r>
+        <w:rPr>
+          <w:rFonts w:hint="eastAsia"/>
+        </w:rPr>
+        <w:t>对</w:t>
+      </w:r>
+      <w:r>
+        <w:t>所有的错误进行了拦截</w:t>
+      </w:r>
+      <w:r>
+        <w:rPr>
+          <w:rFonts w:hint="eastAsia"/>
+        </w:rPr>
+        <w:t xml:space="preserve"> </w:t>
+      </w:r>
+      <w:r>
+        <w:rPr>
+          <w:rFonts w:hint="eastAsia"/>
+        </w:rPr>
+        <w:t>而</w:t>
+      </w:r>
+      <w:r>
+        <w:t>在他拦截前，我也做了一次错误处理。</w:t>
+      </w:r>
+    </w:p>
+    <w:p>
+      <w:pPr>
+        <w:spacing w:line="240" w:lineRule="auto"/>
+        <w:ind w:firstLineChars="0" w:firstLine="0"/>
+        <w:rPr>
+          <w:rFonts w:hint="eastAsia"/>
+        </w:rPr>
+      </w:pPr>
+      <w:r>
+        <w:rPr>
+          <w:rFonts w:hint="eastAsia"/>
+        </w:rPr>
+        <w:t>解决</w:t>
+      </w:r>
+      <w:r>
+        <w:t>办法：去掉我</w:t>
+      </w:r>
+      <w:r>
+        <w:rPr>
+          <w:rFonts w:hint="eastAsia"/>
+        </w:rPr>
+        <w:t>做</w:t>
+      </w:r>
+      <w:r>
+        <w:t>的错误处理。</w:t>
+      </w:r>
+      <w:r>
+        <w:rPr>
+          <w:rFonts w:hint="eastAsia"/>
+        </w:rPr>
+        <w:t>避免</w:t>
+      </w:r>
+      <w:r>
+        <w:t>重复显示。</w:t>
+      </w:r>
+      <w:bookmarkStart w:id="0" w:name="_GoBack"/>
+      <w:bookmarkEnd w:id="0"/>
+    </w:p>
+    <w:p>
+      <w:pPr>
+        <w:spacing w:line="240" w:lineRule="auto"/>
+        <w:ind w:firstLineChars="0" w:firstLine="0"/>
+      </w:pPr>
+    </w:p>
+    <w:p>
+      <w:pPr>
+        <w:spacing w:line="240" w:lineRule="auto"/>
+        <w:ind w:firstLineChars="0" w:firstLine="0"/>
+      </w:pPr>
+    </w:p>
+    <w:p>
+      <w:pPr>
+        <w:spacing w:line="240" w:lineRule="auto"/>
+        <w:ind w:firstLineChars="0" w:firstLine="0"/>
+        <w:rPr>
+          <w:rFonts w:hint="eastAsia"/>
+        </w:rPr>
+      </w:pPr>
+    </w:p>
     <w:p>
       <w:pPr>
         <w:spacing w:line="240" w:lineRule="auto"/>
@@ -48,7 +240,7 @@
                     </pic:cNvPicPr>
                   </pic:nvPicPr>
                   <pic:blipFill>
-                    <a:blip r:embed="rId7">
+                    <a:blip r:embed="rId8">
                       <a:extLst>
                         <a:ext uri="{28A0092B-C50C-407E-A947-70E740481C1C}">
                           <a14:useLocalDpi xmlns:a14="http://schemas.microsoft.com/office/drawing/2010/main" val="0"/>
@@ -121,8 +313,6 @@
         <w:spacing w:line="240" w:lineRule="auto"/>
         <w:ind w:firstLineChars="0" w:firstLine="0"/>
       </w:pPr>
-      <w:bookmarkStart w:id="0" w:name="_GoBack"/>
-      <w:bookmarkEnd w:id="0"/>
     </w:p>
     <w:p>
       <w:pPr>
@@ -170,6 +360,7 @@
         <w:rPr>
           <w:noProof/>
         </w:rPr>
+        <w:lastRenderedPageBreak/>
         <w:drawing>
           <wp:inline distT="0" distB="0" distL="0" distR="0">
             <wp:extent cx="2600325" cy="2114550"/>
@@ -188,7 +379,7 @@
                     </pic:cNvPicPr>
                   </pic:nvPicPr>
                   <pic:blipFill>
-                    <a:blip r:embed="rId8">
+                    <a:blip r:embed="rId9">
                       <a:extLst>
                         <a:ext uri="{28A0092B-C50C-407E-A947-70E740481C1C}">
                           <a14:useLocalDpi xmlns:a14="http://schemas.microsoft.com/office/drawing/2010/main" val="0"/>
@@ -247,7 +438,7 @@
                     </pic:cNvPicPr>
                   </pic:nvPicPr>
                   <pic:blipFill>
-                    <a:blip r:embed="rId9" cstate="print">
+                    <a:blip r:embed="rId10" cstate="print">
                       <a:extLst>
                         <a:ext uri="{28A0092B-C50C-407E-A947-70E740481C1C}">
                           <a14:useLocalDpi xmlns:a14="http://schemas.microsoft.com/office/drawing/2010/main" val="0"/>
@@ -388,21 +579,7 @@
         <w:rPr>
           <w:rFonts w:hint="eastAsia"/>
         </w:rPr>
-        <w:t>详情</w:t>
-      </w:r>
-      <w:proofErr w:type="gramStart"/>
-      <w:r>
-        <w:rPr>
-          <w:rFonts w:hint="eastAsia"/>
-        </w:rPr>
-        <w:t>页显示</w:t>
-      </w:r>
-      <w:proofErr w:type="gramEnd"/>
-      <w:r>
-        <w:rPr>
-          <w:rFonts w:hint="eastAsia"/>
-        </w:rPr>
-        <w:t>的东西很少（完成）</w:t>
+        <w:t>详情页显示的东西很少（完成）</w:t>
       </w:r>
     </w:p>
     <w:p>
@@ -426,7 +603,6 @@
         <w:rPr>
           <w:noProof/>
         </w:rPr>
-        <w:lastRenderedPageBreak/>
         <w:drawing>
           <wp:inline distT="0" distB="0" distL="0" distR="0">
             <wp:extent cx="4000500" cy="1666875"/>
@@ -445,7 +621,7 @@
                     </pic:cNvPicPr>
                   </pic:nvPicPr>
                   <pic:blipFill>
-                    <a:blip r:embed="rId10">
+                    <a:blip r:embed="rId11">
                       <a:extLst>
                         <a:ext uri="{28A0092B-C50C-407E-A947-70E740481C1C}">
                           <a14:useLocalDpi xmlns:a14="http://schemas.microsoft.com/office/drawing/2010/main" val="0"/>
@@ -510,7 +686,7 @@
                     </pic:cNvPicPr>
                   </pic:nvPicPr>
                   <pic:blipFill>
-                    <a:blip r:embed="rId11" cstate="print">
+                    <a:blip r:embed="rId12" cstate="print">
                       <a:extLst>
                         <a:ext uri="{28A0092B-C50C-407E-A947-70E740481C1C}">
                           <a14:useLocalDpi xmlns:a14="http://schemas.microsoft.com/office/drawing/2010/main" val="0"/>
@@ -603,6 +779,7 @@
         <w:rPr>
           <w:rFonts w:hint="eastAsia"/>
         </w:rPr>
+        <w:lastRenderedPageBreak/>
         <w:t>主页下点击编辑没有反应</w:t>
       </w:r>
       <w:r>
@@ -651,7 +828,7 @@
                     </pic:cNvPicPr>
                   </pic:nvPicPr>
                   <pic:blipFill>
-                    <a:blip r:embed="rId12" cstate="print">
+                    <a:blip r:embed="rId13" cstate="print">
                       <a:extLst>
                         <a:ext uri="{28A0092B-C50C-407E-A947-70E740481C1C}">
                           <a14:useLocalDpi xmlns:a14="http://schemas.microsoft.com/office/drawing/2010/main" val="0"/>
@@ -726,21 +903,7 @@
         <w:rPr>
           <w:rFonts w:hint="eastAsia"/>
         </w:rPr>
-        <w:t>我的工作室下面</w:t>
-      </w:r>
-      <w:proofErr w:type="gramStart"/>
-      <w:r>
-        <w:rPr>
-          <w:rFonts w:hint="eastAsia"/>
-        </w:rPr>
-        <w:t>为发布</w:t>
-      </w:r>
-      <w:proofErr w:type="gramEnd"/>
-      <w:r>
-        <w:rPr>
-          <w:rFonts w:hint="eastAsia"/>
-        </w:rPr>
-        <w:t>和已发布做成和主页一样的。（完成）</w:t>
+        <w:t>我的工作室下面为发布和已发布做成和主页一样的。（完成）</w:t>
       </w:r>
     </w:p>
     <w:p>
@@ -811,7 +974,7 @@
                     </pic:cNvPicPr>
                   </pic:nvPicPr>
                   <pic:blipFill>
-                    <a:blip r:embed="rId13">
+                    <a:blip r:embed="rId14">
                       <a:extLst>
                         <a:ext uri="{28A0092B-C50C-407E-A947-70E740481C1C}">
                           <a14:useLocalDpi xmlns:a14="http://schemas.microsoft.com/office/drawing/2010/main" val="0"/>
@@ -858,7 +1021,6 @@
         <w:rPr>
           <w:noProof/>
         </w:rPr>
-        <w:lastRenderedPageBreak/>
         <w:drawing>
           <wp:inline distT="0" distB="0" distL="0" distR="0">
             <wp:extent cx="5257800" cy="2428875"/>
@@ -877,7 +1039,7 @@
                     </pic:cNvPicPr>
                   </pic:nvPicPr>
                   <pic:blipFill>
-                    <a:blip r:embed="rId14">
+                    <a:blip r:embed="rId15">
                       <a:extLst>
                         <a:ext uri="{28A0092B-C50C-407E-A947-70E740481C1C}">
                           <a14:useLocalDpi xmlns:a14="http://schemas.microsoft.com/office/drawing/2010/main" val="0"/>
@@ -933,7 +1095,7 @@
                     </pic:cNvPicPr>
                   </pic:nvPicPr>
                   <pic:blipFill>
-                    <a:blip r:embed="rId15">
+                    <a:blip r:embed="rId16">
                       <a:extLst>
                         <a:ext uri="{28A0092B-C50C-407E-A947-70E740481C1C}">
                           <a14:useLocalDpi xmlns:a14="http://schemas.microsoft.com/office/drawing/2010/main" val="0"/>
@@ -980,6 +1142,7 @@
         <w:rPr>
           <w:rFonts w:hint="eastAsia"/>
         </w:rPr>
+        <w:lastRenderedPageBreak/>
         <w:t>改为</w:t>
       </w:r>
       <w:r>
@@ -1130,7 +1293,6 @@
         <w:rPr>
           <w:noProof/>
         </w:rPr>
-        <w:lastRenderedPageBreak/>
         <w:drawing>
           <wp:inline distT="0" distB="0" distL="0" distR="0">
             <wp:extent cx="5267325" cy="3257550"/>
@@ -1149,7 +1311,7 @@
                     </pic:cNvPicPr>
                   </pic:nvPicPr>
                   <pic:blipFill>
-                    <a:blip r:embed="rId16">
+                    <a:blip r:embed="rId17">
                       <a:extLst>
                         <a:ext uri="{28A0092B-C50C-407E-A947-70E740481C1C}">
                           <a14:useLocalDpi xmlns:a14="http://schemas.microsoft.com/office/drawing/2010/main" val="0"/>
@@ -1190,6 +1352,7 @@
         <w:rPr>
           <w:noProof/>
         </w:rPr>
+        <w:lastRenderedPageBreak/>
         <w:drawing>
           <wp:inline distT="0" distB="0" distL="0" distR="0">
             <wp:extent cx="5267325" cy="4619625"/>
@@ -1208,7 +1371,7 @@
                     </pic:cNvPicPr>
                   </pic:nvPicPr>
                   <pic:blipFill>
-                    <a:blip r:embed="rId17">
+                    <a:blip r:embed="rId18">
                       <a:extLst>
                         <a:ext uri="{28A0092B-C50C-407E-A947-70E740481C1C}">
                           <a14:useLocalDpi xmlns:a14="http://schemas.microsoft.com/office/drawing/2010/main" val="0"/>
@@ -1282,7 +1445,6 @@
         <w:rPr>
           <w:noProof/>
         </w:rPr>
-        <w:lastRenderedPageBreak/>
         <w:drawing>
           <wp:inline distT="0" distB="0" distL="0" distR="0">
             <wp:extent cx="3571875" cy="295275"/>
@@ -1301,7 +1463,7 @@
                     </pic:cNvPicPr>
                   </pic:nvPicPr>
                   <pic:blipFill>
-                    <a:blip r:embed="rId18">
+                    <a:blip r:embed="rId19">
                       <a:extLst>
                         <a:ext uri="{28A0092B-C50C-407E-A947-70E740481C1C}">
                           <a14:useLocalDpi xmlns:a14="http://schemas.microsoft.com/office/drawing/2010/main" val="0"/>
@@ -1372,7 +1534,7 @@
                     </pic:cNvPicPr>
                   </pic:nvPicPr>
                   <pic:blipFill>
-                    <a:blip r:embed="rId19">
+                    <a:blip r:embed="rId20">
                       <a:extLst>
                         <a:ext uri="{28A0092B-C50C-407E-A947-70E740481C1C}">
                           <a14:useLocalDpi xmlns:a14="http://schemas.microsoft.com/office/drawing/2010/main" val="0"/>
@@ -1458,6 +1620,7 @@
         <w:rPr>
           <w:noProof/>
         </w:rPr>
+        <w:lastRenderedPageBreak/>
         <w:drawing>
           <wp:inline distT="0" distB="0" distL="0" distR="0">
             <wp:extent cx="5276850" cy="1619250"/>
@@ -1476,7 +1639,7 @@
                     </pic:cNvPicPr>
                   </pic:nvPicPr>
                   <pic:blipFill>
-                    <a:blip r:embed="rId20">
+                    <a:blip r:embed="rId21">
                       <a:extLst>
                         <a:ext uri="{28A0092B-C50C-407E-A947-70E740481C1C}">
                           <a14:useLocalDpi xmlns:a14="http://schemas.microsoft.com/office/drawing/2010/main" val="0"/>
@@ -1547,7 +1710,7 @@
                     </pic:cNvPicPr>
                   </pic:nvPicPr>
                   <pic:blipFill>
-                    <a:blip r:embed="rId21">
+                    <a:blip r:embed="rId22">
                       <a:extLst>
                         <a:ext uri="{28A0092B-C50C-407E-A947-70E740481C1C}">
                           <a14:useLocalDpi xmlns:a14="http://schemas.microsoft.com/office/drawing/2010/main" val="0"/>
@@ -1611,11 +1774,9 @@
         </w:rPr>
         <w:t>：</w:t>
       </w:r>
-      <w:proofErr w:type="spellStart"/>
       <w:r>
         <w:t>img_id</w:t>
       </w:r>
-      <w:proofErr w:type="spellEnd"/>
       <w:r>
         <w:rPr>
           <w:rFonts w:hint="eastAsia"/>
@@ -1632,7 +1793,6 @@
         <w:rPr>
           <w:noProof/>
         </w:rPr>
-        <w:lastRenderedPageBreak/>
         <w:drawing>
           <wp:inline distT="0" distB="0" distL="0" distR="0">
             <wp:extent cx="5276850" cy="3419475"/>
@@ -1651,7 +1811,7 @@
                     </pic:cNvPicPr>
                   </pic:nvPicPr>
                   <pic:blipFill>
-                    <a:blip r:embed="rId22">
+                    <a:blip r:embed="rId23">
                       <a:extLst>
                         <a:ext uri="{28A0092B-C50C-407E-A947-70E740481C1C}">
                           <a14:useLocalDpi xmlns:a14="http://schemas.microsoft.com/office/drawing/2010/main" val="0"/>
@@ -1704,6 +1864,7 @@
         <w:rPr>
           <w:noProof/>
         </w:rPr>
+        <w:lastRenderedPageBreak/>
         <w:drawing>
           <wp:inline distT="0" distB="0" distL="0" distR="0">
             <wp:extent cx="5276850" cy="1809750"/>
@@ -1722,7 +1883,7 @@
                     </pic:cNvPicPr>
                   </pic:nvPicPr>
                   <pic:blipFill>
-                    <a:blip r:embed="rId23">
+                    <a:blip r:embed="rId24">
                       <a:extLst>
                         <a:ext uri="{28A0092B-C50C-407E-A947-70E740481C1C}">
                           <a14:useLocalDpi xmlns:a14="http://schemas.microsoft.com/office/drawing/2010/main" val="0"/>
@@ -1771,11 +1932,9 @@
         </w:rPr>
         <w:t>插入的数据</w:t>
       </w:r>
-      <w:proofErr w:type="spellStart"/>
       <w:r>
         <w:t>img_id</w:t>
       </w:r>
-      <w:proofErr w:type="spellEnd"/>
       <w:r>
         <w:rPr>
           <w:rFonts w:hint="eastAsia"/>
@@ -1873,7 +2032,7 @@
                     </pic:cNvPicPr>
                   </pic:nvPicPr>
                   <pic:blipFill>
-                    <a:blip r:embed="rId24">
+                    <a:blip r:embed="rId25">
                       <a:extLst>
                         <a:ext uri="{28A0092B-C50C-407E-A947-70E740481C1C}">
                           <a14:useLocalDpi xmlns:a14="http://schemas.microsoft.com/office/drawing/2010/main" val="0"/>
@@ -1914,7 +2073,6 @@
         <w:rPr>
           <w:noProof/>
         </w:rPr>
-        <w:lastRenderedPageBreak/>
         <w:drawing>
           <wp:inline distT="0" distB="0" distL="0" distR="0">
             <wp:extent cx="5276850" cy="1771650"/>
@@ -1933,7 +2091,7 @@
                     </pic:cNvPicPr>
                   </pic:nvPicPr>
                   <pic:blipFill>
-                    <a:blip r:embed="rId25">
+                    <a:blip r:embed="rId26">
                       <a:extLst>
                         <a:ext uri="{28A0092B-C50C-407E-A947-70E740481C1C}">
                           <a14:useLocalDpi xmlns:a14="http://schemas.microsoft.com/office/drawing/2010/main" val="0"/>
@@ -2025,6 +2183,7 @@
         <w:rPr>
           <w:noProof/>
         </w:rPr>
+        <w:lastRenderedPageBreak/>
         <w:drawing>
           <wp:inline distT="0" distB="0" distL="0" distR="0">
             <wp:extent cx="5276850" cy="2409825"/>
@@ -2043,7 +2202,7 @@
                     </pic:cNvPicPr>
                   </pic:nvPicPr>
                   <pic:blipFill>
-                    <a:blip r:embed="rId26">
+                    <a:blip r:embed="rId27">
                       <a:extLst>
                         <a:ext uri="{28A0092B-C50C-407E-A947-70E740481C1C}">
                           <a14:useLocalDpi xmlns:a14="http://schemas.microsoft.com/office/drawing/2010/main" val="0"/>
@@ -2129,7 +2288,7 @@
                     </pic:cNvPicPr>
                   </pic:nvPicPr>
                   <pic:blipFill>
-                    <a:blip r:embed="rId27">
+                    <a:blip r:embed="rId28">
                       <a:extLst>
                         <a:ext uri="{28A0092B-C50C-407E-A947-70E740481C1C}">
                           <a14:useLocalDpi xmlns:a14="http://schemas.microsoft.com/office/drawing/2010/main" val="0"/>
@@ -2209,13 +2368,8 @@
         </w:rPr>
         <w:t>访问</w:t>
       </w:r>
-      <w:proofErr w:type="spellStart"/>
-      <w:r>
-        <w:t>api.studio.delcraft</w:t>
-      </w:r>
-      <w:proofErr w:type="spellEnd"/>
-      <w:r>
-        <w:t>(data).</w:t>
+      <w:r>
+        <w:t>api.studio.delcraft(data).</w:t>
       </w:r>
       <w:r>
         <w:rPr>
@@ -2223,13 +2377,8 @@
         </w:rPr>
         <w:t>即接口</w:t>
       </w:r>
-      <w:proofErr w:type="spellStart"/>
-      <w:r>
-        <w:t>studio.delcraft</w:t>
-      </w:r>
-      <w:proofErr w:type="spellEnd"/>
-      <w:r>
-        <w:t>(data)</w:t>
+      <w:r>
+        <w:t>studio.delcraft(data)</w:t>
       </w:r>
       <w:r>
         <w:rPr>
@@ -2247,7 +2396,6 @@
         <w:rPr>
           <w:noProof/>
         </w:rPr>
-        <w:lastRenderedPageBreak/>
         <w:drawing>
           <wp:inline distT="0" distB="0" distL="0" distR="0">
             <wp:extent cx="5267325" cy="1295400"/>
@@ -2266,7 +2414,7 @@
                     </pic:cNvPicPr>
                   </pic:nvPicPr>
                   <pic:blipFill>
-                    <a:blip r:embed="rId28" cstate="print">
+                    <a:blip r:embed="rId29" cstate="print">
                       <a:extLst>
                         <a:ext uri="{28A0092B-C50C-407E-A947-70E740481C1C}">
                           <a14:useLocalDpi xmlns:a14="http://schemas.microsoft.com/office/drawing/2010/main" val="0"/>
@@ -2362,7 +2510,7 @@
                     </pic:cNvPicPr>
                   </pic:nvPicPr>
                   <pic:blipFill>
-                    <a:blip r:embed="rId29" cstate="print">
+                    <a:blip r:embed="rId30" cstate="print">
                       <a:extLst>
                         <a:ext uri="{28A0092B-C50C-407E-A947-70E740481C1C}">
                           <a14:useLocalDpi xmlns:a14="http://schemas.microsoft.com/office/drawing/2010/main" val="0"/>
@@ -2431,6 +2579,7 @@
         <w:rPr>
           <w:noProof/>
         </w:rPr>
+        <w:lastRenderedPageBreak/>
         <w:drawing>
           <wp:inline distT="0" distB="0" distL="0" distR="0">
             <wp:extent cx="5276850" cy="2886075"/>
@@ -2449,7 +2598,7 @@
                     </pic:cNvPicPr>
                   </pic:nvPicPr>
                   <pic:blipFill>
-                    <a:blip r:embed="rId30">
+                    <a:blip r:embed="rId31">
                       <a:extLst>
                         <a:ext uri="{28A0092B-C50C-407E-A947-70E740481C1C}">
                           <a14:useLocalDpi xmlns:a14="http://schemas.microsoft.com/office/drawing/2010/main" val="0"/>
@@ -2490,16 +2639,14 @@
         <w:rPr>
           <w:rFonts w:hint="eastAsia"/>
         </w:rPr>
-        <w:t>/studio/</w:t>
-      </w:r>
-      <w:proofErr w:type="spellStart"/>
-      <w:r>
-        <w:rPr>
-          <w:rFonts w:hint="eastAsia"/>
-        </w:rPr>
-        <w:t>upData</w:t>
-      </w:r>
-      <w:proofErr w:type="spellEnd"/>
+        <w:t>/studio/upData.</w:t>
+      </w:r>
+      <w:r>
+        <w:rPr>
+          <w:rFonts w:hint="eastAsia"/>
+        </w:rPr>
+        <w:t>这个接口有问题，它的功能是新建或者更新</w:t>
+      </w:r>
       <w:r>
         <w:rPr>
           <w:rFonts w:hint="eastAsia"/>
@@ -2510,28 +2657,14 @@
         <w:rPr>
           <w:rFonts w:hint="eastAsia"/>
         </w:rPr>
-        <w:t>这个接口有问题，它的功能是新建或者更新</w:t>
-      </w:r>
-      <w:r>
-        <w:rPr>
-          <w:rFonts w:hint="eastAsia"/>
-        </w:rPr>
-        <w:t>.</w:t>
-      </w:r>
-      <w:r>
-        <w:rPr>
-          <w:rFonts w:hint="eastAsia"/>
-        </w:rPr>
         <w:t>文档中要求</w:t>
       </w:r>
-      <w:proofErr w:type="spellStart"/>
       <w:r>
         <w:rPr>
           <w:rFonts w:hint="eastAsia"/>
         </w:rPr>
         <w:t>craft_id</w:t>
       </w:r>
-      <w:proofErr w:type="spellEnd"/>
       <w:r>
         <w:rPr>
           <w:rFonts w:hint="eastAsia"/>
@@ -2550,19 +2683,11 @@
         </w:rPr>
         <w:t>而不是可以使用的</w:t>
       </w:r>
-      <w:proofErr w:type="spellStart"/>
-      <w:r>
-        <w:rPr>
-          <w:rFonts w:hint="eastAsia"/>
-        </w:rPr>
-        <w:t>craft_id</w:t>
-      </w:r>
-      <w:proofErr w:type="spellEnd"/>
-      <w:r>
-        <w:rPr>
-          <w:rFonts w:hint="eastAsia"/>
-        </w:rPr>
-        <w:t>(</w:t>
+      <w:r>
+        <w:rPr>
+          <w:rFonts w:hint="eastAsia"/>
+        </w:rPr>
+        <w:t>craft_id(</w:t>
       </w:r>
       <w:r>
         <w:rPr>
@@ -2594,19 +2719,11 @@
         </w:rPr>
         <w:t>新写一个获取新建时候的</w:t>
       </w:r>
-      <w:proofErr w:type="spellStart"/>
-      <w:r>
-        <w:rPr>
-          <w:rFonts w:hint="eastAsia"/>
-        </w:rPr>
-        <w:t>craft_id</w:t>
-      </w:r>
-      <w:proofErr w:type="spellEnd"/>
-      <w:r>
-        <w:rPr>
-          <w:rFonts w:hint="eastAsia"/>
-        </w:rPr>
-        <w:t xml:space="preserve">  </w:t>
+      <w:r>
+        <w:rPr>
+          <w:rFonts w:hint="eastAsia"/>
+        </w:rPr>
+        <w:t xml:space="preserve">craft_id  </w:t>
       </w:r>
       <w:r>
         <w:rPr>
@@ -2648,7 +2765,7 @@
                     </pic:cNvPicPr>
                   </pic:nvPicPr>
                   <pic:blipFill>
-                    <a:blip r:embed="rId31">
+                    <a:blip r:embed="rId32">
                       <a:extLst>
                         <a:ext uri="{28A0092B-C50C-407E-A947-70E740481C1C}">
                           <a14:useLocalDpi xmlns:a14="http://schemas.microsoft.com/office/drawing/2010/main" val="0"/>
@@ -2689,7 +2806,6 @@
         <w:rPr>
           <w:noProof/>
         </w:rPr>
-        <w:lastRenderedPageBreak/>
         <w:drawing>
           <wp:inline distT="0" distB="0" distL="0" distR="0">
             <wp:extent cx="5276850" cy="3000375"/>
@@ -2708,7 +2824,7 @@
                     </pic:cNvPicPr>
                   </pic:nvPicPr>
                   <pic:blipFill>
-                    <a:blip r:embed="rId32">
+                    <a:blip r:embed="rId33">
                       <a:extLst>
                         <a:ext uri="{28A0092B-C50C-407E-A947-70E740481C1C}">
                           <a14:useLocalDpi xmlns:a14="http://schemas.microsoft.com/office/drawing/2010/main" val="0"/>
@@ -2753,21 +2869,7 @@
         <w:rPr>
           <w:rFonts w:hint="eastAsia"/>
         </w:rPr>
-        <w:t>后台如何</w:t>
-      </w:r>
-      <w:proofErr w:type="gramStart"/>
-      <w:r>
-        <w:rPr>
-          <w:rFonts w:hint="eastAsia"/>
-        </w:rPr>
-        <w:t>修改线</w:t>
-      </w:r>
-      <w:proofErr w:type="gramEnd"/>
-      <w:r>
-        <w:rPr>
-          <w:rFonts w:hint="eastAsia"/>
-        </w:rPr>
-        <w:t>上的代码。直接修改</w:t>
+        <w:t>后台如何修改线上的代码。直接修改</w:t>
       </w:r>
       <w:r>
         <w:rPr>
@@ -2779,16 +2881,8 @@
         <w:rPr>
           <w:rFonts w:hint="eastAsia"/>
         </w:rPr>
-        <w:t>分支就好了</w:t>
-      </w:r>
-      <w:proofErr w:type="gramStart"/>
-      <w:r>
-        <w:rPr>
-          <w:rFonts w:hint="eastAsia"/>
-        </w:rPr>
-        <w:t>嗎</w:t>
-      </w:r>
-      <w:proofErr w:type="gramEnd"/>
+        <w:t>分支就好了嗎</w:t>
+      </w:r>
     </w:p>
     <w:p>
       <w:pPr>
@@ -2809,12 +2903,12 @@
       </w:pPr>
     </w:p>
     <w:sectPr>
-      <w:headerReference w:type="even" r:id="rId33"/>
-      <w:headerReference w:type="default" r:id="rId34"/>
-      <w:footerReference w:type="even" r:id="rId35"/>
-      <w:footerReference w:type="default" r:id="rId36"/>
-      <w:headerReference w:type="first" r:id="rId37"/>
-      <w:footerReference w:type="first" r:id="rId38"/>
+      <w:headerReference w:type="even" r:id="rId34"/>
+      <w:headerReference w:type="default" r:id="rId35"/>
+      <w:footerReference w:type="even" r:id="rId36"/>
+      <w:footerReference w:type="default" r:id="rId37"/>
+      <w:headerReference w:type="first" r:id="rId38"/>
+      <w:footerReference w:type="first" r:id="rId39"/>
       <w:pgSz w:w="11906" w:h="16838"/>
       <w:pgMar w:top="1440" w:right="1800" w:bottom="1440" w:left="1800" w:header="851" w:footer="992" w:gutter="0"/>
       <w:cols w:space="425"/>

</xml_diff>

<commit_message>
except header do not have user_name all things are ok
</commit_message>
<xml_diff>
--- a/doc/bugs.docx
+++ b/doc/bugs.docx
@@ -6,15 +6,35 @@
       <w:pPr>
         <w:spacing w:line="240" w:lineRule="auto"/>
         <w:ind w:firstLineChars="0" w:firstLine="0"/>
-        <w:rPr>
-          <w:rFonts w:hint="eastAsia"/>
-        </w:rPr>
       </w:pPr>
       <w:r>
         <w:rPr>
           <w:rFonts w:hint="eastAsia"/>
         </w:rPr>
         <w:t>2016-05-06</w:t>
+      </w:r>
+    </w:p>
+    <w:p>
+      <w:pPr>
+        <w:pStyle w:val="a6"/>
+        <w:numPr>
+          <w:ilvl w:val="0"/>
+          <w:numId w:val="7"/>
+        </w:numPr>
+        <w:spacing w:line="240" w:lineRule="auto"/>
+        <w:ind w:firstLineChars="0"/>
+        <w:rPr>
+          <w:rFonts w:hint="eastAsia"/>
+        </w:rPr>
+      </w:pPr>
+      <w:r>
+        <w:rPr>
+          <w:rFonts w:hint="eastAsia"/>
+        </w:rPr>
+        <w:t>（完成</w:t>
+      </w:r>
+      <w:r>
+        <w:t>）</w:t>
       </w:r>
     </w:p>
     <w:p>
@@ -170,6 +190,391 @@
       <w:r>
         <w:t>重复显示。</w:t>
       </w:r>
+    </w:p>
+    <w:p>
+      <w:pPr>
+        <w:spacing w:line="240" w:lineRule="auto"/>
+        <w:ind w:firstLineChars="0" w:firstLine="0"/>
+      </w:pPr>
+    </w:p>
+    <w:p>
+      <w:pPr>
+        <w:spacing w:line="240" w:lineRule="auto"/>
+        <w:ind w:firstLineChars="0" w:firstLine="0"/>
+      </w:pPr>
+    </w:p>
+    <w:p>
+      <w:pPr>
+        <w:pStyle w:val="a6"/>
+        <w:numPr>
+          <w:ilvl w:val="0"/>
+          <w:numId w:val="7"/>
+        </w:numPr>
+        <w:spacing w:line="240" w:lineRule="auto"/>
+        <w:ind w:firstLineChars="0"/>
+      </w:pPr>
+      <w:r>
+        <w:rPr>
+          <w:rFonts w:hint="eastAsia"/>
+        </w:rPr>
+        <w:t>（完成</w:t>
+      </w:r>
+      <w:r>
+        <w:t>）</w:t>
+      </w:r>
+    </w:p>
+    <w:p>
+      <w:pPr>
+        <w:spacing w:line="240" w:lineRule="auto"/>
+        <w:ind w:firstLineChars="0" w:firstLine="0"/>
+        <w:rPr>
+          <w:rFonts w:hint="eastAsia"/>
+        </w:rPr>
+      </w:pPr>
+      <w:r>
+        <w:t xml:space="preserve">vm.craft_id  </w:t>
+      </w:r>
+      <w:r>
+        <w:rPr>
+          <w:rFonts w:hint="eastAsia"/>
+        </w:rPr>
+        <w:t>有时候为空</w:t>
+      </w:r>
+      <w:r>
+        <w:t xml:space="preserve">  </w:t>
+      </w:r>
+      <w:r>
+        <w:rPr>
+          <w:rFonts w:hint="eastAsia"/>
+        </w:rPr>
+        <w:t>导致出现玉石</w:t>
+      </w:r>
+      <w:r>
+        <w:t>id</w:t>
+      </w:r>
+      <w:r>
+        <w:rPr>
+          <w:rFonts w:hint="eastAsia"/>
+        </w:rPr>
+        <w:t>不合法出现</w:t>
+      </w:r>
+      <w:r>
+        <w:t xml:space="preserve">  </w:t>
+      </w:r>
+    </w:p>
+    <w:p>
+      <w:pPr>
+        <w:spacing w:line="240" w:lineRule="auto"/>
+        <w:ind w:firstLineChars="0" w:firstLine="0"/>
+      </w:pPr>
+      <w:r>
+        <w:rPr>
+          <w:rFonts w:hint="eastAsia"/>
+        </w:rPr>
+        <w:t>这是什么导致的</w:t>
+      </w:r>
+    </w:p>
+    <w:p>
+      <w:pPr>
+        <w:spacing w:line="240" w:lineRule="auto"/>
+        <w:ind w:firstLineChars="0" w:firstLine="0"/>
+        <w:rPr>
+          <w:rFonts w:hint="eastAsia"/>
+        </w:rPr>
+      </w:pPr>
+      <w:r>
+        <w:rPr>
+          <w:rFonts w:hint="eastAsia"/>
+        </w:rPr>
+        <w:t> </w:t>
+      </w:r>
+    </w:p>
+    <w:p>
+      <w:pPr>
+        <w:spacing w:line="240" w:lineRule="auto"/>
+        <w:ind w:firstLineChars="0" w:firstLine="0"/>
+      </w:pPr>
+      <w:r>
+        <w:drawing>
+          <wp:inline distT="0" distB="0" distL="0" distR="0">
+            <wp:extent cx="3657600" cy="2333625"/>
+            <wp:effectExtent l="0" t="0" r="0" b="9525"/>
+            <wp:docPr id="4" name="图片 4" descr="计算机生成了可选文字:&#10;前声白已导入旧百度翻译口2。款最佳用户体验&#10;台…el&#10;白－&#10;9&#10;出错了&#10;一尸－---~&#10;、&#10;丫CZ&#10;\&#10;q&#10;玉件目不合法"/>
+            <wp:cNvGraphicFramePr>
+              <a:graphicFrameLocks xmlns:a="http://schemas.openxmlformats.org/drawingml/2006/main" noChangeAspect="1"/>
+            </wp:cNvGraphicFramePr>
+            <a:graphic xmlns:a="http://schemas.openxmlformats.org/drawingml/2006/main">
+              <a:graphicData uri="http://schemas.openxmlformats.org/drawingml/2006/picture">
+                <pic:pic xmlns:pic="http://schemas.openxmlformats.org/drawingml/2006/picture">
+                  <pic:nvPicPr>
+                    <pic:cNvPr id="0" name="Picture 12" descr="计算机生成了可选文字:&#10;前声白已导入旧百度翻译口2。款最佳用户体验&#10;台…el&#10;白－&#10;9&#10;出错了&#10;一尸－---~&#10;、&#10;丫CZ&#10;\&#10;q&#10;玉件目不合法"/>
+                    <pic:cNvPicPr>
+                      <a:picLocks noChangeAspect="1" noChangeArrowheads="1"/>
+                    </pic:cNvPicPr>
+                  </pic:nvPicPr>
+                  <pic:blipFill>
+                    <a:blip r:embed="rId8">
+                      <a:extLst>
+                        <a:ext uri="{28A0092B-C50C-407E-A947-70E740481C1C}">
+                          <a14:useLocalDpi xmlns:a14="http://schemas.microsoft.com/office/drawing/2010/main" val="0"/>
+                        </a:ext>
+                      </a:extLst>
+                    </a:blip>
+                    <a:srcRect/>
+                    <a:stretch>
+                      <a:fillRect/>
+                    </a:stretch>
+                  </pic:blipFill>
+                  <pic:spPr bwMode="auto">
+                    <a:xfrm>
+                      <a:off x="0" y="0"/>
+                      <a:ext cx="3657600" cy="2333625"/>
+                    </a:xfrm>
+                    <a:prstGeom prst="rect">
+                      <a:avLst/>
+                    </a:prstGeom>
+                    <a:noFill/>
+                    <a:ln>
+                      <a:noFill/>
+                    </a:ln>
+                  </pic:spPr>
+                </pic:pic>
+              </a:graphicData>
+            </a:graphic>
+          </wp:inline>
+        </w:drawing>
+      </w:r>
+    </w:p>
+    <w:p>
+      <w:pPr>
+        <w:spacing w:line="240" w:lineRule="auto"/>
+        <w:ind w:firstLineChars="0" w:firstLine="0"/>
+        <w:rPr>
+          <w:rFonts w:hint="eastAsia"/>
+        </w:rPr>
+      </w:pPr>
+      <w:r>
+        <w:rPr>
+          <w:rFonts w:hint="eastAsia"/>
+        </w:rPr>
+        <w:t>解决办法</w:t>
+      </w:r>
+      <w:r>
+        <w:t>：</w:t>
+      </w:r>
+      <w:r>
+        <w:rPr>
+          <w:rFonts w:hint="eastAsia"/>
+        </w:rPr>
+        <w:t>屏蔽</w:t>
+      </w:r>
+      <w:r>
+        <w:t>vm.form = {};</w:t>
+      </w:r>
+    </w:p>
+    <w:p>
+      <w:pPr>
+        <w:spacing w:line="240" w:lineRule="auto"/>
+        <w:ind w:firstLineChars="0" w:firstLine="0"/>
+      </w:pPr>
+    </w:p>
+    <w:p>
+      <w:pPr>
+        <w:spacing w:line="240" w:lineRule="auto"/>
+        <w:ind w:firstLineChars="0" w:firstLine="0"/>
+      </w:pPr>
+      <w:r>
+        <w:rPr>
+          <w:noProof/>
+        </w:rPr>
+        <w:lastRenderedPageBreak/>
+        <w:drawing>
+          <wp:inline distT="0" distB="0" distL="0" distR="0" wp14:anchorId="58412AB5" wp14:editId="1D48B019">
+            <wp:extent cx="5274310" cy="2169795"/>
+            <wp:effectExtent l="0" t="0" r="2540" b="1905"/>
+            <wp:docPr id="5" name="图片 5"/>
+            <wp:cNvGraphicFramePr>
+              <a:graphicFrameLocks xmlns:a="http://schemas.openxmlformats.org/drawingml/2006/main" noChangeAspect="1"/>
+            </wp:cNvGraphicFramePr>
+            <a:graphic xmlns:a="http://schemas.openxmlformats.org/drawingml/2006/main">
+              <a:graphicData uri="http://schemas.openxmlformats.org/drawingml/2006/picture">
+                <pic:pic xmlns:pic="http://schemas.openxmlformats.org/drawingml/2006/picture">
+                  <pic:nvPicPr>
+                    <pic:cNvPr id="1" name=""/>
+                    <pic:cNvPicPr/>
+                  </pic:nvPicPr>
+                  <pic:blipFill>
+                    <a:blip r:embed="rId9"/>
+                    <a:stretch>
+                      <a:fillRect/>
+                    </a:stretch>
+                  </pic:blipFill>
+                  <pic:spPr>
+                    <a:xfrm>
+                      <a:off x="0" y="0"/>
+                      <a:ext cx="5274310" cy="2169795"/>
+                    </a:xfrm>
+                    <a:prstGeom prst="rect">
+                      <a:avLst/>
+                    </a:prstGeom>
+                  </pic:spPr>
+                </pic:pic>
+              </a:graphicData>
+            </a:graphic>
+          </wp:inline>
+        </w:drawing>
+      </w:r>
+    </w:p>
+    <w:p>
+      <w:pPr>
+        <w:spacing w:line="240" w:lineRule="auto"/>
+        <w:ind w:firstLineChars="0" w:firstLine="0"/>
+        <w:rPr>
+          <w:rFonts w:hint="eastAsia"/>
+        </w:rPr>
+      </w:pPr>
+    </w:p>
+    <w:p>
+      <w:pPr>
+        <w:pStyle w:val="a6"/>
+        <w:numPr>
+          <w:ilvl w:val="0"/>
+          <w:numId w:val="7"/>
+        </w:numPr>
+        <w:spacing w:line="240" w:lineRule="auto"/>
+        <w:ind w:firstLineChars="0"/>
+        <w:rPr>
+          <w:rFonts w:hint="eastAsia"/>
+        </w:rPr>
+      </w:pPr>
+      <w:r>
+        <w:rPr>
+          <w:rFonts w:hint="eastAsia"/>
+        </w:rPr>
+        <w:t xml:space="preserve">  </w:t>
+      </w:r>
+      <w:r>
+        <w:rPr>
+          <w:rFonts w:hint="eastAsia"/>
+        </w:rPr>
+        <w:t>（完成</w:t>
+      </w:r>
+      <w:r>
+        <w:rPr>
+          <w:rFonts w:hint="eastAsia"/>
+        </w:rPr>
+        <w:t xml:space="preserve"> </w:t>
+      </w:r>
+      <w:r>
+        <w:t>）</w:t>
+      </w:r>
+    </w:p>
+    <w:p>
+      <w:pPr>
+        <w:pStyle w:val="a6"/>
+        <w:spacing w:line="240" w:lineRule="auto"/>
+        <w:ind w:left="360" w:firstLineChars="0" w:firstLine="0"/>
+        <w:rPr>
+          <w:rFonts w:hint="eastAsia"/>
+        </w:rPr>
+      </w:pPr>
+      <w:r>
+        <w:rPr>
+          <w:noProof/>
+        </w:rPr>
+        <w:drawing>
+          <wp:inline distT="0" distB="0" distL="0" distR="0" wp14:anchorId="26363218" wp14:editId="0F3B0EE2">
+            <wp:extent cx="5274310" cy="1541145"/>
+            <wp:effectExtent l="0" t="0" r="2540" b="1905"/>
+            <wp:docPr id="1" name="图片 1"/>
+            <wp:cNvGraphicFramePr>
+              <a:graphicFrameLocks xmlns:a="http://schemas.openxmlformats.org/drawingml/2006/main" noChangeAspect="1"/>
+            </wp:cNvGraphicFramePr>
+            <a:graphic xmlns:a="http://schemas.openxmlformats.org/drawingml/2006/main">
+              <a:graphicData uri="http://schemas.openxmlformats.org/drawingml/2006/picture">
+                <pic:pic xmlns:pic="http://schemas.openxmlformats.org/drawingml/2006/picture">
+                  <pic:nvPicPr>
+                    <pic:cNvPr id="1" name=""/>
+                    <pic:cNvPicPr/>
+                  </pic:nvPicPr>
+                  <pic:blipFill>
+                    <a:blip r:embed="rId10"/>
+                    <a:stretch>
+                      <a:fillRect/>
+                    </a:stretch>
+                  </pic:blipFill>
+                  <pic:spPr>
+                    <a:xfrm>
+                      <a:off x="0" y="0"/>
+                      <a:ext cx="5274310" cy="1541145"/>
+                    </a:xfrm>
+                    <a:prstGeom prst="rect">
+                      <a:avLst/>
+                    </a:prstGeom>
+                  </pic:spPr>
+                </pic:pic>
+              </a:graphicData>
+            </a:graphic>
+          </wp:inline>
+        </w:drawing>
+      </w:r>
+    </w:p>
+    <w:p>
+      <w:pPr>
+        <w:spacing w:line="240" w:lineRule="auto"/>
+        <w:ind w:firstLineChars="0" w:firstLine="0"/>
+      </w:pPr>
+      <w:r>
+        <w:rPr>
+          <w:rFonts w:hint="eastAsia"/>
+        </w:rPr>
+        <w:t>要不要</w:t>
+      </w:r>
+      <w:r>
+        <w:t>跳转到</w:t>
+      </w:r>
+      <w:r>
+        <w:t>dashboard</w:t>
+      </w:r>
+      <w:r>
+        <w:t>并且显示未发布</w:t>
+      </w:r>
+      <w:r>
+        <w:rPr>
+          <w:rFonts w:hint="eastAsia"/>
+        </w:rPr>
+        <w:t>那一栏</w:t>
+      </w:r>
+      <w:r>
+        <w:t>。</w:t>
+      </w:r>
+    </w:p>
+    <w:p>
+      <w:pPr>
+        <w:spacing w:line="240" w:lineRule="auto"/>
+        <w:ind w:firstLineChars="0" w:firstLine="0"/>
+      </w:pPr>
+    </w:p>
+    <w:p>
+      <w:pPr>
+        <w:spacing w:line="240" w:lineRule="auto"/>
+        <w:ind w:firstLineChars="0" w:firstLine="0"/>
+        <w:rPr>
+          <w:rFonts w:hint="eastAsia"/>
+        </w:rPr>
+      </w:pPr>
+      <w:r>
+        <w:rPr>
+          <w:rFonts w:hint="eastAsia"/>
+        </w:rPr>
+        <w:t>结论</w:t>
+      </w:r>
+      <w:r>
+        <w:t>：最终决定跳转到</w:t>
+      </w:r>
+      <w:r>
+        <w:t>dashboard.</w:t>
+      </w:r>
       <w:bookmarkStart w:id="0" w:name="_GoBack"/>
       <w:bookmarkEnd w:id="0"/>
     </w:p>
@@ -181,8 +586,171 @@
     </w:p>
     <w:p>
       <w:pPr>
-        <w:spacing w:line="240" w:lineRule="auto"/>
-        <w:ind w:firstLineChars="0" w:firstLine="0"/>
+        <w:pStyle w:val="a6"/>
+        <w:numPr>
+          <w:ilvl w:val="0"/>
+          <w:numId w:val="7"/>
+        </w:numPr>
+        <w:spacing w:line="240" w:lineRule="auto"/>
+        <w:ind w:firstLineChars="0"/>
+      </w:pPr>
+      <w:r>
+        <w:t>登录进入界面上的用户名没有显示</w:t>
+      </w:r>
+    </w:p>
+    <w:p>
+      <w:pPr>
+        <w:pStyle w:val="a6"/>
+        <w:spacing w:line="240" w:lineRule="auto"/>
+        <w:ind w:left="360" w:firstLineChars="0" w:firstLine="0"/>
+      </w:pPr>
+      <w:r>
+        <w:rPr>
+          <w:noProof/>
+        </w:rPr>
+        <w:drawing>
+          <wp:inline distT="0" distB="0" distL="0" distR="0" wp14:anchorId="5CF3D16A" wp14:editId="2D62A76D">
+            <wp:extent cx="5274310" cy="227330"/>
+            <wp:effectExtent l="0" t="0" r="2540" b="1270"/>
+            <wp:docPr id="6" name="图片 6"/>
+            <wp:cNvGraphicFramePr>
+              <a:graphicFrameLocks xmlns:a="http://schemas.openxmlformats.org/drawingml/2006/main" noChangeAspect="1"/>
+            </wp:cNvGraphicFramePr>
+            <a:graphic xmlns:a="http://schemas.openxmlformats.org/drawingml/2006/main">
+              <a:graphicData uri="http://schemas.openxmlformats.org/drawingml/2006/picture">
+                <pic:pic xmlns:pic="http://schemas.openxmlformats.org/drawingml/2006/picture">
+                  <pic:nvPicPr>
+                    <pic:cNvPr id="1" name=""/>
+                    <pic:cNvPicPr/>
+                  </pic:nvPicPr>
+                  <pic:blipFill>
+                    <a:blip r:embed="rId11"/>
+                    <a:stretch>
+                      <a:fillRect/>
+                    </a:stretch>
+                  </pic:blipFill>
+                  <pic:spPr>
+                    <a:xfrm>
+                      <a:off x="0" y="0"/>
+                      <a:ext cx="5274310" cy="227330"/>
+                    </a:xfrm>
+                    <a:prstGeom prst="rect">
+                      <a:avLst/>
+                    </a:prstGeom>
+                  </pic:spPr>
+                </pic:pic>
+              </a:graphicData>
+            </a:graphic>
+          </wp:inline>
+        </w:drawing>
+      </w:r>
+    </w:p>
+    <w:p>
+      <w:pPr>
+        <w:spacing w:line="240" w:lineRule="auto"/>
+        <w:ind w:firstLineChars="0" w:firstLine="0"/>
+      </w:pPr>
+      <w:r>
+        <w:rPr>
+          <w:rFonts w:hint="eastAsia"/>
+        </w:rPr>
+        <w:t>因为</w:t>
+      </w:r>
+      <w:r>
+        <w:t>header.html</w:t>
+      </w:r>
+      <w:r>
+        <w:rPr>
+          <w:rFonts w:hint="eastAsia"/>
+        </w:rPr>
+        <w:t>在</w:t>
+      </w:r>
+      <w:r>
+        <w:t>js</w:t>
+      </w:r>
+      <w:r>
+        <w:t>之前就</w:t>
+      </w:r>
+      <w:r>
+        <w:rPr>
+          <w:rFonts w:hint="eastAsia"/>
+        </w:rPr>
+        <w:t>加载</w:t>
+      </w:r>
+      <w:r>
+        <w:t>了</w:t>
+      </w:r>
+      <w:r>
+        <w:rPr>
+          <w:rFonts w:hint="eastAsia"/>
+        </w:rPr>
+        <w:t xml:space="preserve">  </w:t>
+      </w:r>
+      <w:r>
+        <w:rPr>
+          <w:rFonts w:hint="eastAsia"/>
+        </w:rPr>
+        <w:t>所以</w:t>
+      </w:r>
+      <w:r>
+        <w:t>出现这个</w:t>
+      </w:r>
+      <w:r>
+        <w:rPr>
+          <w:rFonts w:hint="eastAsia"/>
+        </w:rPr>
+        <w:t>，</w:t>
+      </w:r>
+      <w:r>
+        <w:t>和雨加讨论一下。</w:t>
+      </w:r>
+    </w:p>
+    <w:p>
+      <w:pPr>
+        <w:spacing w:line="240" w:lineRule="auto"/>
+        <w:ind w:firstLineChars="0" w:firstLine="0"/>
+      </w:pPr>
+    </w:p>
+    <w:p>
+      <w:pPr>
+        <w:spacing w:line="240" w:lineRule="auto"/>
+        <w:ind w:firstLineChars="0" w:firstLine="0"/>
+      </w:pPr>
+    </w:p>
+    <w:p>
+      <w:pPr>
+        <w:spacing w:line="240" w:lineRule="auto"/>
+        <w:ind w:firstLineChars="0" w:firstLine="0"/>
+        <w:rPr>
+          <w:rFonts w:hint="eastAsia"/>
+        </w:rPr>
+      </w:pPr>
+    </w:p>
+    <w:p>
+      <w:pPr>
+        <w:spacing w:line="240" w:lineRule="auto"/>
+        <w:ind w:firstLineChars="0" w:firstLine="0"/>
+      </w:pPr>
+    </w:p>
+    <w:p>
+      <w:pPr>
+        <w:spacing w:line="240" w:lineRule="auto"/>
+        <w:ind w:firstLineChars="0" w:firstLine="0"/>
+      </w:pPr>
+    </w:p>
+    <w:p>
+      <w:pPr>
+        <w:spacing w:line="240" w:lineRule="auto"/>
+        <w:ind w:firstLineChars="0" w:firstLine="0"/>
+      </w:pPr>
+    </w:p>
+    <w:p>
+      <w:pPr>
+        <w:spacing w:line="240" w:lineRule="auto"/>
+        <w:ind w:firstLineChars="0" w:firstLine="0"/>
+        <w:rPr>
+          <w:rFonts w:hint="eastAsia"/>
+        </w:rPr>
       </w:pPr>
     </w:p>
     <w:p>
@@ -222,6 +790,7 @@
         <w:rPr>
           <w:noProof/>
         </w:rPr>
+        <w:lastRenderedPageBreak/>
         <w:drawing>
           <wp:inline distT="0" distB="0" distL="0" distR="0">
             <wp:extent cx="2905125" cy="1400175"/>
@@ -240,7 +809,7 @@
                     </pic:cNvPicPr>
                   </pic:nvPicPr>
                   <pic:blipFill>
-                    <a:blip r:embed="rId8">
+                    <a:blip r:embed="rId12">
                       <a:extLst>
                         <a:ext uri="{28A0092B-C50C-407E-A947-70E740481C1C}">
                           <a14:useLocalDpi xmlns:a14="http://schemas.microsoft.com/office/drawing/2010/main" val="0"/>
@@ -360,7 +929,6 @@
         <w:rPr>
           <w:noProof/>
         </w:rPr>
-        <w:lastRenderedPageBreak/>
         <w:drawing>
           <wp:inline distT="0" distB="0" distL="0" distR="0">
             <wp:extent cx="2600325" cy="2114550"/>
@@ -379,7 +947,7 @@
                     </pic:cNvPicPr>
                   </pic:nvPicPr>
                   <pic:blipFill>
-                    <a:blip r:embed="rId9">
+                    <a:blip r:embed="rId13">
                       <a:extLst>
                         <a:ext uri="{28A0092B-C50C-407E-A947-70E740481C1C}">
                           <a14:useLocalDpi xmlns:a14="http://schemas.microsoft.com/office/drawing/2010/main" val="0"/>
@@ -438,7 +1006,7 @@
                     </pic:cNvPicPr>
                   </pic:nvPicPr>
                   <pic:blipFill>
-                    <a:blip r:embed="rId10" cstate="print">
+                    <a:blip r:embed="rId14" cstate="print">
                       <a:extLst>
                         <a:ext uri="{28A0092B-C50C-407E-A947-70E740481C1C}">
                           <a14:useLocalDpi xmlns:a14="http://schemas.microsoft.com/office/drawing/2010/main" val="0"/>
@@ -603,6 +1171,7 @@
         <w:rPr>
           <w:noProof/>
         </w:rPr>
+        <w:lastRenderedPageBreak/>
         <w:drawing>
           <wp:inline distT="0" distB="0" distL="0" distR="0">
             <wp:extent cx="4000500" cy="1666875"/>
@@ -621,7 +1190,7 @@
                     </pic:cNvPicPr>
                   </pic:nvPicPr>
                   <pic:blipFill>
-                    <a:blip r:embed="rId11">
+                    <a:blip r:embed="rId15">
                       <a:extLst>
                         <a:ext uri="{28A0092B-C50C-407E-A947-70E740481C1C}">
                           <a14:useLocalDpi xmlns:a14="http://schemas.microsoft.com/office/drawing/2010/main" val="0"/>
@@ -686,7 +1255,7 @@
                     </pic:cNvPicPr>
                   </pic:nvPicPr>
                   <pic:blipFill>
-                    <a:blip r:embed="rId12" cstate="print">
+                    <a:blip r:embed="rId16" cstate="print">
                       <a:extLst>
                         <a:ext uri="{28A0092B-C50C-407E-A947-70E740481C1C}">
                           <a14:useLocalDpi xmlns:a14="http://schemas.microsoft.com/office/drawing/2010/main" val="0"/>
@@ -779,7 +1348,6 @@
         <w:rPr>
           <w:rFonts w:hint="eastAsia"/>
         </w:rPr>
-        <w:lastRenderedPageBreak/>
         <w:t>主页下点击编辑没有反应</w:t>
       </w:r>
       <w:r>
@@ -828,7 +1396,7 @@
                     </pic:cNvPicPr>
                   </pic:nvPicPr>
                   <pic:blipFill>
-                    <a:blip r:embed="rId13" cstate="print">
+                    <a:blip r:embed="rId17" cstate="print">
                       <a:extLst>
                         <a:ext uri="{28A0092B-C50C-407E-A947-70E740481C1C}">
                           <a14:useLocalDpi xmlns:a14="http://schemas.microsoft.com/office/drawing/2010/main" val="0"/>
@@ -974,7 +1542,7 @@
                     </pic:cNvPicPr>
                   </pic:nvPicPr>
                   <pic:blipFill>
-                    <a:blip r:embed="rId14">
+                    <a:blip r:embed="rId18">
                       <a:extLst>
                         <a:ext uri="{28A0092B-C50C-407E-A947-70E740481C1C}">
                           <a14:useLocalDpi xmlns:a14="http://schemas.microsoft.com/office/drawing/2010/main" val="0"/>
@@ -1021,6 +1589,7 @@
         <w:rPr>
           <w:noProof/>
         </w:rPr>
+        <w:lastRenderedPageBreak/>
         <w:drawing>
           <wp:inline distT="0" distB="0" distL="0" distR="0">
             <wp:extent cx="5257800" cy="2428875"/>
@@ -1039,7 +1608,7 @@
                     </pic:cNvPicPr>
                   </pic:nvPicPr>
                   <pic:blipFill>
-                    <a:blip r:embed="rId15">
+                    <a:blip r:embed="rId19">
                       <a:extLst>
                         <a:ext uri="{28A0092B-C50C-407E-A947-70E740481C1C}">
                           <a14:useLocalDpi xmlns:a14="http://schemas.microsoft.com/office/drawing/2010/main" val="0"/>
@@ -1095,7 +1664,7 @@
                     </pic:cNvPicPr>
                   </pic:nvPicPr>
                   <pic:blipFill>
-                    <a:blip r:embed="rId16">
+                    <a:blip r:embed="rId20">
                       <a:extLst>
                         <a:ext uri="{28A0092B-C50C-407E-A947-70E740481C1C}">
                           <a14:useLocalDpi xmlns:a14="http://schemas.microsoft.com/office/drawing/2010/main" val="0"/>
@@ -1142,157 +1711,157 @@
         <w:rPr>
           <w:rFonts w:hint="eastAsia"/>
         </w:rPr>
+        <w:t>改为</w:t>
+      </w:r>
+      <w:r>
+        <w:rPr>
+          <w:rFonts w:hint="eastAsia"/>
+        </w:rPr>
+        <w:t>1</w:t>
+      </w:r>
+      <w:r>
+        <w:rPr>
+          <w:rFonts w:hint="eastAsia"/>
+        </w:rPr>
+        <w:t>为文章</w:t>
+      </w:r>
+      <w:r>
+        <w:rPr>
+          <w:rFonts w:hint="eastAsia"/>
+        </w:rPr>
+        <w:t> 2</w:t>
+      </w:r>
+      <w:r>
+        <w:rPr>
+          <w:rFonts w:hint="eastAsia"/>
+        </w:rPr>
+        <w:t>为时间轴</w:t>
+      </w:r>
+      <w:r>
+        <w:rPr>
+          <w:rFonts w:hint="eastAsia"/>
+        </w:rPr>
+        <w:t xml:space="preserve"> </w:t>
+      </w:r>
+    </w:p>
+    <w:p>
+      <w:pPr>
+        <w:spacing w:line="240" w:lineRule="auto"/>
+        <w:ind w:firstLineChars="0" w:firstLine="0"/>
+      </w:pPr>
+    </w:p>
+    <w:p>
+      <w:pPr>
+        <w:spacing w:line="240" w:lineRule="auto"/>
+        <w:ind w:firstLineChars="0" w:firstLine="0"/>
+      </w:pPr>
+    </w:p>
+    <w:p>
+      <w:pPr>
+        <w:spacing w:line="240" w:lineRule="auto"/>
+        <w:ind w:firstLineChars="0" w:firstLine="0"/>
+      </w:pPr>
+    </w:p>
+    <w:p>
+      <w:pPr>
+        <w:spacing w:line="240" w:lineRule="auto"/>
+        <w:ind w:firstLineChars="0" w:firstLine="0"/>
+      </w:pPr>
+    </w:p>
+    <w:p>
+      <w:pPr>
+        <w:spacing w:line="240" w:lineRule="auto"/>
+        <w:ind w:firstLineChars="0" w:firstLine="0"/>
+      </w:pPr>
+    </w:p>
+    <w:p>
+      <w:pPr>
+        <w:spacing w:line="240" w:lineRule="auto"/>
+        <w:ind w:firstLineChars="0" w:firstLine="0"/>
+      </w:pPr>
+    </w:p>
+    <w:p>
+      <w:pPr>
+        <w:spacing w:line="240" w:lineRule="auto"/>
+        <w:ind w:firstLineChars="0" w:firstLine="0"/>
+      </w:pPr>
+    </w:p>
+    <w:p>
+      <w:pPr>
+        <w:spacing w:line="240" w:lineRule="auto"/>
+        <w:ind w:firstLineChars="0" w:firstLine="0"/>
+      </w:pPr>
+    </w:p>
+    <w:p>
+      <w:pPr>
+        <w:spacing w:line="240" w:lineRule="auto"/>
+        <w:ind w:firstLineChars="0" w:firstLine="0"/>
+      </w:pPr>
+    </w:p>
+    <w:p>
+      <w:pPr>
+        <w:spacing w:line="240" w:lineRule="auto"/>
+        <w:ind w:firstLineChars="0" w:firstLine="0"/>
+      </w:pPr>
+    </w:p>
+    <w:p>
+      <w:pPr>
+        <w:spacing w:line="240" w:lineRule="auto"/>
+        <w:ind w:firstLineChars="0" w:firstLine="0"/>
+      </w:pPr>
+    </w:p>
+    <w:p>
+      <w:pPr>
+        <w:spacing w:line="240" w:lineRule="auto"/>
+        <w:ind w:firstLineChars="0" w:firstLine="0"/>
+      </w:pPr>
+    </w:p>
+    <w:p>
+      <w:pPr>
+        <w:spacing w:line="240" w:lineRule="auto"/>
+        <w:ind w:firstLineChars="0" w:firstLine="0"/>
+      </w:pPr>
+    </w:p>
+    <w:p>
+      <w:pPr>
+        <w:spacing w:line="240" w:lineRule="auto"/>
+        <w:ind w:firstLineChars="0" w:firstLine="0"/>
+      </w:pPr>
+      <w:r>
+        <w:t>2016-05-02</w:t>
+      </w:r>
+    </w:p>
+    <w:p>
+      <w:pPr>
+        <w:spacing w:line="240" w:lineRule="auto"/>
+        <w:ind w:firstLineChars="0" w:firstLine="0"/>
+      </w:pPr>
+      <w:r>
+        <w:rPr>
+          <w:rFonts w:hint="eastAsia"/>
+        </w:rPr>
+        <w:t>问题</w:t>
+      </w:r>
+      <w:r>
+        <w:t xml:space="preserve">1  </w:t>
+      </w:r>
+      <w:r>
+        <w:rPr>
+          <w:rFonts w:hint="eastAsia"/>
+        </w:rPr>
+        <w:t>文档大小写问题</w:t>
+      </w:r>
+    </w:p>
+    <w:p>
+      <w:pPr>
+        <w:spacing w:line="240" w:lineRule="auto"/>
+        <w:ind w:firstLineChars="0" w:firstLine="0"/>
+      </w:pPr>
+      <w:r>
+        <w:rPr>
+          <w:noProof/>
+        </w:rPr>
         <w:lastRenderedPageBreak/>
-        <w:t>改为</w:t>
-      </w:r>
-      <w:r>
-        <w:rPr>
-          <w:rFonts w:hint="eastAsia"/>
-        </w:rPr>
-        <w:t>1</w:t>
-      </w:r>
-      <w:r>
-        <w:rPr>
-          <w:rFonts w:hint="eastAsia"/>
-        </w:rPr>
-        <w:t>为文章</w:t>
-      </w:r>
-      <w:r>
-        <w:rPr>
-          <w:rFonts w:hint="eastAsia"/>
-        </w:rPr>
-        <w:t> 2</w:t>
-      </w:r>
-      <w:r>
-        <w:rPr>
-          <w:rFonts w:hint="eastAsia"/>
-        </w:rPr>
-        <w:t>为时间轴</w:t>
-      </w:r>
-      <w:r>
-        <w:rPr>
-          <w:rFonts w:hint="eastAsia"/>
-        </w:rPr>
-        <w:t xml:space="preserve"> </w:t>
-      </w:r>
-    </w:p>
-    <w:p>
-      <w:pPr>
-        <w:spacing w:line="240" w:lineRule="auto"/>
-        <w:ind w:firstLineChars="0" w:firstLine="0"/>
-      </w:pPr>
-    </w:p>
-    <w:p>
-      <w:pPr>
-        <w:spacing w:line="240" w:lineRule="auto"/>
-        <w:ind w:firstLineChars="0" w:firstLine="0"/>
-      </w:pPr>
-    </w:p>
-    <w:p>
-      <w:pPr>
-        <w:spacing w:line="240" w:lineRule="auto"/>
-        <w:ind w:firstLineChars="0" w:firstLine="0"/>
-      </w:pPr>
-    </w:p>
-    <w:p>
-      <w:pPr>
-        <w:spacing w:line="240" w:lineRule="auto"/>
-        <w:ind w:firstLineChars="0" w:firstLine="0"/>
-      </w:pPr>
-    </w:p>
-    <w:p>
-      <w:pPr>
-        <w:spacing w:line="240" w:lineRule="auto"/>
-        <w:ind w:firstLineChars="0" w:firstLine="0"/>
-      </w:pPr>
-    </w:p>
-    <w:p>
-      <w:pPr>
-        <w:spacing w:line="240" w:lineRule="auto"/>
-        <w:ind w:firstLineChars="0" w:firstLine="0"/>
-      </w:pPr>
-    </w:p>
-    <w:p>
-      <w:pPr>
-        <w:spacing w:line="240" w:lineRule="auto"/>
-        <w:ind w:firstLineChars="0" w:firstLine="0"/>
-      </w:pPr>
-    </w:p>
-    <w:p>
-      <w:pPr>
-        <w:spacing w:line="240" w:lineRule="auto"/>
-        <w:ind w:firstLineChars="0" w:firstLine="0"/>
-      </w:pPr>
-    </w:p>
-    <w:p>
-      <w:pPr>
-        <w:spacing w:line="240" w:lineRule="auto"/>
-        <w:ind w:firstLineChars="0" w:firstLine="0"/>
-      </w:pPr>
-    </w:p>
-    <w:p>
-      <w:pPr>
-        <w:spacing w:line="240" w:lineRule="auto"/>
-        <w:ind w:firstLineChars="0" w:firstLine="0"/>
-      </w:pPr>
-    </w:p>
-    <w:p>
-      <w:pPr>
-        <w:spacing w:line="240" w:lineRule="auto"/>
-        <w:ind w:firstLineChars="0" w:firstLine="0"/>
-      </w:pPr>
-    </w:p>
-    <w:p>
-      <w:pPr>
-        <w:spacing w:line="240" w:lineRule="auto"/>
-        <w:ind w:firstLineChars="0" w:firstLine="0"/>
-      </w:pPr>
-    </w:p>
-    <w:p>
-      <w:pPr>
-        <w:spacing w:line="240" w:lineRule="auto"/>
-        <w:ind w:firstLineChars="0" w:firstLine="0"/>
-      </w:pPr>
-    </w:p>
-    <w:p>
-      <w:pPr>
-        <w:spacing w:line="240" w:lineRule="auto"/>
-        <w:ind w:firstLineChars="0" w:firstLine="0"/>
-      </w:pPr>
-      <w:r>
-        <w:t>2016-05-02</w:t>
-      </w:r>
-    </w:p>
-    <w:p>
-      <w:pPr>
-        <w:spacing w:line="240" w:lineRule="auto"/>
-        <w:ind w:firstLineChars="0" w:firstLine="0"/>
-      </w:pPr>
-      <w:r>
-        <w:rPr>
-          <w:rFonts w:hint="eastAsia"/>
-        </w:rPr>
-        <w:t>问题</w:t>
-      </w:r>
-      <w:r>
-        <w:t xml:space="preserve">1  </w:t>
-      </w:r>
-      <w:r>
-        <w:rPr>
-          <w:rFonts w:hint="eastAsia"/>
-        </w:rPr>
-        <w:t>文档大小写问题</w:t>
-      </w:r>
-    </w:p>
-    <w:p>
-      <w:pPr>
-        <w:spacing w:line="240" w:lineRule="auto"/>
-        <w:ind w:firstLineChars="0" w:firstLine="0"/>
-      </w:pPr>
-      <w:r>
-        <w:rPr>
-          <w:noProof/>
-        </w:rPr>
         <w:drawing>
           <wp:inline distT="0" distB="0" distL="0" distR="0">
             <wp:extent cx="5267325" cy="3257550"/>
@@ -1311,7 +1880,7 @@
                     </pic:cNvPicPr>
                   </pic:nvPicPr>
                   <pic:blipFill>
-                    <a:blip r:embed="rId17">
+                    <a:blip r:embed="rId21">
                       <a:extLst>
                         <a:ext uri="{28A0092B-C50C-407E-A947-70E740481C1C}">
                           <a14:useLocalDpi xmlns:a14="http://schemas.microsoft.com/office/drawing/2010/main" val="0"/>
@@ -1352,7 +1921,6 @@
         <w:rPr>
           <w:noProof/>
         </w:rPr>
-        <w:lastRenderedPageBreak/>
         <w:drawing>
           <wp:inline distT="0" distB="0" distL="0" distR="0">
             <wp:extent cx="5267325" cy="4619625"/>
@@ -1371,7 +1939,7 @@
                     </pic:cNvPicPr>
                   </pic:nvPicPr>
                   <pic:blipFill>
-                    <a:blip r:embed="rId18">
+                    <a:blip r:embed="rId22">
                       <a:extLst>
                         <a:ext uri="{28A0092B-C50C-407E-A947-70E740481C1C}">
                           <a14:useLocalDpi xmlns:a14="http://schemas.microsoft.com/office/drawing/2010/main" val="0"/>
@@ -1445,6 +2013,7 @@
         <w:rPr>
           <w:noProof/>
         </w:rPr>
+        <w:lastRenderedPageBreak/>
         <w:drawing>
           <wp:inline distT="0" distB="0" distL="0" distR="0">
             <wp:extent cx="3571875" cy="295275"/>
@@ -1463,7 +2032,7 @@
                     </pic:cNvPicPr>
                   </pic:nvPicPr>
                   <pic:blipFill>
-                    <a:blip r:embed="rId19">
+                    <a:blip r:embed="rId23">
                       <a:extLst>
                         <a:ext uri="{28A0092B-C50C-407E-A947-70E740481C1C}">
                           <a14:useLocalDpi xmlns:a14="http://schemas.microsoft.com/office/drawing/2010/main" val="0"/>
@@ -1534,7 +2103,7 @@
                     </pic:cNvPicPr>
                   </pic:nvPicPr>
                   <pic:blipFill>
-                    <a:blip r:embed="rId20">
+                    <a:blip r:embed="rId24">
                       <a:extLst>
                         <a:ext uri="{28A0092B-C50C-407E-A947-70E740481C1C}">
                           <a14:useLocalDpi xmlns:a14="http://schemas.microsoft.com/office/drawing/2010/main" val="0"/>
@@ -1620,7 +2189,6 @@
         <w:rPr>
           <w:noProof/>
         </w:rPr>
-        <w:lastRenderedPageBreak/>
         <w:drawing>
           <wp:inline distT="0" distB="0" distL="0" distR="0">
             <wp:extent cx="5276850" cy="1619250"/>
@@ -1639,7 +2207,7 @@
                     </pic:cNvPicPr>
                   </pic:nvPicPr>
                   <pic:blipFill>
-                    <a:blip r:embed="rId21">
+                    <a:blip r:embed="rId25">
                       <a:extLst>
                         <a:ext uri="{28A0092B-C50C-407E-A947-70E740481C1C}">
                           <a14:useLocalDpi xmlns:a14="http://schemas.microsoft.com/office/drawing/2010/main" val="0"/>
@@ -1710,7 +2278,7 @@
                     </pic:cNvPicPr>
                   </pic:nvPicPr>
                   <pic:blipFill>
-                    <a:blip r:embed="rId22">
+                    <a:blip r:embed="rId26">
                       <a:extLst>
                         <a:ext uri="{28A0092B-C50C-407E-A947-70E740481C1C}">
                           <a14:useLocalDpi xmlns:a14="http://schemas.microsoft.com/office/drawing/2010/main" val="0"/>
@@ -1793,6 +2361,7 @@
         <w:rPr>
           <w:noProof/>
         </w:rPr>
+        <w:lastRenderedPageBreak/>
         <w:drawing>
           <wp:inline distT="0" distB="0" distL="0" distR="0">
             <wp:extent cx="5276850" cy="3419475"/>
@@ -1811,7 +2380,7 @@
                     </pic:cNvPicPr>
                   </pic:nvPicPr>
                   <pic:blipFill>
-                    <a:blip r:embed="rId23">
+                    <a:blip r:embed="rId27">
                       <a:extLst>
                         <a:ext uri="{28A0092B-C50C-407E-A947-70E740481C1C}">
                           <a14:useLocalDpi xmlns:a14="http://schemas.microsoft.com/office/drawing/2010/main" val="0"/>
@@ -1864,7 +2433,6 @@
         <w:rPr>
           <w:noProof/>
         </w:rPr>
-        <w:lastRenderedPageBreak/>
         <w:drawing>
           <wp:inline distT="0" distB="0" distL="0" distR="0">
             <wp:extent cx="5276850" cy="1809750"/>
@@ -1883,7 +2451,7 @@
                     </pic:cNvPicPr>
                   </pic:nvPicPr>
                   <pic:blipFill>
-                    <a:blip r:embed="rId24">
+                    <a:blip r:embed="rId28">
                       <a:extLst>
                         <a:ext uri="{28A0092B-C50C-407E-A947-70E740481C1C}">
                           <a14:useLocalDpi xmlns:a14="http://schemas.microsoft.com/office/drawing/2010/main" val="0"/>
@@ -2032,7 +2600,7 @@
                     </pic:cNvPicPr>
                   </pic:nvPicPr>
                   <pic:blipFill>
-                    <a:blip r:embed="rId25">
+                    <a:blip r:embed="rId29">
                       <a:extLst>
                         <a:ext uri="{28A0092B-C50C-407E-A947-70E740481C1C}">
                           <a14:useLocalDpi xmlns:a14="http://schemas.microsoft.com/office/drawing/2010/main" val="0"/>
@@ -2073,6 +2641,7 @@
         <w:rPr>
           <w:noProof/>
         </w:rPr>
+        <w:lastRenderedPageBreak/>
         <w:drawing>
           <wp:inline distT="0" distB="0" distL="0" distR="0">
             <wp:extent cx="5276850" cy="1771650"/>
@@ -2091,7 +2660,7 @@
                     </pic:cNvPicPr>
                   </pic:nvPicPr>
                   <pic:blipFill>
-                    <a:blip r:embed="rId26">
+                    <a:blip r:embed="rId30">
                       <a:extLst>
                         <a:ext uri="{28A0092B-C50C-407E-A947-70E740481C1C}">
                           <a14:useLocalDpi xmlns:a14="http://schemas.microsoft.com/office/drawing/2010/main" val="0"/>
@@ -2183,7 +2752,6 @@
         <w:rPr>
           <w:noProof/>
         </w:rPr>
-        <w:lastRenderedPageBreak/>
         <w:drawing>
           <wp:inline distT="0" distB="0" distL="0" distR="0">
             <wp:extent cx="5276850" cy="2409825"/>
@@ -2202,7 +2770,7 @@
                     </pic:cNvPicPr>
                   </pic:nvPicPr>
                   <pic:blipFill>
-                    <a:blip r:embed="rId27">
+                    <a:blip r:embed="rId31">
                       <a:extLst>
                         <a:ext uri="{28A0092B-C50C-407E-A947-70E740481C1C}">
                           <a14:useLocalDpi xmlns:a14="http://schemas.microsoft.com/office/drawing/2010/main" val="0"/>
@@ -2288,7 +2856,7 @@
                     </pic:cNvPicPr>
                   </pic:nvPicPr>
                   <pic:blipFill>
-                    <a:blip r:embed="rId28">
+                    <a:blip r:embed="rId32">
                       <a:extLst>
                         <a:ext uri="{28A0092B-C50C-407E-A947-70E740481C1C}">
                           <a14:useLocalDpi xmlns:a14="http://schemas.microsoft.com/office/drawing/2010/main" val="0"/>
@@ -2396,6 +2964,7 @@
         <w:rPr>
           <w:noProof/>
         </w:rPr>
+        <w:lastRenderedPageBreak/>
         <w:drawing>
           <wp:inline distT="0" distB="0" distL="0" distR="0">
             <wp:extent cx="5267325" cy="1295400"/>
@@ -2414,7 +2983,7 @@
                     </pic:cNvPicPr>
                   </pic:nvPicPr>
                   <pic:blipFill>
-                    <a:blip r:embed="rId29" cstate="print">
+                    <a:blip r:embed="rId33" cstate="print">
                       <a:extLst>
                         <a:ext uri="{28A0092B-C50C-407E-A947-70E740481C1C}">
                           <a14:useLocalDpi xmlns:a14="http://schemas.microsoft.com/office/drawing/2010/main" val="0"/>
@@ -2510,7 +3079,7 @@
                     </pic:cNvPicPr>
                   </pic:nvPicPr>
                   <pic:blipFill>
-                    <a:blip r:embed="rId30" cstate="print">
+                    <a:blip r:embed="rId34" cstate="print">
                       <a:extLst>
                         <a:ext uri="{28A0092B-C50C-407E-A947-70E740481C1C}">
                           <a14:useLocalDpi xmlns:a14="http://schemas.microsoft.com/office/drawing/2010/main" val="0"/>
@@ -2579,7 +3148,6 @@
         <w:rPr>
           <w:noProof/>
         </w:rPr>
-        <w:lastRenderedPageBreak/>
         <w:drawing>
           <wp:inline distT="0" distB="0" distL="0" distR="0">
             <wp:extent cx="5276850" cy="2886075"/>
@@ -2598,7 +3166,7 @@
                     </pic:cNvPicPr>
                   </pic:nvPicPr>
                   <pic:blipFill>
-                    <a:blip r:embed="rId31">
+                    <a:blip r:embed="rId35">
                       <a:extLst>
                         <a:ext uri="{28A0092B-C50C-407E-A947-70E740481C1C}">
                           <a14:useLocalDpi xmlns:a14="http://schemas.microsoft.com/office/drawing/2010/main" val="0"/>
@@ -2765,7 +3333,7 @@
                     </pic:cNvPicPr>
                   </pic:nvPicPr>
                   <pic:blipFill>
-                    <a:blip r:embed="rId32">
+                    <a:blip r:embed="rId36">
                       <a:extLst>
                         <a:ext uri="{28A0092B-C50C-407E-A947-70E740481C1C}">
                           <a14:useLocalDpi xmlns:a14="http://schemas.microsoft.com/office/drawing/2010/main" val="0"/>
@@ -2806,6 +3374,7 @@
         <w:rPr>
           <w:noProof/>
         </w:rPr>
+        <w:lastRenderedPageBreak/>
         <w:drawing>
           <wp:inline distT="0" distB="0" distL="0" distR="0">
             <wp:extent cx="5276850" cy="3000375"/>
@@ -2824,7 +3393,7 @@
                     </pic:cNvPicPr>
                   </pic:nvPicPr>
                   <pic:blipFill>
-                    <a:blip r:embed="rId33">
+                    <a:blip r:embed="rId37">
                       <a:extLst>
                         <a:ext uri="{28A0092B-C50C-407E-A947-70E740481C1C}">
                           <a14:useLocalDpi xmlns:a14="http://schemas.microsoft.com/office/drawing/2010/main" val="0"/>
@@ -2903,12 +3472,12 @@
       </w:pPr>
     </w:p>
     <w:sectPr>
-      <w:headerReference w:type="even" r:id="rId34"/>
-      <w:headerReference w:type="default" r:id="rId35"/>
-      <w:footerReference w:type="even" r:id="rId36"/>
-      <w:footerReference w:type="default" r:id="rId37"/>
-      <w:headerReference w:type="first" r:id="rId38"/>
-      <w:footerReference w:type="first" r:id="rId39"/>
+      <w:headerReference w:type="even" r:id="rId38"/>
+      <w:headerReference w:type="default" r:id="rId39"/>
+      <w:footerReference w:type="even" r:id="rId40"/>
+      <w:footerReference w:type="default" r:id="rId41"/>
+      <w:headerReference w:type="first" r:id="rId42"/>
+      <w:footerReference w:type="first" r:id="rId43"/>
       <w:pgSz w:w="11906" w:h="16838"/>
       <w:pgMar w:top="1440" w:right="1800" w:bottom="1440" w:left="1800" w:header="851" w:footer="992" w:gutter="0"/>
       <w:cols w:space="425"/>
@@ -3130,6 +3699,95 @@
     </w:lvl>
   </w:abstractNum>
   <w:abstractNum w:abstractNumId="1">
+    <w:nsid w:val="3A700DA6"/>
+    <w:multiLevelType w:val="hybridMultilevel"/>
+    <w:tmpl w:val="F146B718"/>
+    <w:lvl w:ilvl="0" w:tplc="9AA8A75C">
+      <w:start w:val="1"/>
+      <w:numFmt w:val="decimal"/>
+      <w:lvlText w:val="%1."/>
+      <w:lvlJc w:val="left"/>
+      <w:pPr>
+        <w:ind w:left="360" w:hanging="360"/>
+      </w:pPr>
+      <w:rPr>
+        <w:rFonts w:hint="default"/>
+      </w:rPr>
+    </w:lvl>
+    <w:lvl w:ilvl="1" w:tplc="04090019" w:tentative="1">
+      <w:start w:val="1"/>
+      <w:numFmt w:val="lowerLetter"/>
+      <w:lvlText w:val="%2)"/>
+      <w:lvlJc w:val="left"/>
+      <w:pPr>
+        <w:ind w:left="840" w:hanging="420"/>
+      </w:pPr>
+    </w:lvl>
+    <w:lvl w:ilvl="2" w:tplc="0409001B" w:tentative="1">
+      <w:start w:val="1"/>
+      <w:numFmt w:val="lowerRoman"/>
+      <w:lvlText w:val="%3."/>
+      <w:lvlJc w:val="right"/>
+      <w:pPr>
+        <w:ind w:left="1260" w:hanging="420"/>
+      </w:pPr>
+    </w:lvl>
+    <w:lvl w:ilvl="3" w:tplc="0409000F" w:tentative="1">
+      <w:start w:val="1"/>
+      <w:numFmt w:val="decimal"/>
+      <w:lvlText w:val="%4."/>
+      <w:lvlJc w:val="left"/>
+      <w:pPr>
+        <w:ind w:left="1680" w:hanging="420"/>
+      </w:pPr>
+    </w:lvl>
+    <w:lvl w:ilvl="4" w:tplc="04090019" w:tentative="1">
+      <w:start w:val="1"/>
+      <w:numFmt w:val="lowerLetter"/>
+      <w:lvlText w:val="%5)"/>
+      <w:lvlJc w:val="left"/>
+      <w:pPr>
+        <w:ind w:left="2100" w:hanging="420"/>
+      </w:pPr>
+    </w:lvl>
+    <w:lvl w:ilvl="5" w:tplc="0409001B" w:tentative="1">
+      <w:start w:val="1"/>
+      <w:numFmt w:val="lowerRoman"/>
+      <w:lvlText w:val="%6."/>
+      <w:lvlJc w:val="right"/>
+      <w:pPr>
+        <w:ind w:left="2520" w:hanging="420"/>
+      </w:pPr>
+    </w:lvl>
+    <w:lvl w:ilvl="6" w:tplc="0409000F" w:tentative="1">
+      <w:start w:val="1"/>
+      <w:numFmt w:val="decimal"/>
+      <w:lvlText w:val="%7."/>
+      <w:lvlJc w:val="left"/>
+      <w:pPr>
+        <w:ind w:left="2940" w:hanging="420"/>
+      </w:pPr>
+    </w:lvl>
+    <w:lvl w:ilvl="7" w:tplc="04090019" w:tentative="1">
+      <w:start w:val="1"/>
+      <w:numFmt w:val="lowerLetter"/>
+      <w:lvlText w:val="%8)"/>
+      <w:lvlJc w:val="left"/>
+      <w:pPr>
+        <w:ind w:left="3360" w:hanging="420"/>
+      </w:pPr>
+    </w:lvl>
+    <w:lvl w:ilvl="8" w:tplc="0409001B" w:tentative="1">
+      <w:start w:val="1"/>
+      <w:numFmt w:val="lowerRoman"/>
+      <w:lvlText w:val="%9."/>
+      <w:lvlJc w:val="right"/>
+      <w:pPr>
+        <w:ind w:left="3780" w:hanging="420"/>
+      </w:pPr>
+    </w:lvl>
+  </w:abstractNum>
+  <w:abstractNum w:abstractNumId="2">
     <w:nsid w:val="41E47BE8"/>
     <w:multiLevelType w:val="hybridMultilevel"/>
     <w:tmpl w:val="E3CA5884"/>
@@ -3219,7 +3877,7 @@
       </w:pPr>
     </w:lvl>
   </w:abstractNum>
-  <w:abstractNum w:abstractNumId="2">
+  <w:abstractNum w:abstractNumId="3">
     <w:nsid w:val="4596542A"/>
     <w:multiLevelType w:val="hybridMultilevel"/>
     <w:tmpl w:val="3F96C7C0"/>
@@ -3305,7 +3963,7 @@
       </w:pPr>
     </w:lvl>
   </w:abstractNum>
-  <w:abstractNum w:abstractNumId="3">
+  <w:abstractNum w:abstractNumId="4">
     <w:nsid w:val="70BB0D6D"/>
     <w:multiLevelType w:val="hybridMultilevel"/>
     <w:tmpl w:val="40E64032"/>
@@ -3395,10 +4053,10 @@
     <w:abstractNumId w:val="0"/>
   </w:num>
   <w:num w:numId="2">
-    <w:abstractNumId w:val="1"/>
+    <w:abstractNumId w:val="2"/>
   </w:num>
   <w:num w:numId="3">
-    <w:abstractNumId w:val="3"/>
+    <w:abstractNumId w:val="4"/>
     <w:lvlOverride w:ilvl="0">
       <w:startOverride w:val="1"/>
     </w:lvlOverride>
@@ -3428,7 +4086,7 @@
     </w:lvlOverride>
   </w:num>
   <w:num w:numId="4">
-    <w:abstractNumId w:val="2"/>
+    <w:abstractNumId w:val="3"/>
     <w:lvlOverride w:ilvl="0">
       <w:startOverride w:val="1"/>
     </w:lvlOverride>
@@ -3488,7 +4146,7 @@
     </w:lvlOverride>
   </w:num>
   <w:num w:numId="6">
-    <w:abstractNumId w:val="1"/>
+    <w:abstractNumId w:val="2"/>
     <w:lvlOverride w:ilvl="0">
       <w:startOverride w:val="3"/>
     </w:lvlOverride>
@@ -3516,6 +4174,9 @@
     <w:lvlOverride w:ilvl="8">
       <w:startOverride w:val="1"/>
     </w:lvlOverride>
+  </w:num>
+  <w:num w:numId="7">
+    <w:abstractNumId w:val="1"/>
   </w:num>
 </w:numbering>
 </file>
@@ -3825,7 +4486,6 @@
   <w:style w:type="character" w:default="1" w:styleId="a0">
     <w:name w:val="Default Paragraph Font"/>
     <w:uiPriority w:val="1"/>
-    <w:semiHidden/>
     <w:unhideWhenUsed/>
   </w:style>
   <w:style w:type="table" w:default="1" w:styleId="a1">

</xml_diff>

<commit_message>
before merge from lab
</commit_message>
<xml_diff>
--- a/doc/bugs.docx
+++ b/doc/bugs.docx
@@ -2,6 +2,169 @@
 <file path=word/document.xml><?xml version="1.0" encoding="utf-8"?>
 <w:document xmlns:wpc="http://schemas.microsoft.com/office/word/2010/wordprocessingCanvas" xmlns:mc="http://schemas.openxmlformats.org/markup-compatibility/2006" xmlns:o="urn:schemas-microsoft-com:office:office" xmlns:r="http://schemas.openxmlformats.org/officeDocument/2006/relationships" xmlns:m="http://schemas.openxmlformats.org/officeDocument/2006/math" xmlns:v="urn:schemas-microsoft-com:vml" xmlns:wp14="http://schemas.microsoft.com/office/word/2010/wordprocessingDrawing" xmlns:wp="http://schemas.openxmlformats.org/drawingml/2006/wordprocessingDrawing" xmlns:w10="urn:schemas-microsoft-com:office:word" xmlns:w="http://schemas.openxmlformats.org/wordprocessingml/2006/main" xmlns:w14="http://schemas.microsoft.com/office/word/2010/wordml" xmlns:w15="http://schemas.microsoft.com/office/word/2012/wordml" xmlns:wpg="http://schemas.microsoft.com/office/word/2010/wordprocessingGroup" xmlns:wpi="http://schemas.microsoft.com/office/word/2010/wordprocessingInk" xmlns:wne="http://schemas.microsoft.com/office/word/2006/wordml" xmlns:wps="http://schemas.microsoft.com/office/word/2010/wordprocessingShape" mc:Ignorable="w14 w15 wp14">
   <w:body>
+    <w:p>
+      <w:pPr>
+        <w:spacing w:line="240" w:lineRule="auto"/>
+        <w:ind w:firstLineChars="0" w:firstLine="0"/>
+      </w:pPr>
+      <w:bookmarkStart w:id="0" w:name="_GoBack"/>
+      <w:r>
+        <w:rPr>
+          <w:rFonts w:hint="eastAsia"/>
+        </w:rPr>
+        <w:t>2016-05-07</w:t>
+      </w:r>
+    </w:p>
+    <w:p>
+      <w:pPr>
+        <w:spacing w:line="240" w:lineRule="auto"/>
+        <w:ind w:firstLineChars="0" w:firstLine="0"/>
+      </w:pPr>
+      <w:r>
+        <w:t>1.</w:t>
+      </w:r>
+    </w:p>
+    <w:p>
+      <w:pPr>
+        <w:spacing w:line="240" w:lineRule="auto"/>
+        <w:ind w:firstLineChars="0" w:firstLine="0"/>
+      </w:pPr>
+      <w:r>
+        <w:t xml:space="preserve">Gitlab </w:t>
+      </w:r>
+      <w:r>
+        <w:rPr>
+          <w:rFonts w:hint="eastAsia"/>
+        </w:rPr>
+        <w:t>一个</w:t>
+      </w:r>
+      <w:r>
+        <w:t>工作者</w:t>
+      </w:r>
+      <w:r>
+        <w:rPr>
+          <w:rFonts w:hint="eastAsia"/>
+        </w:rPr>
+        <w:t>A</w:t>
+      </w:r>
+      <w:r>
+        <w:t>注释的代码，提交到</w:t>
+      </w:r>
+      <w:r>
+        <w:t>gitlab</w:t>
+      </w:r>
+      <w:r>
+        <w:t>，另外一个</w:t>
+      </w:r>
+      <w:r>
+        <w:rPr>
+          <w:rFonts w:hint="eastAsia"/>
+        </w:rPr>
+        <w:t>工作者</w:t>
+      </w:r>
+      <w:r>
+        <w:t>B</w:t>
+      </w:r>
+      <w:r>
+        <w:t>在本地没有注释，</w:t>
+      </w:r>
+      <w:r>
+        <w:rPr>
+          <w:rFonts w:hint="eastAsia"/>
+        </w:rPr>
+        <w:t>合并</w:t>
+      </w:r>
+      <w:r>
+        <w:t>后</w:t>
+      </w:r>
+      <w:r>
+        <w:t>B</w:t>
+      </w:r>
+      <w:r>
+        <w:t>的代码不会出现注释。测试</w:t>
+      </w:r>
+      <w:r>
+        <w:rPr>
+          <w:rFonts w:hint="eastAsia"/>
+        </w:rPr>
+        <w:t>一下</w:t>
+      </w:r>
+      <w:r>
+        <w:t>这个是什么原因。</w:t>
+      </w:r>
+    </w:p>
+    <w:p>
+      <w:pPr>
+        <w:spacing w:line="240" w:lineRule="auto"/>
+        <w:ind w:firstLineChars="0" w:firstLine="0"/>
+      </w:pPr>
+    </w:p>
+    <w:p>
+      <w:pPr>
+        <w:spacing w:line="240" w:lineRule="auto"/>
+        <w:ind w:firstLineChars="0" w:firstLine="0"/>
+      </w:pPr>
+      <w:r>
+        <w:rPr>
+          <w:rFonts w:hint="eastAsia"/>
+        </w:rPr>
+        <w:t>2</w:t>
+      </w:r>
+      <w:r>
+        <w:t>.</w:t>
+      </w:r>
+    </w:p>
+    <w:p>
+      <w:pPr>
+        <w:spacing w:line="240" w:lineRule="auto"/>
+        <w:ind w:firstLineChars="0" w:firstLine="0"/>
+      </w:pPr>
+    </w:p>
+    <w:p>
+      <w:pPr>
+        <w:spacing w:line="240" w:lineRule="auto"/>
+        <w:ind w:firstLineChars="0" w:firstLine="0"/>
+      </w:pPr>
+    </w:p>
+    <w:p>
+      <w:pPr>
+        <w:spacing w:line="240" w:lineRule="auto"/>
+        <w:ind w:firstLineChars="0" w:firstLine="0"/>
+      </w:pPr>
+    </w:p>
+    <w:p>
+      <w:pPr>
+        <w:spacing w:line="240" w:lineRule="auto"/>
+        <w:ind w:firstLineChars="0" w:firstLine="0"/>
+      </w:pPr>
+    </w:p>
+    <w:p>
+      <w:pPr>
+        <w:spacing w:line="240" w:lineRule="auto"/>
+        <w:ind w:firstLineChars="0" w:firstLine="0"/>
+      </w:pPr>
+    </w:p>
+    <w:p>
+      <w:pPr>
+        <w:spacing w:line="240" w:lineRule="auto"/>
+        <w:ind w:firstLineChars="0" w:firstLine="0"/>
+      </w:pPr>
+    </w:p>
+    <w:p>
+      <w:pPr>
+        <w:spacing w:line="240" w:lineRule="auto"/>
+        <w:ind w:firstLineChars="0" w:firstLine="0"/>
+        <w:rPr>
+          <w:rFonts w:hint="eastAsia"/>
+        </w:rPr>
+      </w:pPr>
+    </w:p>
+    <w:p>
+      <w:pPr>
+        <w:spacing w:line="240" w:lineRule="auto"/>
+        <w:ind w:firstLineChars="0" w:firstLine="0"/>
+      </w:pPr>
+    </w:p>
     <w:p>
       <w:pPr>
         <w:spacing w:line="240" w:lineRule="auto"/>
@@ -23,9 +186,6 @@
         </w:numPr>
         <w:spacing w:line="240" w:lineRule="auto"/>
         <w:ind w:firstLineChars="0"/>
-        <w:rPr>
-          <w:rFonts w:hint="eastAsia"/>
-        </w:rPr>
       </w:pPr>
     </w:p>
     <w:p>
@@ -271,7 +431,7 @@
         <w:ind w:firstLineChars="0"/>
         <w:jc w:val="left"/>
         <w:rPr>
-          <w:rFonts w:ascii="宋体" w:hAnsi="宋体" w:cs="宋体" w:hint="eastAsia"/>
+          <w:rFonts w:ascii="宋体" w:hAnsi="宋体" w:cs="宋体"/>
           <w:kern w:val="0"/>
           <w:sz w:val="24"/>
         </w:rPr>
@@ -281,9 +441,6 @@
       <w:pPr>
         <w:spacing w:line="240" w:lineRule="auto"/>
         <w:ind w:firstLineChars="0" w:firstLine="0"/>
-        <w:rPr>
-          <w:rFonts w:hint="eastAsia"/>
-        </w:rPr>
       </w:pPr>
       <w:r>
         <w:rPr>
@@ -310,33 +467,25 @@
         <w:t>去</w:t>
       </w:r>
       <w:r>
-        <w:t>考虑</w:t>
-      </w:r>
-      <w:bookmarkStart w:id="0" w:name="_GoBack"/>
-      <w:bookmarkEnd w:id="0"/>
-      <w:r>
-        <w:t>）</w:t>
-      </w:r>
-    </w:p>
-    <w:p>
-      <w:pPr>
-        <w:spacing w:line="240" w:lineRule="auto"/>
-        <w:ind w:firstLineChars="0" w:firstLine="0"/>
-      </w:pPr>
-    </w:p>
-    <w:p>
-      <w:pPr>
-        <w:spacing w:line="240" w:lineRule="auto"/>
-        <w:ind w:firstLineChars="0" w:firstLine="0"/>
-      </w:pPr>
-    </w:p>
-    <w:p>
-      <w:pPr>
-        <w:spacing w:line="240" w:lineRule="auto"/>
-        <w:ind w:firstLineChars="0" w:firstLine="0"/>
-        <w:rPr>
-          <w:rFonts w:hint="eastAsia"/>
-        </w:rPr>
+        <w:t>考虑）</w:t>
+      </w:r>
+    </w:p>
+    <w:p>
+      <w:pPr>
+        <w:spacing w:line="240" w:lineRule="auto"/>
+        <w:ind w:firstLineChars="0" w:firstLine="0"/>
+      </w:pPr>
+    </w:p>
+    <w:p>
+      <w:pPr>
+        <w:spacing w:line="240" w:lineRule="auto"/>
+        <w:ind w:firstLineChars="0" w:firstLine="0"/>
+      </w:pPr>
+    </w:p>
+    <w:p>
+      <w:pPr>
+        <w:spacing w:line="240" w:lineRule="auto"/>
+        <w:ind w:firstLineChars="0" w:firstLine="0"/>
       </w:pPr>
     </w:p>
     <w:p>
@@ -380,6 +529,7 @@
         <w:rPr>
           <w:noProof/>
         </w:rPr>
+        <w:lastRenderedPageBreak/>
         <w:drawing>
           <wp:inline distT="0" distB="0" distL="0" distR="0" wp14:anchorId="7D3D518E" wp14:editId="16EF3190">
             <wp:extent cx="2923809" cy="1514286"/>
@@ -623,7 +773,6 @@
         <w:rPr>
           <w:noProof/>
         </w:rPr>
-        <w:lastRenderedPageBreak/>
         <w:drawing>
           <wp:inline distT="0" distB="0" distL="0" distR="0">
             <wp:extent cx="3657600" cy="2333625"/>
@@ -1405,7 +1554,6 @@
         <w:rPr>
           <w:rFonts w:hint="eastAsia"/>
         </w:rPr>
-        <w:lastRenderedPageBreak/>
         <w:t>第二个</w:t>
       </w:r>
       <w:r>
@@ -1631,6 +1779,7 @@
         <w:rPr>
           <w:rFonts w:hint="eastAsia"/>
         </w:rPr>
+        <w:lastRenderedPageBreak/>
         <w:t xml:space="preserve"> </w:t>
       </w:r>
       <w:r>
@@ -1825,7 +1974,6 @@
         <w:rPr>
           <w:noProof/>
         </w:rPr>
-        <w:lastRenderedPageBreak/>
         <w:drawing>
           <wp:inline distT="0" distB="0" distL="0" distR="0">
             <wp:extent cx="5276850" cy="485775"/>
@@ -1891,6 +2039,7 @@
         <w:rPr>
           <w:noProof/>
         </w:rPr>
+        <w:lastRenderedPageBreak/>
         <w:drawing>
           <wp:inline distT="0" distB="0" distL="0" distR="0">
             <wp:extent cx="5257800" cy="2428875"/>
@@ -3766,6 +3915,7 @@
         <w:ind w:firstLineChars="0" w:firstLine="0"/>
       </w:pPr>
     </w:p>
+    <w:bookmarkEnd w:id="0"/>
     <w:p>
       <w:pPr>
         <w:spacing w:line="240" w:lineRule="auto"/>

</xml_diff>